<commit_message>
rozwazenie atakow na f.krpyto., szyfrowanie w bazie, bledne zadania
</commit_message>
<xml_diff>
--- a/docs/Sprawozdanie.docx
+++ b/docs/Sprawozdanie.docx
@@ -38,39 +38,16 @@
     </w:p>
     <w:p>
       <w:r>
-        <w:t xml:space="preserve">Do porównania wyników wykorzystano wizualizacje oraz liczność bloków wykopanych przez różne węzły </w:t>
-      </w:r>
-      <w:r>
-        <w:t>co można sprawdzić odpytując wybrany węzeł o listę bloków, grupując je według kopacza i przedstawi</w:t>
-      </w:r>
-      <w:r>
-        <w:t>ając</w:t>
-      </w:r>
-      <w:r>
-        <w:t xml:space="preserve"> liczebności (program gb.js do tego grupowania został wygenerowany przez Copilot i sprawdzony osobiście – było to możliwe ponieważ jest relatywnie prosty).</w:t>
-      </w:r>
-      <w:r>
-        <w:t xml:space="preserve"> Przy zwykłej pracy sieci:</w:t>
-      </w:r>
-    </w:p>
-    <w:p>
-      <w:pPr>
-        <w:rPr>
-          <w:lang w:val="en-US"/>
-        </w:rPr>
-      </w:pPr>
-      <w:r>
-        <w:rPr>
-          <w:lang w:val="en-US"/>
-        </w:rPr>
+        <w:t>Do porównania wyników wykorzystano wizualizacje oraz liczność bloków wykopanych przez różne węzły co można sprawdzić odpytując wybrany węzeł o listę bloków, grupując je według kopacza i przedstawiając liczebności (program gb.js do tego grupowania został wygenerowany przez Copilot i sprawdzony osobiście – było to możliwe ponieważ jest relatywnie prosty). Przy zwykłej pracy sieci:</w:t>
+      </w:r>
+    </w:p>
+    <w:p>
+      <w:r>
         <w:t>Miner Counts: { '5001': 5, '5002': 5, '5003': 3, '5004': 5, undefined: 1 }</w:t>
       </w:r>
     </w:p>
     <w:p>
       <w:r>
-        <w:rPr>
-          <w:lang w:val="en-US"/>
-        </w:rPr>
         <w:t xml:space="preserve">Undefined to blok GENESIS. </w:t>
       </w:r>
       <w:r>
@@ -157,6 +134,9 @@
         <w:jc w:val="center"/>
       </w:pPr>
       <w:r>
+        <w:rPr>
+          <w:noProof/>
+        </w:rPr>
         <w:lastRenderedPageBreak/>
         <w:drawing>
           <wp:inline distT="0" distB="0" distL="0" distR="0" wp14:anchorId="548E9745" wp14:editId="11C8B94D">
@@ -541,6 +521,9 @@
         <w:jc w:val="center"/>
       </w:pPr>
       <w:r>
+        <w:rPr>
+          <w:noProof/>
+        </w:rPr>
         <w:drawing>
           <wp:inline distT="0" distB="0" distL="0" distR="0" wp14:anchorId="01CC73CF" wp14:editId="0AD539D0">
             <wp:extent cx="5760720" cy="628650"/>
@@ -644,6 +627,9 @@
         <w:jc w:val="center"/>
       </w:pPr>
       <w:r>
+        <w:rPr>
+          <w:noProof/>
+        </w:rPr>
         <w:drawing>
           <wp:inline distT="0" distB="0" distL="0" distR="0" wp14:anchorId="05179D37" wp14:editId="2D5FC6FB">
             <wp:extent cx="5760720" cy="1240155"/>
@@ -796,6 +782,9 @@
         <w:jc w:val="center"/>
       </w:pPr>
       <w:r>
+        <w:rPr>
+          <w:noProof/>
+        </w:rPr>
         <w:drawing>
           <wp:inline distT="0" distB="0" distL="0" distR="0" wp14:anchorId="74CC4037" wp14:editId="1FD6BD75">
             <wp:extent cx="6540606" cy="1432560"/>
@@ -836,6 +825,9 @@
         <w:br/>
       </w:r>
       <w:r>
+        <w:rPr>
+          <w:noProof/>
+        </w:rPr>
         <w:drawing>
           <wp:inline distT="0" distB="0" distL="0" distR="0" wp14:anchorId="39D6E818" wp14:editId="4EA7B140">
             <wp:extent cx="1996440" cy="2746061"/>
@@ -892,6 +884,9 @@
         <w:jc w:val="center"/>
       </w:pPr>
       <w:r>
+        <w:rPr>
+          <w:noProof/>
+        </w:rPr>
         <w:lastRenderedPageBreak/>
         <w:drawing>
           <wp:inline distT="0" distB="0" distL="0" distR="0" wp14:anchorId="295CC610" wp14:editId="3F16DEC0">
@@ -933,6 +928,9 @@
         <w:br/>
       </w:r>
       <w:r>
+        <w:rPr>
+          <w:noProof/>
+        </w:rPr>
         <w:drawing>
           <wp:inline distT="0" distB="0" distL="0" distR="0" wp14:anchorId="64FFD99B" wp14:editId="69FE34A1">
             <wp:extent cx="1755162" cy="2484120"/>
@@ -1002,6 +1000,9 @@
         <w:br/>
       </w:r>
       <w:r>
+        <w:rPr>
+          <w:noProof/>
+        </w:rPr>
         <w:drawing>
           <wp:inline distT="0" distB="0" distL="0" distR="0" wp14:anchorId="138A8ACB" wp14:editId="6B7E2B04">
             <wp:extent cx="6056587" cy="883920"/>
@@ -1048,6 +1049,9 @@
         <w:jc w:val="center"/>
       </w:pPr>
       <w:r>
+        <w:rPr>
+          <w:noProof/>
+        </w:rPr>
         <w:drawing>
           <wp:inline distT="0" distB="0" distL="0" distR="0" wp14:anchorId="5C64F92E" wp14:editId="611B8529">
             <wp:extent cx="6065540" cy="998220"/>
@@ -1103,6 +1107,9 @@
         <w:jc w:val="center"/>
       </w:pPr>
       <w:r>
+        <w:rPr>
+          <w:noProof/>
+        </w:rPr>
         <w:drawing>
           <wp:inline distT="0" distB="0" distL="0" distR="0" wp14:anchorId="6A439331" wp14:editId="26ADB4C2">
             <wp:extent cx="2183323" cy="2766060"/>
@@ -1230,6 +1237,9 @@
         <w:jc w:val="center"/>
       </w:pPr>
       <w:r>
+        <w:rPr>
+          <w:noProof/>
+        </w:rPr>
         <w:lastRenderedPageBreak/>
         <w:drawing>
           <wp:inline distT="0" distB="0" distL="0" distR="0" wp14:anchorId="19CC79E2" wp14:editId="3A5973B1">
@@ -1506,6 +1516,9 @@
         <w:br/>
       </w:r>
       <w:r>
+        <w:rPr>
+          <w:noProof/>
+        </w:rPr>
         <w:drawing>
           <wp:inline distT="0" distB="0" distL="0" distR="0" wp14:anchorId="01D8B500" wp14:editId="71A46470">
             <wp:extent cx="2324424" cy="1019317"/>
@@ -1596,10 +1609,7 @@
         <w:t>nie da się doprowadzić do usunięcia</w:t>
       </w:r>
       <w:r>
-        <w:t xml:space="preserve"> żadnego węzła z listy</w:t>
-      </w:r>
-      <w:r>
-        <w:t xml:space="preserve"> sąsiadów. Jeśli węzeł faktycznie opuszcza sieć to będzie wywoływać awarie połączenia – inny mechanizm usuwający nieaktywne węzły spośród sąsiadów zajął by się tym problemem. </w:t>
+        <w:t xml:space="preserve"> żadnego węzła z listy sąsiadów. Jeśli węzeł faktycznie opuszcza sieć to będzie wywoływać awarie połączenia – inny mechanizm usuwający nieaktywne węzły spośród sąsiadów zajął by się tym problemem. </w:t>
       </w:r>
       <w:r>
         <w:rPr>
@@ -1641,6 +1651,9 @@
         <w:jc w:val="center"/>
       </w:pPr>
       <w:r>
+        <w:rPr>
+          <w:noProof/>
+        </w:rPr>
         <w:drawing>
           <wp:inline distT="0" distB="0" distL="0" distR="0" wp14:anchorId="29637D13" wp14:editId="2B0ED492">
             <wp:extent cx="5760720" cy="654685"/>
@@ -1691,6 +1704,9 @@
         <w:jc w:val="center"/>
       </w:pPr>
       <w:r>
+        <w:rPr>
+          <w:noProof/>
+        </w:rPr>
         <w:lastRenderedPageBreak/>
         <w:drawing>
           <wp:inline distT="0" distB="0" distL="0" distR="0" wp14:anchorId="3466E140" wp14:editId="69DC1B48">
@@ -1784,6 +1800,9 @@
         <w:jc w:val="center"/>
       </w:pPr>
       <w:r>
+        <w:rPr>
+          <w:noProof/>
+        </w:rPr>
         <w:drawing>
           <wp:inline distT="0" distB="0" distL="0" distR="0" wp14:anchorId="3DBFB1B8" wp14:editId="7EEAE946">
             <wp:extent cx="5760720" cy="521335"/>
@@ -1950,6 +1969,22 @@
     </w:p>
     <w:p>
       <w:pPr>
+        <w:pStyle w:val="Nagwek3"/>
+      </w:pPr>
+      <w:r>
+        <w:t>Podmiana podpisu na własny</w:t>
+      </w:r>
+    </w:p>
+    <w:p>
+      <w:pPr>
+        <w:pStyle w:val="Nagwek3"/>
+      </w:pPr>
+      <w:r>
+        <w:t>Podszycie się pod coinbase</w:t>
+      </w:r>
+    </w:p>
+    <w:p>
+      <w:pPr>
         <w:pStyle w:val="Nagwek2"/>
       </w:pPr>
       <w:r>
@@ -1963,13 +1998,867 @@
       <w:r>
         <w:t>Ataki na portfel</w:t>
       </w:r>
+      <w:r>
+        <w:t xml:space="preserve"> jako bazę danych</w:t>
+      </w:r>
+    </w:p>
+    <w:p>
+      <w:pPr>
+        <w:pStyle w:val="Nagwek3"/>
+      </w:pPr>
+      <w:r>
+        <w:t>Atak na łańcuch przechowujący klucz prywatny w bazie</w:t>
+      </w:r>
+    </w:p>
+    <w:p>
+      <w:r>
+        <w:t>Według dokumentacji użytej biblioteki (</w:t>
+      </w:r>
+      <w:hyperlink r:id="rId20" w:history="1">
+        <w:r>
+          <w:rPr>
+            <w:rStyle w:val="Hipercze"/>
+          </w:rPr>
+          <w:t>https://nodejs.org/api/crypto.html#cryptocreateprivatekeykey</w:t>
+        </w:r>
+      </w:hyperlink>
+      <w:r>
+        <w:t xml:space="preserve"> ), przy podaniu parametrów cipher oraz passphrase do klucza prywatnego przy generacji sprawia to, że przy konwersji na łańcuch jest on </w:t>
+      </w:r>
+      <w:r>
+        <w:lastRenderedPageBreak/>
+        <w:t>szyfrowany zgodnie ze standardem PKCS 5 (v2) (</w:t>
+      </w:r>
+      <w:hyperlink r:id="rId21" w:history="1">
+        <w:r>
+          <w:rPr>
+            <w:rStyle w:val="Hipercze"/>
+          </w:rPr>
+          <w:t>https://datatracker.ietf.org/doc/html/rfc2898</w:t>
+        </w:r>
+      </w:hyperlink>
+      <w:r>
+        <w:t xml:space="preserve"> ) co oznacza m.in użycie soli, wieloiteracyjnej funkcji wyprowadzenia klucza na bazie hasła</w:t>
+      </w:r>
+      <w:r>
+        <w:t xml:space="preserve"> oraz wyprowadzenia zarówno klucza ostatecznego i wektora IV dla AES z wyniku wspomnianej funkcji. </w:t>
+      </w:r>
+      <w:r>
+        <w:t>Ze względu na skomplikowany charakter przetwarzania testy są bardzo trudne w realizacji. Można jednak przeprowadzić test polegający na sprawdzeniu, czy klucz prywatny w bazie zgodnie z założeniem jest przechowywany w sposób zaszyfrowany</w:t>
+      </w:r>
+      <w:r>
+        <w:t>:</w:t>
+      </w:r>
+    </w:p>
+    <w:bookmarkStart w:id="0" w:name="_MON_1795268875"/>
+    <w:bookmarkEnd w:id="0"/>
+    <w:p>
+      <w:r>
+        <w:object w:dxaOrig="9072" w:dyaOrig="3478" w14:anchorId="75DDC7EE">
+          <v:shapetype id="_x0000_t75" coordsize="21600,21600" o:spt="75" o:preferrelative="t" path="m@4@5l@4@11@9@11@9@5xe" filled="f" stroked="f">
+            <v:stroke joinstyle="miter"/>
+            <v:formulas>
+              <v:f eqn="if lineDrawn pixelLineWidth 0"/>
+              <v:f eqn="sum @0 1 0"/>
+              <v:f eqn="sum 0 0 @1"/>
+              <v:f eqn="prod @2 1 2"/>
+              <v:f eqn="prod @3 21600 pixelWidth"/>
+              <v:f eqn="prod @3 21600 pixelHeight"/>
+              <v:f eqn="sum @0 0 1"/>
+              <v:f eqn="prod @6 1 2"/>
+              <v:f eqn="prod @7 21600 pixelWidth"/>
+              <v:f eqn="sum @8 21600 0"/>
+              <v:f eqn="prod @7 21600 pixelHeight"/>
+              <v:f eqn="sum @10 21600 0"/>
+            </v:formulas>
+            <v:path o:extrusionok="f" gradientshapeok="t" o:connecttype="rect"/>
+            <o:lock v:ext="edit" aspectratio="t"/>
+          </v:shapetype>
+          <v:shape id="_x0000_i1032" type="#_x0000_t75" style="width:453.6pt;height:174pt" o:ole="">
+            <v:imagedata r:id="rId22" o:title=""/>
+          </v:shape>
+          <o:OLEObject Type="Embed" ProgID="Word.Document.12" ShapeID="_x0000_i1032" DrawAspect="Content" ObjectID="_1795275476" r:id="rId23">
+            <o:FieldCodes>\s</o:FieldCodes>
+          </o:OLEObject>
+        </w:object>
+      </w:r>
+      <w:r>
+        <w:br/>
+        <w:t>Przycięty zrzut z konsoli dla różnych metod wyświetlania klucza prywatnego</w:t>
+      </w:r>
+    </w:p>
+    <w:p>
+      <w:r>
+        <w:t>Z testu wynika, że łańcuch przechowywany w bazie jest zgodny</w:t>
+      </w:r>
+      <w:r>
+        <w:t xml:space="preserve"> z szyfrowaną wersją. </w:t>
+      </w:r>
+      <w:r>
+        <w:t>Niestety dokładniejsze testy takie jak np. sprawdzenie kodu źródłowego i odtworzenie go poszczególnymi funkcjami w celu porównania wyniku nie były możliwe, ponieważ biblioteka korzysta z implementacji C++ dla bardziej wymagających obliczeniowo elementów takich jak szyfrowanie, a ze względu na brak wiedzy na temat tego języka analiza tak trudnego tematu nie jest możliwa.</w:t>
+      </w:r>
+    </w:p>
+    <w:p>
+      <w:r>
+        <w:t xml:space="preserve">Źródło pliku odpowiadającego za export kluczy: </w:t>
+      </w:r>
+      <w:hyperlink r:id="rId24" w:history="1">
+        <w:r>
+          <w:rPr>
+            <w:rStyle w:val="Hipercze"/>
+          </w:rPr>
+          <w:t>https://github.com/nodejs/node/blob/main/lib/internal/crypto/keys.js</w:t>
+        </w:r>
+      </w:hyperlink>
+      <w:r>
+        <w:t xml:space="preserve"> </w:t>
+      </w:r>
+    </w:p>
+    <w:p>
+      <w:r>
+        <w:t>Informacja o braku dostępu do funkcji C++, z których korzysta powyżej załączony keys.js:</w:t>
+      </w:r>
+      <w:r>
+        <w:br/>
+      </w:r>
+      <w:hyperlink r:id="rId25" w:history="1">
+        <w:r>
+          <w:rPr>
+            <w:rStyle w:val="Hipercze"/>
+          </w:rPr>
+          <w:t>https://github.com/nodejs/help/issues/3079?spm=a2c6h.13046898.publish-article.12.7f356ffaNSXXIp</w:t>
+        </w:r>
+      </w:hyperlink>
+      <w:r>
+        <w:t xml:space="preserve"> </w:t>
+      </w:r>
+    </w:p>
+    <w:p>
+      <w:r>
+        <w:t xml:space="preserve">Przy tych testach jedyne co można powiedzieć to, że </w:t>
+      </w:r>
+      <w:r>
+        <w:rPr>
+          <w:b/>
+          <w:bCs/>
+        </w:rPr>
+        <w:t>klucz jest przechowywany poprawnie</w:t>
+      </w:r>
+      <w:r>
+        <w:t xml:space="preserve"> więc </w:t>
+      </w:r>
+      <w:r>
+        <w:rPr>
+          <w:b/>
+          <w:bCs/>
+        </w:rPr>
+        <w:t>integracja z sqlite działa</w:t>
+      </w:r>
+      <w:r>
+        <w:t xml:space="preserve">, ale z samym bezpieczeństwem klucza </w:t>
+      </w:r>
+      <w:r>
+        <w:rPr>
+          <w:b/>
+          <w:bCs/>
+        </w:rPr>
+        <w:t>należy zaufać twórcom biblioteki</w:t>
+      </w:r>
+      <w:r>
+        <w:t xml:space="preserve"> (poprzez „należy” rozumie się brak innego wyboru oprócz własnej implementacji – co nie jest ani łatwe, ani nie daje pewności skuteczności).</w:t>
+      </w:r>
+    </w:p>
+    <w:p>
+      <w:pPr>
+        <w:pStyle w:val="Nagwek3"/>
+      </w:pPr>
+      <w:r>
+        <w:t>Utrata danych logowania</w:t>
+      </w:r>
+    </w:p>
+    <w:p>
+      <w:r>
+        <w:t>Jeśli użytkownik straci dane logowania to jedyne do czego może uzyskać dostęp to identyfikator konta, klucz publiczny oraz zaszyfrowany klucz prywatny. Zaszyfrowana postać klucza skutkuje tym, że tak naprawdę jedyną możliwością odzyskania środków jest BruteForce, bądź znalezienie kolizji identyfikatora. Ze względu na użyte funkc</w:t>
+      </w:r>
+      <w:r>
+        <w:t xml:space="preserve">je szyfrowania i skrótu jest to statystycznie praktycznie niemożliwe zakładając, że biblioteka kryptograficzna działa. </w:t>
+      </w:r>
     </w:p>
     <w:p>
       <w:pPr>
         <w:pStyle w:val="Nagwek2"/>
       </w:pPr>
       <w:r>
-        <w:t>Utrata danych logowania/klucza</w:t>
+        <w:lastRenderedPageBreak/>
+        <w:t xml:space="preserve">Błędne </w:t>
+      </w:r>
+      <w:r>
+        <w:t>żądania</w:t>
+      </w:r>
+    </w:p>
+    <w:p>
+      <w:pPr>
+        <w:pStyle w:val="Nagwek3"/>
+        <w:numPr>
+          <w:ilvl w:val="0"/>
+          <w:numId w:val="0"/>
+        </w:numPr>
+      </w:pPr>
+    </w:p>
+    <w:p>
+      <w:r>
+        <w:t>Celem jest zbadanie zachowania węzłów w reakcji na niepoprawne dane żądań oraz ich nielogiczne wywołania. Reakcja nie powinna powodować uzyskania przez atakującego żadnych dodatkowych informacji, a praca węzłów nie powinna być zakłócona</w:t>
+      </w:r>
+    </w:p>
+    <w:tbl>
+      <w:tblPr>
+        <w:tblStyle w:val="Tabela-Siatka"/>
+        <w:tblW w:w="0" w:type="auto"/>
+        <w:tblLook w:val="04A0" w:firstRow="1" w:lastRow="0" w:firstColumn="1" w:lastColumn="0" w:noHBand="0" w:noVBand="1"/>
+      </w:tblPr>
+      <w:tblGrid>
+        <w:gridCol w:w="3020"/>
+        <w:gridCol w:w="3021"/>
+        <w:gridCol w:w="3021"/>
+      </w:tblGrid>
+      <w:tr>
+        <w:tc>
+          <w:tcPr>
+            <w:tcW w:w="3020" w:type="dxa"/>
+          </w:tcPr>
+          <w:p>
+            <w:r>
+              <w:t>Endpoint</w:t>
+            </w:r>
+          </w:p>
+        </w:tc>
+        <w:tc>
+          <w:tcPr>
+            <w:tcW w:w="3021" w:type="dxa"/>
+          </w:tcPr>
+          <w:p>
+            <w:r>
+              <w:t>Zmiana</w:t>
+            </w:r>
+          </w:p>
+        </w:tc>
+        <w:tc>
+          <w:tcPr>
+            <w:tcW w:w="3021" w:type="dxa"/>
+          </w:tcPr>
+          <w:p>
+            <w:r>
+              <w:t>Obserwacje dotyczące odpowiedzi i zachowania</w:t>
+            </w:r>
+          </w:p>
+        </w:tc>
+      </w:tr>
+      <w:tr>
+        <w:tc>
+          <w:tcPr>
+            <w:tcW w:w="3020" w:type="dxa"/>
+          </w:tcPr>
+          <w:p>
+            <w:r>
+              <w:t>Broadcast</w:t>
+            </w:r>
+          </w:p>
+        </w:tc>
+        <w:tc>
+          <w:tcPr>
+            <w:tcW w:w="3021" w:type="dxa"/>
+          </w:tcPr>
+          <w:p>
+            <w:r>
+              <w:t>Block hash = null</w:t>
+            </w:r>
+          </w:p>
+        </w:tc>
+        <w:tc>
+          <w:tcPr>
+            <w:tcW w:w="3021" w:type="dxa"/>
+          </w:tcPr>
+          <w:p>
+            <w:r>
+              <w:t>OK</w:t>
+            </w:r>
+          </w:p>
+        </w:tc>
+      </w:tr>
+      <w:tr>
+        <w:tc>
+          <w:tcPr>
+            <w:tcW w:w="3020" w:type="dxa"/>
+          </w:tcPr>
+          <w:p>
+            <w:r>
+              <w:t>Broadcast</w:t>
+            </w:r>
+          </w:p>
+        </w:tc>
+        <w:tc>
+          <w:tcPr>
+            <w:tcW w:w="3021" w:type="dxa"/>
+          </w:tcPr>
+          <w:p>
+            <w:r>
+              <w:t>Wysłanie bloku jako transakcji</w:t>
+            </w:r>
+          </w:p>
+        </w:tc>
+        <w:tc>
+          <w:tcPr>
+            <w:tcW w:w="3021" w:type="dxa"/>
+          </w:tcPr>
+          <w:p>
+            <w:r>
+              <w:t>OK</w:t>
+            </w:r>
+            <w:r>
+              <w:t>, ale rozesłany dalej, chociaż nikt nie wykopał z powodu błędów</w:t>
+            </w:r>
+            <w:r>
+              <w:t xml:space="preserve"> weryfikacji</w:t>
+            </w:r>
+          </w:p>
+        </w:tc>
+      </w:tr>
+      <w:tr>
+        <w:tc>
+          <w:tcPr>
+            <w:tcW w:w="3020" w:type="dxa"/>
+          </w:tcPr>
+          <w:p>
+            <w:r>
+              <w:t>Broadcast</w:t>
+            </w:r>
+          </w:p>
+        </w:tc>
+        <w:tc>
+          <w:tcPr>
+            <w:tcW w:w="3021" w:type="dxa"/>
+          </w:tcPr>
+          <w:p>
+            <w:pPr>
+              <w:rPr>
+                <w:lang w:val="en-US"/>
+              </w:rPr>
+            </w:pPr>
+            <w:r>
+              <w:rPr>
+                <w:lang w:val="en-US"/>
+              </w:rPr>
+              <w:t>Prev_hash = null i d</w:t>
+            </w:r>
+            <w:r>
+              <w:rPr>
+                <w:lang w:val="en-US"/>
+              </w:rPr>
+              <w:t>ifficulty 0</w:t>
+            </w:r>
+          </w:p>
+        </w:tc>
+        <w:tc>
+          <w:tcPr>
+            <w:tcW w:w="3021" w:type="dxa"/>
+          </w:tcPr>
+          <w:p>
+            <w:r>
+              <w:t>OK</w:t>
+            </w:r>
+            <w:r>
+              <w:t>, ale z</w:t>
+            </w:r>
+            <w:r>
+              <w:t>aczął próbować synchronizować łańcuchy</w:t>
+            </w:r>
+            <w:r>
+              <w:t xml:space="preserve"> – nie wykonano, bo nikt nie znał bloku null</w:t>
+            </w:r>
+          </w:p>
+        </w:tc>
+      </w:tr>
+      <w:tr>
+        <w:tc>
+          <w:tcPr>
+            <w:tcW w:w="3020" w:type="dxa"/>
+          </w:tcPr>
+          <w:p>
+            <w:r>
+              <w:t>Broadcast</w:t>
+            </w:r>
+          </w:p>
+        </w:tc>
+        <w:tc>
+          <w:tcPr>
+            <w:tcW w:w="3021" w:type="dxa"/>
+          </w:tcPr>
+          <w:p>
+            <w:r>
+              <w:t>Brak danych wewnętrznych</w:t>
+            </w:r>
+          </w:p>
+        </w:tc>
+        <w:tc>
+          <w:tcPr>
+            <w:tcW w:w="3021" w:type="dxa"/>
+          </w:tcPr>
+          <w:p>
+            <w:r>
+              <w:t>OK</w:t>
+            </w:r>
+          </w:p>
+        </w:tc>
+      </w:tr>
+      <w:tr>
+        <w:tc>
+          <w:tcPr>
+            <w:tcW w:w="3020" w:type="dxa"/>
+          </w:tcPr>
+          <w:p>
+            <w:r>
+              <w:t>Broadcast</w:t>
+            </w:r>
+          </w:p>
+        </w:tc>
+        <w:tc>
+          <w:tcPr>
+            <w:tcW w:w="3021" w:type="dxa"/>
+          </w:tcPr>
+          <w:p>
+            <w:r>
+              <w:t>Brak danych</w:t>
+            </w:r>
+          </w:p>
+        </w:tc>
+        <w:tc>
+          <w:tcPr>
+            <w:tcW w:w="3021" w:type="dxa"/>
+          </w:tcPr>
+          <w:p>
+            <w:r>
+              <w:t>OK, nieprzewidziany wyjątek</w:t>
+            </w:r>
+            <w:r>
+              <w:t xml:space="preserve"> w konsoli</w:t>
+            </w:r>
+          </w:p>
+        </w:tc>
+      </w:tr>
+      <w:tr>
+        <w:tc>
+          <w:tcPr>
+            <w:tcW w:w="3020" w:type="dxa"/>
+          </w:tcPr>
+          <w:p>
+            <w:r>
+              <w:t>Register_neighbor</w:t>
+            </w:r>
+          </w:p>
+        </w:tc>
+        <w:tc>
+          <w:tcPr>
+            <w:tcW w:w="3021" w:type="dxa"/>
+          </w:tcPr>
+          <w:p>
+            <w:r>
+              <w:t>Losowe adresy</w:t>
+            </w:r>
+          </w:p>
+        </w:tc>
+        <w:tc>
+          <w:tcPr>
+            <w:tcW w:w="3021" w:type="dxa"/>
+          </w:tcPr>
+          <w:p>
+            <w:r>
+              <w:t>OK, ale są dodawane</w:t>
+            </w:r>
+          </w:p>
+        </w:tc>
+      </w:tr>
+      <w:tr>
+        <w:tc>
+          <w:tcPr>
+            <w:tcW w:w="3020" w:type="dxa"/>
+          </w:tcPr>
+          <w:p>
+            <w:r>
+              <w:t>Register_neighbor</w:t>
+            </w:r>
+          </w:p>
+        </w:tc>
+        <w:tc>
+          <w:tcPr>
+            <w:tcW w:w="3021" w:type="dxa"/>
+          </w:tcPr>
+          <w:p>
+            <w:r>
+              <w:t>Brak danych wewnętrznych</w:t>
+            </w:r>
+          </w:p>
+        </w:tc>
+        <w:tc>
+          <w:tcPr>
+            <w:tcW w:w="3021" w:type="dxa"/>
+          </w:tcPr>
+          <w:p>
+            <w:r>
+              <w:t>OK, ale rejestruje undefined</w:t>
+            </w:r>
+          </w:p>
+        </w:tc>
+      </w:tr>
+      <w:tr>
+        <w:tc>
+          <w:tcPr>
+            <w:tcW w:w="3020" w:type="dxa"/>
+          </w:tcPr>
+          <w:p>
+            <w:r>
+              <w:t>Register_neighbor</w:t>
+            </w:r>
+          </w:p>
+        </w:tc>
+        <w:tc>
+          <w:tcPr>
+            <w:tcW w:w="3021" w:type="dxa"/>
+          </w:tcPr>
+          <w:p>
+            <w:r>
+              <w:t>Brak danych</w:t>
+            </w:r>
+          </w:p>
+        </w:tc>
+        <w:tc>
+          <w:tcPr>
+            <w:tcW w:w="3021" w:type="dxa"/>
+          </w:tcPr>
+          <w:p>
+            <w:r>
+              <w:t>Odpowiedź nie w formacie JSON, nieprzewidziany wyjątek</w:t>
+            </w:r>
+            <w:r>
+              <w:t xml:space="preserve"> w konsoli</w:t>
+            </w:r>
+          </w:p>
+        </w:tc>
+      </w:tr>
+      <w:tr>
+        <w:tc>
+          <w:tcPr>
+            <w:tcW w:w="3020" w:type="dxa"/>
+          </w:tcPr>
+          <w:p>
+            <w:r>
+              <w:t>Join_network</w:t>
+            </w:r>
+          </w:p>
+        </w:tc>
+        <w:tc>
+          <w:tcPr>
+            <w:tcW w:w="3021" w:type="dxa"/>
+          </w:tcPr>
+          <w:p>
+            <w:r>
+              <w:t>Odpytanie pierwszego węzła INIT</w:t>
+            </w:r>
+          </w:p>
+        </w:tc>
+        <w:tc>
+          <w:tcPr>
+            <w:tcW w:w="3021" w:type="dxa"/>
+          </w:tcPr>
+          <w:p>
+            <w:r>
+              <w:t>Nieskończona odpowiedź</w:t>
+            </w:r>
+            <w:r>
+              <w:t>, ale</w:t>
+            </w:r>
+            <w:r>
+              <w:t xml:space="preserve"> węzeł</w:t>
+            </w:r>
+            <w:r>
+              <w:t xml:space="preserve"> przetwarza bloki</w:t>
+            </w:r>
+            <w:r>
+              <w:t xml:space="preserve"> i działa dalej</w:t>
+            </w:r>
+          </w:p>
+        </w:tc>
+      </w:tr>
+      <w:tr>
+        <w:tc>
+          <w:tcPr>
+            <w:tcW w:w="3020" w:type="dxa"/>
+          </w:tcPr>
+          <w:p>
+            <w:r>
+              <w:t>Leave_network</w:t>
+            </w:r>
+          </w:p>
+        </w:tc>
+        <w:tc>
+          <w:tcPr>
+            <w:tcW w:w="3021" w:type="dxa"/>
+          </w:tcPr>
+          <w:p>
+            <w:r>
+              <w:t>Odpytanie węzła INIT</w:t>
+            </w:r>
+          </w:p>
+        </w:tc>
+        <w:tc>
+          <w:tcPr>
+            <w:tcW w:w="3021" w:type="dxa"/>
+          </w:tcPr>
+          <w:p>
+            <w:r>
+              <w:t>OK, ale nie w formacie json</w:t>
+            </w:r>
+          </w:p>
+        </w:tc>
+      </w:tr>
+      <w:tr>
+        <w:tc>
+          <w:tcPr>
+            <w:tcW w:w="3020" w:type="dxa"/>
+          </w:tcPr>
+          <w:p>
+            <w:r>
+              <w:t>neighbors</w:t>
+            </w:r>
+          </w:p>
+        </w:tc>
+        <w:tc>
+          <w:tcPr>
+            <w:tcW w:w="3021" w:type="dxa"/>
+          </w:tcPr>
+          <w:p>
+            <w:r>
+              <w:t>DELETE</w:t>
+            </w:r>
+          </w:p>
+        </w:tc>
+        <w:tc>
+          <w:tcPr>
+            <w:tcW w:w="3021" w:type="dxa"/>
+          </w:tcPr>
+          <w:p>
+            <w:r>
+              <w:t>OK, ale nie w formacie json</w:t>
+            </w:r>
+          </w:p>
+        </w:tc>
+      </w:tr>
+      <w:tr>
+        <w:tc>
+          <w:tcPr>
+            <w:tcW w:w="3020" w:type="dxa"/>
+          </w:tcPr>
+          <w:p>
+            <w:r>
+              <w:t>Neighbors</w:t>
+            </w:r>
+          </w:p>
+        </w:tc>
+        <w:tc>
+          <w:tcPr>
+            <w:tcW w:w="3021" w:type="dxa"/>
+          </w:tcPr>
+          <w:p>
+            <w:r>
+              <w:t>PUT</w:t>
+            </w:r>
+          </w:p>
+        </w:tc>
+        <w:tc>
+          <w:tcPr>
+            <w:tcW w:w="3021" w:type="dxa"/>
+          </w:tcPr>
+          <w:p>
+            <w:r>
+              <w:t>OK, ale przyjmuje wszystkie wartości i je zapisuje (nawet integery</w:t>
+            </w:r>
+            <w:r>
+              <w:t>, puste obiekty</w:t>
+            </w:r>
+            <w:r>
+              <w:t>)</w:t>
+            </w:r>
+          </w:p>
+        </w:tc>
+      </w:tr>
+      <w:tr>
+        <w:tc>
+          <w:tcPr>
+            <w:tcW w:w="3020" w:type="dxa"/>
+          </w:tcPr>
+          <w:p>
+            <w:r>
+              <w:t>Parent</w:t>
+            </w:r>
+          </w:p>
+        </w:tc>
+        <w:tc>
+          <w:tcPr>
+            <w:tcW w:w="3021" w:type="dxa"/>
+          </w:tcPr>
+          <w:p>
+            <w:r>
+              <w:t>Niepoprawne hashe</w:t>
+            </w:r>
+          </w:p>
+        </w:tc>
+        <w:tc>
+          <w:tcPr>
+            <w:tcW w:w="3021" w:type="dxa"/>
+          </w:tcPr>
+          <w:p>
+            <w:r>
+              <w:t>OK</w:t>
+            </w:r>
+          </w:p>
+        </w:tc>
+      </w:tr>
+      <w:tr>
+        <w:tc>
+          <w:tcPr>
+            <w:tcW w:w="3020" w:type="dxa"/>
+          </w:tcPr>
+          <w:p>
+            <w:r>
+              <w:t>Broadcast</w:t>
+            </w:r>
+          </w:p>
+        </w:tc>
+        <w:tc>
+          <w:tcPr>
+            <w:tcW w:w="3021" w:type="dxa"/>
+          </w:tcPr>
+          <w:p>
+            <w:r>
+              <w:t>Pusty sync_chain</w:t>
+            </w:r>
+          </w:p>
+        </w:tc>
+        <w:tc>
+          <w:tcPr>
+            <w:tcW w:w="3021" w:type="dxa"/>
+          </w:tcPr>
+          <w:p>
+            <w:r>
+              <w:t xml:space="preserve">Nie w formacie json, status </w:t>
+            </w:r>
+            <w:r>
+              <w:t xml:space="preserve">500, </w:t>
+            </w:r>
+            <w:r>
+              <w:t>nieprzewidziany wyjątek</w:t>
+            </w:r>
+            <w:r>
+              <w:t xml:space="preserve"> w konsoli</w:t>
+            </w:r>
+          </w:p>
+        </w:tc>
+      </w:tr>
+    </w:tbl>
+    <w:p/>
+    <w:p>
+      <w:pPr>
+        <w:rPr>
+          <w:b/>
+          <w:bCs/>
+        </w:rPr>
+      </w:pPr>
+      <w:r>
+        <w:t xml:space="preserve">Podsumowując zebrane dane – implementacja węzła pod kątem odporności na nietypowe/błędne żądania </w:t>
+      </w:r>
+      <w:r>
+        <w:rPr>
+          <w:b/>
+          <w:bCs/>
+        </w:rPr>
+        <w:t>nie może zostać uznana z pewnością za bezpieczną</w:t>
+      </w:r>
+      <w:r>
+        <w:t xml:space="preserve"> mimo, że </w:t>
+      </w:r>
+      <w:r>
+        <w:rPr>
+          <w:b/>
+          <w:bCs/>
+        </w:rPr>
+        <w:t>nie udało się jej zepsuć</w:t>
+      </w:r>
+      <w:r>
+        <w:t xml:space="preserve">. Powodem jest wiele przesłanek </w:t>
+      </w:r>
+      <w:r>
+        <w:rPr>
+          <w:b/>
+          <w:bCs/>
+        </w:rPr>
+        <w:t>niedokładnej implementacji pod kątem sprawdzania danych</w:t>
+      </w:r>
+      <w:r>
+        <w:t xml:space="preserve"> wejściowych. Dla wielu sprawdzonych scenariuszy odpowiedzi zwracane były w złym formacie, bądź jak w przypadku /neighbors dane wejściowe nie były walidowane (!). Z drugiej strony, mechanizmy walidacji w ważniejszych częściach systemu naprawiały błędy popełnione przez prostsze endpointy, więc </w:t>
+      </w:r>
+      <w:r>
+        <w:rPr>
+          <w:b/>
+          <w:bCs/>
+        </w:rPr>
+        <w:t>nie ma też jasnego dowodu że system jest niebezpieczny</w:t>
+      </w:r>
+      <w:r>
+        <w:t xml:space="preserve">. Jednak zgodnie z zasadami cyberbezpieczeństwa można powiedzieć, że </w:t>
+      </w:r>
+      <w:r>
+        <w:rPr>
+          <w:b/>
+          <w:bCs/>
+        </w:rPr>
+        <w:t>brak</w:t>
+      </w:r>
+      <w:r>
+        <w:t xml:space="preserve"> </w:t>
+      </w:r>
+      <w:r>
+        <w:rPr>
+          <w:b/>
+          <w:bCs/>
+        </w:rPr>
+        <w:t xml:space="preserve">dowodu bezpieczeństwa można interpretować jako </w:t>
+      </w:r>
+      <w:r>
+        <w:rPr>
+          <w:b/>
+          <w:bCs/>
+        </w:rPr>
+        <w:t>przesłankę istnienia</w:t>
+      </w:r>
+      <w:r>
+        <w:rPr>
+          <w:b/>
+          <w:bCs/>
+        </w:rPr>
+        <w:t xml:space="preserve"> podatności.</w:t>
+      </w:r>
+    </w:p>
+    <w:p>
+      <w:pPr>
+        <w:pStyle w:val="Nagwek3"/>
+      </w:pPr>
+      <w:r>
+        <w:lastRenderedPageBreak/>
+        <w:t>Propozycja poprawek</w:t>
+      </w:r>
+    </w:p>
+    <w:p>
+      <w:r>
+        <w:t>Poprawki oczywiste: lepsze walidowanie danych, większe przyłożenie się do przetwarzania danych i odpowiedzi nawet w mniej istotnych dla systemu endpointach – wkońcu podatność w nieistotnej części zazwyczaj jej miejscem uzyskania dostępu skąd atakujący przechodzi do tych ważniejszych.</w:t>
       </w:r>
     </w:p>
     <w:p>
@@ -1977,7 +2866,430 @@
         <w:pStyle w:val="Nagwek2"/>
       </w:pPr>
       <w:r>
-        <w:t>Błędne dane i żądania</w:t>
+        <w:t>Złamanie algorytmów kryptograficznych</w:t>
+      </w:r>
+    </w:p>
+    <w:p>
+      <w:pPr>
+        <w:pStyle w:val="Nagwek3"/>
+      </w:pPr>
+      <w:r>
+        <w:t>Złamanie hasha</w:t>
+      </w:r>
+    </w:p>
+    <w:p>
+      <w:r>
+        <w:t xml:space="preserve">Złamanie hasha można zinterpretować jako możliwość powrotu do wartości oryginalnej bądź uzyskanie możliwości </w:t>
+      </w:r>
+      <w:r>
+        <w:t xml:space="preserve">wyszukiwania </w:t>
+      </w:r>
+      <w:r>
+        <w:t>kolizji</w:t>
+      </w:r>
+      <w:r>
+        <w:t xml:space="preserve"> w krótkim czasie</w:t>
+      </w:r>
+      <w:r>
+        <w:t>. W projekcie hash jest używany tylko w celach weryfikacji oraz skracania danych (id jako hash z klucza), dlatego pierwsza możliwość nie jest tutaj zagrożeniem. Skuteczny atak na hash dający możliwość łatwego tworzenia kolizji można zasymulować poprzez wyłączenie mechanizmów weryfikujących, ponieważ nie są już wiarygodne.</w:t>
+      </w:r>
+      <w:r>
+        <w:t xml:space="preserve"> Struktura testu:</w:t>
+      </w:r>
+    </w:p>
+    <w:p>
+      <w:pPr>
+        <w:pStyle w:val="Akapitzlist"/>
+        <w:numPr>
+          <w:ilvl w:val="0"/>
+          <w:numId w:val="13"/>
+        </w:numPr>
+      </w:pPr>
+      <w:r>
+        <w:t>Kopacze na adresach 5000 i 5004</w:t>
+      </w:r>
+    </w:p>
+    <w:p>
+      <w:pPr>
+        <w:pStyle w:val="Akapitzlist"/>
+        <w:numPr>
+          <w:ilvl w:val="0"/>
+          <w:numId w:val="13"/>
+        </w:numPr>
+      </w:pPr>
+      <w:r>
+        <w:t>Nieuczciwy węzeł 5001</w:t>
+      </w:r>
+      <w:r>
+        <w:t xml:space="preserve"> – fałszuje zarówno otrzymane transakcje, jak i bloki poprzez podwajanie wartości transakcji</w:t>
+      </w:r>
+    </w:p>
+    <w:p>
+      <w:pPr>
+        <w:pStyle w:val="Akapitzlist"/>
+        <w:numPr>
+          <w:ilvl w:val="0"/>
+          <w:numId w:val="13"/>
+        </w:numPr>
+      </w:pPr>
+      <w:r>
+        <w:t>Wysyłane po kolei transakcje:</w:t>
+      </w:r>
+    </w:p>
+    <w:p>
+      <w:pPr>
+        <w:pStyle w:val="Akapitzlist"/>
+        <w:numPr>
+          <w:ilvl w:val="1"/>
+          <w:numId w:val="13"/>
+        </w:numPr>
+      </w:pPr>
+      <w:r>
+        <w:t xml:space="preserve">10 </w:t>
+      </w:r>
+      <w:r>
+        <w:t>coinów o</w:t>
+      </w:r>
+      <w:r>
+        <w:t>d 5001 do 5001 (adres 305…)</w:t>
+      </w:r>
+    </w:p>
+    <w:p>
+      <w:pPr>
+        <w:pStyle w:val="Akapitzlist"/>
+        <w:numPr>
+          <w:ilvl w:val="1"/>
+          <w:numId w:val="13"/>
+        </w:numPr>
+      </w:pPr>
+      <w:r>
+        <w:t>1 coin o</w:t>
+      </w:r>
+      <w:r>
+        <w:t>d 5003 do 5000 (adres d7ef…) – niepoprawna, bo 5003 nie otrzymał żadnych środków startowych od coinbase</w:t>
+      </w:r>
+    </w:p>
+    <w:p>
+      <w:pPr>
+        <w:pStyle w:val="Akapitzlist"/>
+        <w:numPr>
+          <w:ilvl w:val="1"/>
+          <w:numId w:val="13"/>
+        </w:numPr>
+      </w:pPr>
+      <w:r>
+        <w:t>10 coinów o</w:t>
+      </w:r>
+      <w:r>
+        <w:t>d 5001 do 5003 (adres bbb…)</w:t>
+      </w:r>
+    </w:p>
+    <w:p>
+      <w:pPr>
+        <w:pStyle w:val="Akapitzlist"/>
+        <w:numPr>
+          <w:ilvl w:val="1"/>
+          <w:numId w:val="13"/>
+        </w:numPr>
+      </w:pPr>
+      <w:r>
+        <w:t>5 coinów od 5003 do 5000 (adres d7ef) – tym razem poprawna</w:t>
+      </w:r>
+    </w:p>
+    <w:p>
+      <w:pPr>
+        <w:pStyle w:val="Akapitzlist"/>
+        <w:numPr>
+          <w:ilvl w:val="0"/>
+          <w:numId w:val="13"/>
+        </w:numPr>
+      </w:pPr>
+      <w:r>
+        <w:t>W idealnych warunkach transakcje powinny zakończyć się stanem:</w:t>
+      </w:r>
+    </w:p>
+    <w:p>
+      <w:pPr>
+        <w:pStyle w:val="Akapitzlist"/>
+        <w:numPr>
+          <w:ilvl w:val="1"/>
+          <w:numId w:val="13"/>
+        </w:numPr>
+      </w:pPr>
+      <w:r>
+        <w:t>Adres 305… : 10</w:t>
+      </w:r>
+    </w:p>
+    <w:p>
+      <w:pPr>
+        <w:pStyle w:val="Akapitzlist"/>
+        <w:numPr>
+          <w:ilvl w:val="1"/>
+          <w:numId w:val="13"/>
+        </w:numPr>
+      </w:pPr>
+      <w:r>
+        <w:t>bbb… : 5</w:t>
+      </w:r>
+    </w:p>
+    <w:p>
+      <w:pPr>
+        <w:pStyle w:val="Akapitzlist"/>
+        <w:numPr>
+          <w:ilvl w:val="1"/>
+          <w:numId w:val="13"/>
+        </w:numPr>
+      </w:pPr>
+      <w:r>
+        <w:t>d7ef… : 5</w:t>
+      </w:r>
+    </w:p>
+    <w:p>
+      <w:pPr>
+        <w:pStyle w:val="Akapitzlist"/>
+        <w:numPr>
+          <w:ilvl w:val="1"/>
+          <w:numId w:val="13"/>
+        </w:numPr>
+      </w:pPr>
+      <w:r>
+        <w:t>a00b… (konto coinbase): 80</w:t>
+      </w:r>
+    </w:p>
+    <w:p>
+      <w:r>
+        <w:t>Po przeprowadzeniu testu uzyskano następujące wyniki:</w:t>
+      </w:r>
+    </w:p>
+    <w:p>
+      <w:pPr>
+        <w:jc w:val="center"/>
+      </w:pPr>
+      <w:r>
+        <w:lastRenderedPageBreak/>
+        <w:drawing>
+          <wp:inline distT="0" distB="0" distL="0" distR="0" wp14:anchorId="3455A642" wp14:editId="54D8115C">
+            <wp:extent cx="1733792" cy="3410426"/>
+            <wp:effectExtent l="0" t="0" r="0" b="0"/>
+            <wp:docPr id="1983686237" name="Obraz 1"/>
+            <wp:cNvGraphicFramePr>
+              <a:graphicFrameLocks xmlns:a="http://schemas.openxmlformats.org/drawingml/2006/main" noChangeAspect="1"/>
+            </wp:cNvGraphicFramePr>
+            <a:graphic xmlns:a="http://schemas.openxmlformats.org/drawingml/2006/main">
+              <a:graphicData uri="http://schemas.openxmlformats.org/drawingml/2006/picture">
+                <pic:pic xmlns:pic="http://schemas.openxmlformats.org/drawingml/2006/picture">
+                  <pic:nvPicPr>
+                    <pic:cNvPr id="1983686237" name=""/>
+                    <pic:cNvPicPr/>
+                  </pic:nvPicPr>
+                  <pic:blipFill>
+                    <a:blip r:embed="rId26"/>
+                    <a:stretch>
+                      <a:fillRect/>
+                    </a:stretch>
+                  </pic:blipFill>
+                  <pic:spPr>
+                    <a:xfrm>
+                      <a:off x="0" y="0"/>
+                      <a:ext cx="1733792" cy="3410426"/>
+                    </a:xfrm>
+                    <a:prstGeom prst="rect">
+                      <a:avLst/>
+                    </a:prstGeom>
+                  </pic:spPr>
+                </pic:pic>
+              </a:graphicData>
+            </a:graphic>
+          </wp:inline>
+        </w:drawing>
+      </w:r>
+      <w:r>
+        <w:drawing>
+          <wp:inline distT="0" distB="0" distL="0" distR="0" wp14:anchorId="27102ABB" wp14:editId="3244114A">
+            <wp:extent cx="1905266" cy="3391373"/>
+            <wp:effectExtent l="0" t="0" r="0" b="0"/>
+            <wp:docPr id="294954653" name="Obraz 1"/>
+            <wp:cNvGraphicFramePr>
+              <a:graphicFrameLocks xmlns:a="http://schemas.openxmlformats.org/drawingml/2006/main" noChangeAspect="1"/>
+            </wp:cNvGraphicFramePr>
+            <a:graphic xmlns:a="http://schemas.openxmlformats.org/drawingml/2006/main">
+              <a:graphicData uri="http://schemas.openxmlformats.org/drawingml/2006/picture">
+                <pic:pic xmlns:pic="http://schemas.openxmlformats.org/drawingml/2006/picture">
+                  <pic:nvPicPr>
+                    <pic:cNvPr id="294954653" name=""/>
+                    <pic:cNvPicPr/>
+                  </pic:nvPicPr>
+                  <pic:blipFill>
+                    <a:blip r:embed="rId27"/>
+                    <a:stretch>
+                      <a:fillRect/>
+                    </a:stretch>
+                  </pic:blipFill>
+                  <pic:spPr>
+                    <a:xfrm>
+                      <a:off x="0" y="0"/>
+                      <a:ext cx="1905266" cy="3391373"/>
+                    </a:xfrm>
+                    <a:prstGeom prst="rect">
+                      <a:avLst/>
+                    </a:prstGeom>
+                  </pic:spPr>
+                </pic:pic>
+              </a:graphicData>
+            </a:graphic>
+          </wp:inline>
+        </w:drawing>
+      </w:r>
+      <w:r>
+        <w:br/>
+        <w:t>Stany kont według węzła 5003</w:t>
+      </w:r>
+      <w:r>
+        <w:tab/>
+        <w:t xml:space="preserve">       Stany kont według 5000</w:t>
+      </w:r>
+    </w:p>
+    <w:p>
+      <w:r>
+        <w:t xml:space="preserve">Pierwszą obserwacją jest to, że fałszerstwo zostało zaakceptowane przez sieć! Jest jednak jeszcze inne interesujące zjawisko, czyli różnica w stanach kont. Jest to spowodowane tym, że transakcja o wartości 5 </w:t>
+      </w:r>
+      <w:r>
+        <w:t xml:space="preserve">dla konta d7efc.. pochodzi z węzła 5003 i została wykopana przez węzeł 5004. Skutkuje to tym, że wykopany dla niej blok dociera do 5003 w niezakłóconym stanie, jednak do węzła 5000 dociera przechodząc przez fałszywy węzeł 5001, który podwaja wartość transferu. </w:t>
+      </w:r>
+    </w:p>
+    <w:p>
+      <w:r>
+        <w:t xml:space="preserve">Innym zjawiskiem są początkowe transakcje pochodzące z 5001. Oryginalnie miały one wartość 10, ale z perspektywy 5000 są warte 20 (transakcja podwojona przez fałszera), natomiast z widoku 5003 warte są aż 40 (najpierw transakcja podwojona, a później blok wykopany przez 5000 podwojony w drodze do 5003). </w:t>
+      </w:r>
+    </w:p>
+    <w:p>
+      <w:r>
+        <w:t xml:space="preserve">Trzeba się jednak zastanowić jak wyglądało by tworzenie kolizji? Żeby otrzymać kolizję trzeba zmodyfikować jakieś pole – w przypadku transakcji są to </w:t>
+      </w:r>
+      <w:r>
+        <w:t xml:space="preserve">typ transakcji, </w:t>
+      </w:r>
+      <w:r>
+        <w:t xml:space="preserve">adresy kont, wartość oraz timestamp. Węzeł atakujący musiałby więc manipulować timestamp-em, by otrzymać kolizję, ponieważ </w:t>
+      </w:r>
+      <w:r>
+        <w:t>typ, adres wychodzący i adres docelowy mają określony zbiór wartości, natomiast</w:t>
+      </w:r>
+      <w:r>
+        <w:t xml:space="preserve"> stany kont raczej mają stosunkowo mały przedział dozwolonych wartości spowodowany stanami kont (istnieje jednak szansa, że na wskutek procesów ekonomicznych użytkownicy przechowywali by miliardy monet, co całkowicie odwróciło by sytuację!)</w:t>
+      </w:r>
+      <w:r>
+        <w:t xml:space="preserve">. Można więc ten atak </w:t>
+      </w:r>
+      <w:r>
+        <w:t xml:space="preserve">częściowo </w:t>
+      </w:r>
+      <w:r>
+        <w:t>skontrować sprawdzaniem znaczników czasowych tak, aby nie akceptować przyszłych, bądź zbyt starych transakcji</w:t>
+      </w:r>
+      <w:r>
+        <w:t xml:space="preserve"> – wtedy ryzyko, że kolizja wystąpi dla pobliskiego znacznika jest bardzo niskie.</w:t>
+      </w:r>
+    </w:p>
+    <w:p>
+      <w:r>
+        <w:t>W przypadku bloków węzeł atakujący ma dowolność modyfikacji wszystkich pól oprócz wnętrza transakcji, ponieważ kolizje może znaleźć z użyciem nonce, który nie jest sprawdzany. W kontekście podmiany wartości bądź adresu transakcji nie daje to żadnych możliwości, bo hash transakcji jest weryfikowany również oddzielnie od hasha bloku.</w:t>
+      </w:r>
+    </w:p>
+    <w:p>
+      <w:r>
+        <w:t xml:space="preserve"> </w:t>
+      </w:r>
+      <w:r>
+        <w:t xml:space="preserve">Podsumowując, złamanie hasha polegające na ułatwieniu wyszukiwania kolizji </w:t>
+      </w:r>
+      <w:r>
+        <w:rPr>
+          <w:b/>
+          <w:bCs/>
+        </w:rPr>
+        <w:t xml:space="preserve">niszczy bezpieczeństwo i potencjalnie spójność </w:t>
+      </w:r>
+      <w:r>
+        <w:t>całej sieci w aktualnej implementacji.</w:t>
+      </w:r>
+    </w:p>
+    <w:p>
+      <w:pPr>
+        <w:pStyle w:val="Nagwek3"/>
+      </w:pPr>
+      <w:r>
+        <w:lastRenderedPageBreak/>
+        <w:t>Złamanie RSA</w:t>
+      </w:r>
+    </w:p>
+    <w:p>
+      <w:r>
+        <w:t>Ponieważ wykorzystywany jest asymetryczny algorytm RSA to największym zagrożeniem prawdopodobnie jest uzyskanie dostępu do klucza prywatnego na bazie publicznego np. na skutek dynamicznego rozwoju komputerów kwantowych. Na taki atak nie ma zabezpieczeń – kiedy do niego dojdzie to sieć przestanie działać, ponieważ pozwoli atakującemu na wysyłanie sobie dowolnych ilości monet i podpisywanie ich kluczami innych osób. Sprawa jest tak prosta, że nie potrzeba żadnych testów.</w:t>
+      </w:r>
+    </w:p>
+    <w:p>
+      <w:pPr>
+        <w:pStyle w:val="Nagwek4"/>
+      </w:pPr>
+      <w:r>
+        <w:t>Ryzyko ślepego podpisu</w:t>
+      </w:r>
+    </w:p>
+    <w:p>
+      <w:r>
+        <w:t>Teoretycznie istnieje ryzyko wykonania przez użytkownika ślepego podpisu, który atakujący mógłby wykorzystać do wyciągnięcia klucza prywatnego. Scenariusz to sytuacja, w której wiarygodny użytkownik chce zapłacić za coś złodziejowi (nie wie, że to złodziej – może np. płacić za jakąś prawdziwą usługę). Wtedy złodziej preparuje swój adres, by wykonać atak na ślepy podpis (ślepota polega na tym, że nikt naprawdę nie wie czy docelowy adres konta to nie jest coś innego) nawet jeśli oznaczało by to utratę paru monet – potencjalny zysk znacznie większy.</w:t>
+      </w:r>
+    </w:p>
+    <w:p>
+      <w:r>
+        <w:t xml:space="preserve">Takie ryzyko jest jednak w aktualnej implementacji stosunkowo niskie, ponieważ transakcja posiada znacznik czasowy ustalany przez wysyłającego, czyli podpisującego – oznacza to, że atakujący musiałby przewidzieć jego wartość z ogromną dokładnością. Sprawia to, że taki atak nie jest realnym zagrożeniem, ale jest wykonywalny, czyli gdyby atakujący sprzedawał tysiące usług na minutę to w końcu mógłby trafić. W implementacji nie jest użyty żaden mechanizm zabezpieczający przed tym, więc </w:t>
+      </w:r>
+      <w:r>
+        <w:rPr>
+          <w:b/>
+          <w:bCs/>
+        </w:rPr>
+        <w:t>istnieje małe, ale ryzyko naruszenia bezpieczeństwa</w:t>
+      </w:r>
+      <w:r>
+        <w:t>!</w:t>
+      </w:r>
+    </w:p>
+    <w:p>
+      <w:pPr>
+        <w:pStyle w:val="Nagwek3"/>
+      </w:pPr>
+      <w:r>
+        <w:t>Propozycje poprawek</w:t>
+      </w:r>
+    </w:p>
+    <w:p>
+      <w:r>
+        <w:t xml:space="preserve">Dodanie weryfikacji znacznika czasowego tak, aby uczciwe węzły akceptowały </w:t>
+      </w:r>
+      <w:r>
+        <w:t xml:space="preserve">tylko niedawne, przeszłe transakcje bardzo mocno ograniczyło by ryzyko akceptacji fałszywej transakcji, ponieważ to właśnie timestamp jest jedynym modyfikowalnym polem transakcji. Jak już zostało wspomniane, gdyby w skutek procesów ekonomicznych doszło do sytuacji gdzie przeciętny użytkownik ma miliony monet to pole amount stało by się dodatkową opcją do modyfikacji w poszukiwaniu kolizji znacznie zwiększając podatność sieci. Oznacza to, że nawet </w:t>
+      </w:r>
+      <w:r>
+        <w:rPr>
+          <w:b/>
+          <w:bCs/>
+        </w:rPr>
+        <w:t>taka poprawka tylko zmniejsza, ale nie eliminuje negatywnych skutków</w:t>
+      </w:r>
+      <w:r>
+        <w:t xml:space="preserve"> sytuacji, czyli </w:t>
+      </w:r>
+      <w:r>
+        <w:rPr>
+          <w:b/>
+          <w:bCs/>
+        </w:rPr>
+        <w:t>nie daje bezpieczeństwa</w:t>
+      </w:r>
+      <w:r>
+        <w:t xml:space="preserve">. </w:t>
       </w:r>
     </w:p>
     <w:p>
@@ -1985,7 +3297,7 @@
         <w:pStyle w:val="Nagwek2"/>
       </w:pPr>
       <w:r>
-        <w:t>Złamanie algorytmów kryptograficznych</w:t>
+        <w:t>Wysyłanie przestarzałych bloków</w:t>
       </w:r>
     </w:p>
     <w:sectPr>
@@ -2227,6 +3539,119 @@
     </w:lvl>
   </w:abstractNum>
   <w:abstractNum w:abstractNumId="2" w15:restartNumberingAfterBreak="0">
+    <w:nsid w:val="2A036064"/>
+    <w:multiLevelType w:val="hybridMultilevel"/>
+    <w:tmpl w:val="5DF053FA"/>
+    <w:lvl w:ilvl="0" w:tplc="04150001">
+      <w:start w:val="1"/>
+      <w:numFmt w:val="bullet"/>
+      <w:lvlText w:val=""/>
+      <w:lvlJc w:val="left"/>
+      <w:pPr>
+        <w:ind w:left="720" w:hanging="360"/>
+      </w:pPr>
+      <w:rPr>
+        <w:rFonts w:ascii="Symbol" w:hAnsi="Symbol" w:hint="default"/>
+      </w:rPr>
+    </w:lvl>
+    <w:lvl w:ilvl="1" w:tplc="04150003">
+      <w:start w:val="1"/>
+      <w:numFmt w:val="bullet"/>
+      <w:lvlText w:val="o"/>
+      <w:lvlJc w:val="left"/>
+      <w:pPr>
+        <w:ind w:left="1440" w:hanging="360"/>
+      </w:pPr>
+      <w:rPr>
+        <w:rFonts w:ascii="Courier New" w:hAnsi="Courier New" w:cs="Courier New" w:hint="default"/>
+      </w:rPr>
+    </w:lvl>
+    <w:lvl w:ilvl="2" w:tplc="04150005" w:tentative="1">
+      <w:start w:val="1"/>
+      <w:numFmt w:val="bullet"/>
+      <w:lvlText w:val=""/>
+      <w:lvlJc w:val="left"/>
+      <w:pPr>
+        <w:ind w:left="2160" w:hanging="360"/>
+      </w:pPr>
+      <w:rPr>
+        <w:rFonts w:ascii="Wingdings" w:hAnsi="Wingdings" w:hint="default"/>
+      </w:rPr>
+    </w:lvl>
+    <w:lvl w:ilvl="3" w:tplc="04150001" w:tentative="1">
+      <w:start w:val="1"/>
+      <w:numFmt w:val="bullet"/>
+      <w:lvlText w:val=""/>
+      <w:lvlJc w:val="left"/>
+      <w:pPr>
+        <w:ind w:left="2880" w:hanging="360"/>
+      </w:pPr>
+      <w:rPr>
+        <w:rFonts w:ascii="Symbol" w:hAnsi="Symbol" w:hint="default"/>
+      </w:rPr>
+    </w:lvl>
+    <w:lvl w:ilvl="4" w:tplc="04150003" w:tentative="1">
+      <w:start w:val="1"/>
+      <w:numFmt w:val="bullet"/>
+      <w:lvlText w:val="o"/>
+      <w:lvlJc w:val="left"/>
+      <w:pPr>
+        <w:ind w:left="3600" w:hanging="360"/>
+      </w:pPr>
+      <w:rPr>
+        <w:rFonts w:ascii="Courier New" w:hAnsi="Courier New" w:cs="Courier New" w:hint="default"/>
+      </w:rPr>
+    </w:lvl>
+    <w:lvl w:ilvl="5" w:tplc="04150005" w:tentative="1">
+      <w:start w:val="1"/>
+      <w:numFmt w:val="bullet"/>
+      <w:lvlText w:val=""/>
+      <w:lvlJc w:val="left"/>
+      <w:pPr>
+        <w:ind w:left="4320" w:hanging="360"/>
+      </w:pPr>
+      <w:rPr>
+        <w:rFonts w:ascii="Wingdings" w:hAnsi="Wingdings" w:hint="default"/>
+      </w:rPr>
+    </w:lvl>
+    <w:lvl w:ilvl="6" w:tplc="04150001" w:tentative="1">
+      <w:start w:val="1"/>
+      <w:numFmt w:val="bullet"/>
+      <w:lvlText w:val=""/>
+      <w:lvlJc w:val="left"/>
+      <w:pPr>
+        <w:ind w:left="5040" w:hanging="360"/>
+      </w:pPr>
+      <w:rPr>
+        <w:rFonts w:ascii="Symbol" w:hAnsi="Symbol" w:hint="default"/>
+      </w:rPr>
+    </w:lvl>
+    <w:lvl w:ilvl="7" w:tplc="04150003" w:tentative="1">
+      <w:start w:val="1"/>
+      <w:numFmt w:val="bullet"/>
+      <w:lvlText w:val="o"/>
+      <w:lvlJc w:val="left"/>
+      <w:pPr>
+        <w:ind w:left="5760" w:hanging="360"/>
+      </w:pPr>
+      <w:rPr>
+        <w:rFonts w:ascii="Courier New" w:hAnsi="Courier New" w:cs="Courier New" w:hint="default"/>
+      </w:rPr>
+    </w:lvl>
+    <w:lvl w:ilvl="8" w:tplc="04150005" w:tentative="1">
+      <w:start w:val="1"/>
+      <w:numFmt w:val="bullet"/>
+      <w:lvlText w:val=""/>
+      <w:lvlJc w:val="left"/>
+      <w:pPr>
+        <w:ind w:left="6480" w:hanging="360"/>
+      </w:pPr>
+      <w:rPr>
+        <w:rFonts w:ascii="Wingdings" w:hAnsi="Wingdings" w:hint="default"/>
+      </w:rPr>
+    </w:lvl>
+  </w:abstractNum>
+  <w:abstractNum w:abstractNumId="3" w15:restartNumberingAfterBreak="0">
     <w:nsid w:val="2CD65111"/>
     <w:multiLevelType w:val="hybridMultilevel"/>
     <w:tmpl w:val="91249E2E"/>
@@ -2339,7 +3764,7 @@
       </w:rPr>
     </w:lvl>
   </w:abstractNum>
-  <w:abstractNum w:abstractNumId="3" w15:restartNumberingAfterBreak="0">
+  <w:abstractNum w:abstractNumId="4" w15:restartNumberingAfterBreak="0">
     <w:nsid w:val="38B2434B"/>
     <w:multiLevelType w:val="hybridMultilevel"/>
     <w:tmpl w:val="B6F8D538"/>
@@ -2452,7 +3877,7 @@
       </w:rPr>
     </w:lvl>
   </w:abstractNum>
-  <w:abstractNum w:abstractNumId="4" w15:restartNumberingAfterBreak="0">
+  <w:abstractNum w:abstractNumId="5" w15:restartNumberingAfterBreak="0">
     <w:nsid w:val="3BBF44C1"/>
     <w:multiLevelType w:val="hybridMultilevel"/>
     <w:tmpl w:val="B740B324"/>
@@ -2565,7 +3990,7 @@
       </w:rPr>
     </w:lvl>
   </w:abstractNum>
-  <w:abstractNum w:abstractNumId="5" w15:restartNumberingAfterBreak="0">
+  <w:abstractNum w:abstractNumId="6" w15:restartNumberingAfterBreak="0">
     <w:nsid w:val="49714AA4"/>
     <w:multiLevelType w:val="hybridMultilevel"/>
     <w:tmpl w:val="7BB0981E"/>
@@ -2678,7 +4103,7 @@
       </w:rPr>
     </w:lvl>
   </w:abstractNum>
-  <w:abstractNum w:abstractNumId="6" w15:restartNumberingAfterBreak="0">
+  <w:abstractNum w:abstractNumId="7" w15:restartNumberingAfterBreak="0">
     <w:nsid w:val="53603F7A"/>
     <w:multiLevelType w:val="hybridMultilevel"/>
     <w:tmpl w:val="C0B430FC"/>
@@ -2791,7 +4216,7 @@
       </w:rPr>
     </w:lvl>
   </w:abstractNum>
-  <w:abstractNum w:abstractNumId="7" w15:restartNumberingAfterBreak="0">
+  <w:abstractNum w:abstractNumId="8" w15:restartNumberingAfterBreak="0">
     <w:nsid w:val="5B797463"/>
     <w:multiLevelType w:val="multilevel"/>
     <w:tmpl w:val="04150025"/>
@@ -2886,7 +4311,7 @@
       </w:pPr>
     </w:lvl>
   </w:abstractNum>
-  <w:abstractNum w:abstractNumId="8" w15:restartNumberingAfterBreak="0">
+  <w:abstractNum w:abstractNumId="9" w15:restartNumberingAfterBreak="0">
     <w:nsid w:val="5BCF5181"/>
     <w:multiLevelType w:val="hybridMultilevel"/>
     <w:tmpl w:val="00EEF48A"/>
@@ -2972,7 +4397,7 @@
       </w:pPr>
     </w:lvl>
   </w:abstractNum>
-  <w:abstractNum w:abstractNumId="9" w15:restartNumberingAfterBreak="0">
+  <w:abstractNum w:abstractNumId="10" w15:restartNumberingAfterBreak="0">
     <w:nsid w:val="605561FB"/>
     <w:multiLevelType w:val="hybridMultilevel"/>
     <w:tmpl w:val="45424662"/>
@@ -3085,7 +4510,7 @@
       </w:rPr>
     </w:lvl>
   </w:abstractNum>
-  <w:abstractNum w:abstractNumId="10" w15:restartNumberingAfterBreak="0">
+  <w:abstractNum w:abstractNumId="11" w15:restartNumberingAfterBreak="0">
     <w:nsid w:val="792254D3"/>
     <w:multiLevelType w:val="hybridMultilevel"/>
     <w:tmpl w:val="B90ECDA4"/>
@@ -3198,7 +4623,7 @@
       </w:rPr>
     </w:lvl>
   </w:abstractNum>
-  <w:abstractNum w:abstractNumId="11" w15:restartNumberingAfterBreak="0">
+  <w:abstractNum w:abstractNumId="12" w15:restartNumberingAfterBreak="0">
     <w:nsid w:val="794B11EE"/>
     <w:multiLevelType w:val="hybridMultilevel"/>
     <w:tmpl w:val="185E3B84"/>
@@ -3312,40 +4737,43 @@
     </w:lvl>
   </w:abstractNum>
   <w:num w:numId="1" w16cid:durableId="224537911">
-    <w:abstractNumId w:val="8"/>
+    <w:abstractNumId w:val="9"/>
   </w:num>
   <w:num w:numId="2" w16cid:durableId="766384238">
-    <w:abstractNumId w:val="7"/>
+    <w:abstractNumId w:val="8"/>
   </w:num>
   <w:num w:numId="3" w16cid:durableId="277031945">
     <w:abstractNumId w:val="0"/>
   </w:num>
   <w:num w:numId="4" w16cid:durableId="2116168317">
+    <w:abstractNumId w:val="6"/>
+  </w:num>
+  <w:num w:numId="5" w16cid:durableId="1916429553">
     <w:abstractNumId w:val="5"/>
   </w:num>
-  <w:num w:numId="5" w16cid:durableId="1916429553">
+  <w:num w:numId="6" w16cid:durableId="1145659893">
     <w:abstractNumId w:val="4"/>
   </w:num>
-  <w:num w:numId="6" w16cid:durableId="1145659893">
+  <w:num w:numId="7" w16cid:durableId="1875922829">
     <w:abstractNumId w:val="3"/>
   </w:num>
-  <w:num w:numId="7" w16cid:durableId="1875922829">
-    <w:abstractNumId w:val="2"/>
-  </w:num>
   <w:num w:numId="8" w16cid:durableId="1725983829">
-    <w:abstractNumId w:val="6"/>
+    <w:abstractNumId w:val="7"/>
   </w:num>
   <w:num w:numId="9" w16cid:durableId="1810005296">
-    <w:abstractNumId w:val="10"/>
+    <w:abstractNumId w:val="11"/>
   </w:num>
   <w:num w:numId="10" w16cid:durableId="1336155686">
-    <w:abstractNumId w:val="9"/>
+    <w:abstractNumId w:val="10"/>
   </w:num>
   <w:num w:numId="11" w16cid:durableId="305938873">
     <w:abstractNumId w:val="1"/>
   </w:num>
   <w:num w:numId="12" w16cid:durableId="536313350">
-    <w:abstractNumId w:val="11"/>
+    <w:abstractNumId w:val="12"/>
+  </w:num>
+  <w:num w:numId="13" w16cid:durableId="334261776">
+    <w:abstractNumId w:val="2"/>
   </w:num>
 </w:numbering>
 </file>
@@ -3989,6 +5417,7 @@
   <w:style w:type="character" w:default="1" w:styleId="Domylnaczcionkaakapitu">
     <w:name w:val="Default Paragraph Font"/>
     <w:uiPriority w:val="1"/>
+    <w:semiHidden/>
     <w:unhideWhenUsed/>
   </w:style>
   <w:style w:type="table" w:default="1" w:styleId="Standardowy">
@@ -4164,6 +5593,93 @@
     <w:rPr>
       <w:color w:val="605E5C"/>
       <w:shd w:val="clear" w:color="auto" w:fill="E1DFDD"/>
+    </w:rPr>
+  </w:style>
+  <w:style w:type="table" w:styleId="Tabela-Siatka">
+    <w:name w:val="Table Grid"/>
+    <w:basedOn w:val="Standardowy"/>
+    <w:uiPriority w:val="39"/>
+    <w:rsid w:val="00A75EE5"/>
+    <w:pPr>
+      <w:spacing w:after="0" w:line="240" w:lineRule="auto"/>
+    </w:pPr>
+    <w:tblPr>
+      <w:tblBorders>
+        <w:top w:val="single" w:sz="4" w:space="0" w:color="auto"/>
+        <w:left w:val="single" w:sz="4" w:space="0" w:color="auto"/>
+        <w:bottom w:val="single" w:sz="4" w:space="0" w:color="auto"/>
+        <w:right w:val="single" w:sz="4" w:space="0" w:color="auto"/>
+        <w:insideH w:val="single" w:sz="4" w:space="0" w:color="auto"/>
+        <w:insideV w:val="single" w:sz="4" w:space="0" w:color="auto"/>
+      </w:tblBorders>
+    </w:tblPr>
+  </w:style>
+  <w:style w:type="character" w:styleId="Odwoaniedokomentarza">
+    <w:name w:val="annotation reference"/>
+    <w:basedOn w:val="Domylnaczcionkaakapitu"/>
+    <w:uiPriority w:val="99"/>
+    <w:semiHidden/>
+    <w:unhideWhenUsed/>
+    <w:rsid w:val="00646A94"/>
+    <w:rPr>
+      <w:sz w:val="16"/>
+      <w:szCs w:val="16"/>
+    </w:rPr>
+  </w:style>
+  <w:style w:type="paragraph" w:styleId="Tekstkomentarza">
+    <w:name w:val="annotation text"/>
+    <w:basedOn w:val="Normalny"/>
+    <w:link w:val="TekstkomentarzaZnak"/>
+    <w:uiPriority w:val="99"/>
+    <w:semiHidden/>
+    <w:unhideWhenUsed/>
+    <w:rsid w:val="00646A94"/>
+    <w:pPr>
+      <w:spacing w:line="240" w:lineRule="auto"/>
+    </w:pPr>
+    <w:rPr>
+      <w:sz w:val="20"/>
+      <w:szCs w:val="20"/>
+    </w:rPr>
+  </w:style>
+  <w:style w:type="character" w:customStyle="1" w:styleId="TekstkomentarzaZnak">
+    <w:name w:val="Tekst komentarza Znak"/>
+    <w:basedOn w:val="Domylnaczcionkaakapitu"/>
+    <w:link w:val="Tekstkomentarza"/>
+    <w:uiPriority w:val="99"/>
+    <w:semiHidden/>
+    <w:rsid w:val="00646A94"/>
+    <w:rPr>
+      <w:sz w:val="20"/>
+      <w:szCs w:val="20"/>
+    </w:rPr>
+  </w:style>
+  <w:style w:type="paragraph" w:styleId="Tematkomentarza">
+    <w:name w:val="annotation subject"/>
+    <w:basedOn w:val="Tekstkomentarza"/>
+    <w:next w:val="Tekstkomentarza"/>
+    <w:link w:val="TematkomentarzaZnak"/>
+    <w:uiPriority w:val="99"/>
+    <w:semiHidden/>
+    <w:unhideWhenUsed/>
+    <w:rsid w:val="00646A94"/>
+    <w:rPr>
+      <w:b/>
+      <w:bCs/>
+    </w:rPr>
+  </w:style>
+  <w:style w:type="character" w:customStyle="1" w:styleId="TematkomentarzaZnak">
+    <w:name w:val="Temat komentarza Znak"/>
+    <w:basedOn w:val="TekstkomentarzaZnak"/>
+    <w:link w:val="Tematkomentarza"/>
+    <w:uiPriority w:val="99"/>
+    <w:semiHidden/>
+    <w:rsid w:val="00646A94"/>
+    <w:rPr>
+      <w:b/>
+      <w:bCs/>
+      <w:sz w:val="20"/>
+      <w:szCs w:val="20"/>
     </w:rPr>
   </w:style>
 </w:styles>

</xml_diff>

<commit_message>
male zmiany opisow nt. migracji na EC, braku trybu gcm
</commit_message>
<xml_diff>
--- a/docs/Sprawozdanie.docx
+++ b/docs/Sprawozdanie.docx
@@ -442,7 +442,7 @@
       <w:r>
         <w:t>wektora IV dla szyfru symetrycznego (</w:t>
       </w:r>
-      <w:hyperlink r:id="rId5" w:history="1">
+      <w:hyperlink r:id="rId5" w:anchor="keyobjectexportoptions" w:history="1">
         <w:r>
           <w:rPr>
             <w:rStyle w:val="Hipercze"/>
@@ -453,7 +453,7 @@
       <w:r>
         <w:t xml:space="preserve"> wspomina o użyciu PKCS5 , </w:t>
       </w:r>
-      <w:hyperlink r:id="rId6" w:history="1">
+      <w:hyperlink r:id="rId6" w:anchor="section-3" w:history="1">
         <w:r>
           <w:rPr>
             <w:rStyle w:val="Hipercze"/>
@@ -465,7 +465,19 @@
         <w:t xml:space="preserve"> opisuje proces tworzenia kluczy w bezpieczny sposób -  z użyciem przekształceń itd.)</w:t>
       </w:r>
       <w:r>
-        <w:t xml:space="preserve"> Podsumowując, wybór został oparty o popularność, deklaracje bezpiecznego podejścia do problemów oraz łatwość użycia.</w:t>
+        <w:t xml:space="preserve"> Podsumowując, wybór został oparty o </w:t>
+      </w:r>
+      <w:r>
+        <w:t>powszechne opinie nt. bezpieczeństwa</w:t>
+      </w:r>
+      <w:r>
+        <w:t>, deklaracje bezpiecznego</w:t>
+      </w:r>
+      <w:r>
+        <w:t xml:space="preserve">, ustandaryzowanego </w:t>
+      </w:r>
+      <w:r>
+        <w:t>podejścia do problemów oraz łatwość użycia.</w:t>
       </w:r>
     </w:p>
     <w:p>
@@ -517,7 +529,13 @@
     </w:p>
     <w:p>
       <w:r>
-        <w:t xml:space="preserve">Po badaniach implementacji (opisanych dalej), głębszej analizie problemu oraz wysłuchaniu dalszych wykładów z tego przedmiotu, udało się dojść do wniosku, że ECC jest po prostu lepsze dlatego w nowej wersji to ten algorytm został by zaimplementowany. Jako długość klucza wystarczyło by wtedy przyjąć 384 lub dla absolutnej pewności 512 z tych samych powodów co przy rozmiarze </w:t>
+        <w:t>Po badaniach implementacji (opisanych dalej), głębszej analizie problemu oraz wysłuchaniu dalszych wykładów z przedmiotu</w:t>
+      </w:r>
+      <w:r>
+        <w:t xml:space="preserve"> Kryptografia Stosowana</w:t>
+      </w:r>
+      <w:r>
+        <w:t xml:space="preserve">, udało się dojść do wniosku, że ECC jest po prostu lepsze dlatego w nowej wersji to ten algorytm został by zaimplementowany. Jako długość klucza wystarczyło by wtedy przyjąć 384 lub dla absolutnej pewności 512 z tych samych powodów co przy rozmiarze </w:t>
       </w:r>
       <w:proofErr w:type="spellStart"/>
       <w:r>
@@ -526,6 +544,90 @@
       <w:proofErr w:type="spellEnd"/>
       <w:r>
         <w:t>.</w:t>
+      </w:r>
+    </w:p>
+    <w:p>
+      <w:pPr>
+        <w:pStyle w:val="Nagwek3"/>
+      </w:pPr>
+      <w:r>
+        <w:t>Test ewentualnej migracji na EC</w:t>
+      </w:r>
+    </w:p>
+    <w:p>
+      <w:r>
+        <w:t xml:space="preserve">Zgodnie z oczekiwaniami migracja z RSA na EC jest banalnie prosta w użytej bibliotece. </w:t>
+      </w:r>
+      <w:r>
+        <w:t xml:space="preserve">Edycji wymagały tylko pliki </w:t>
+      </w:r>
+      <w:proofErr w:type="spellStart"/>
+      <w:r>
+        <w:t>AppConfig</w:t>
+      </w:r>
+      <w:proofErr w:type="spellEnd"/>
+      <w:r>
+        <w:t xml:space="preserve">, </w:t>
+      </w:r>
+      <w:proofErr w:type="spellStart"/>
+      <w:r>
+        <w:t>Wallet</w:t>
+      </w:r>
+      <w:proofErr w:type="spellEnd"/>
+      <w:r>
+        <w:t xml:space="preserve"> (druga wersja nazwana jako </w:t>
+      </w:r>
+      <w:proofErr w:type="spellStart"/>
+      <w:r>
+        <w:t>Wallet_EC</w:t>
+      </w:r>
+      <w:proofErr w:type="spellEnd"/>
+      <w:r>
+        <w:t xml:space="preserve"> by ułatwić przełączanie obu wersji) oraz import w ATM. Dokładniej,</w:t>
+      </w:r>
+      <w:r>
+        <w:t xml:space="preserve"> wymaganą zmianą było przestawienie parametru </w:t>
+      </w:r>
+      <w:proofErr w:type="spellStart"/>
+      <w:r>
+        <w:t>algor</w:t>
+      </w:r>
+      <w:r>
+        <w:t>it</w:t>
+      </w:r>
+      <w:r>
+        <w:t>hm</w:t>
+      </w:r>
+      <w:proofErr w:type="spellEnd"/>
+      <w:r>
+        <w:t xml:space="preserve"> z ‘</w:t>
+      </w:r>
+      <w:proofErr w:type="spellStart"/>
+      <w:r>
+        <w:t>rsa</w:t>
+      </w:r>
+      <w:proofErr w:type="spellEnd"/>
+      <w:r>
+        <w:t>’ na ‘</w:t>
+      </w:r>
+      <w:proofErr w:type="spellStart"/>
+      <w:r>
+        <w:t>ec</w:t>
+      </w:r>
+      <w:proofErr w:type="spellEnd"/>
+      <w:r>
+        <w:t>’ oraz dodanie parametru ‘</w:t>
+      </w:r>
+      <w:proofErr w:type="spellStart"/>
+      <w:r>
+        <w:t>namedCurve</w:t>
+      </w:r>
+      <w:proofErr w:type="spellEnd"/>
+      <w:r>
+        <w:t>’. Wybrana została krzywa ‘secp384r1’, aby zapewnić długotrwałe bezpieczeństwo. Po wprowadzeniu takich modyfikacji należało jednak utworzyć nowe konta i poprawić adresy zawarte w skryptach testowych.</w:t>
+      </w:r>
+      <w:r>
+        <w:t xml:space="preserve"> Po wykonaniu tych czynności sieć działała poprawnie.</w:t>
       </w:r>
     </w:p>
     <w:p>
@@ -607,7 +709,7 @@
       <w:r>
         <w:t xml:space="preserve"> (</w:t>
       </w:r>
-      <w:hyperlink r:id="rId8" w:history="1">
+      <w:hyperlink r:id="rId8" w:anchor="keyobjectexportoptions" w:history="1">
         <w:r>
           <w:rPr>
             <w:rStyle w:val="Hipercze"/>
@@ -639,7 +741,13 @@
         <w:t xml:space="preserve"> szyfrowania symetrycznego ręcznie </w:t>
       </w:r>
       <w:r>
-        <w:t>wykonując po kolei wszystkie kroki bezpiecznego szyfrowania tj. generowanie klucza, wektora IV itd</w:t>
+        <w:t>wykonując po kolei wszystkie kroki bezpiecznego szyfrowania tj. generowanie klucza, wektora IV</w:t>
+      </w:r>
+      <w:r>
+        <w:t>, losowanie i zapis soli</w:t>
+      </w:r>
+      <w:r>
+        <w:t xml:space="preserve"> itd</w:t>
       </w:r>
       <w:r>
         <w:t>.</w:t>
@@ -648,25 +756,55 @@
         <w:t xml:space="preserve">. </w:t>
       </w:r>
       <w:r>
-        <w:t>Na podstawie wspomnianego wymogu</w:t>
-      </w:r>
-      <w:r>
-        <w:t>, braku doświadczenia i wiedzy</w:t>
+        <w:t xml:space="preserve">Cały ten proces powinien spełniać odpowiednie standardy, a biorąc pod uwagę, że projekt dotyczy również tworzenia niebanalnej sieci </w:t>
+      </w:r>
+      <w:proofErr w:type="spellStart"/>
+      <w:r>
+        <w:t>kryptowaluty</w:t>
+      </w:r>
+      <w:proofErr w:type="spellEnd"/>
+      <w:r>
+        <w:t xml:space="preserve"> to łatwo było by popełnić mniejszy lub większy błąd/niedopatrzenie, które naruszyłoby bezpieczeństwo szyfrowania. </w:t>
+      </w:r>
+      <w:r>
+        <w:t xml:space="preserve">Na </w:t>
+      </w:r>
+      <w:r>
+        <w:lastRenderedPageBreak/>
+        <w:t>podstawie wspomnian</w:t>
+      </w:r>
+      <w:r>
+        <w:t>ych</w:t>
+      </w:r>
+      <w:r>
+        <w:t xml:space="preserve"> wymog</w:t>
+      </w:r>
+      <w:r>
+        <w:t>ów</w:t>
+      </w:r>
+      <w:r>
+        <w:t xml:space="preserve"> oraz braku wystarczającej </w:t>
+      </w:r>
+      <w:r>
+        <w:t>wiedzy</w:t>
       </w:r>
       <w:r>
         <w:t xml:space="preserve"> teoretycznej</w:t>
       </w:r>
       <w:r>
-        <w:t xml:space="preserve"> na temat GCM oraz wystarczającego bezpieczeństwa CBC w zadaniu przechowywania plików lokalnych zdecydowano się ostatecznie użyć CBC. Dalsze badania trybu GCM są jednak pierwszym z pomysłów na </w:t>
-      </w:r>
-      <w:r>
-        <w:t xml:space="preserve">potencjalny </w:t>
-      </w:r>
-      <w:r>
-        <w:t>rozwój projekt</w:t>
-      </w:r>
-      <w:r>
-        <w:t>u.</w:t>
+        <w:t xml:space="preserve"> na temat GCM </w:t>
+      </w:r>
+      <w:r>
+        <w:t xml:space="preserve">(szczególnie na temat elementu autentykacji) </w:t>
+      </w:r>
+      <w:r>
+        <w:t xml:space="preserve">oraz </w:t>
+      </w:r>
+      <w:r>
+        <w:t>dostatecznego</w:t>
+      </w:r>
+      <w:r>
+        <w:t xml:space="preserve"> bezpieczeństwa CBC w zadaniu przechowywania plików lokalnych zdecydowano się ostatecznie użyć CBC. </w:t>
       </w:r>
     </w:p>
     <w:p>
@@ -698,7 +836,6 @@
         <w:pStyle w:val="Nagwek1"/>
       </w:pPr>
       <w:r>
-        <w:lastRenderedPageBreak/>
         <w:t>Analiza scenariuszy zaburzeń systemu</w:t>
       </w:r>
     </w:p>
@@ -936,6 +1073,7 @@
     </w:p>
     <w:p>
       <w:r>
+        <w:lastRenderedPageBreak/>
         <w:t>Przypadek w którym jeden węzeł dominuje, ale jest uczciwy sprawia, że wszystkie bloki są wykopane przez niego</w:t>
       </w:r>
       <w:r>
@@ -994,7 +1132,6 @@
         <w:pStyle w:val="Nagwek3"/>
       </w:pPr>
       <w:r>
-        <w:lastRenderedPageBreak/>
         <w:t>Złośliwy węzeł dominujący</w:t>
       </w:r>
       <w:r>
@@ -1165,13 +1302,7 @@
       </w:r>
       <w:proofErr w:type="spellEnd"/>
       <w:r>
-        <w:t xml:space="preserve"> bloku cofniętego</w:t>
-      </w:r>
-      <w:r>
-        <w:t xml:space="preserve"> o N miejsc</w:t>
-      </w:r>
-      <w:r>
-        <w:t xml:space="preserve"> w łańcuchu. Dla krótszych łańcuchów na starcie wykonywał wszystko uczciwie.</w:t>
+        <w:t xml:space="preserve"> bloku cofniętego o N miejsc w łańcuchu. Dla krótszych łańcuchów na starcie wykonywał wszystko uczciwie.</w:t>
       </w:r>
     </w:p>
     <w:p>
@@ -1203,6 +1334,7 @@
         <w:pStyle w:val="Nagwek3"/>
       </w:pPr>
       <w:r>
+        <w:lastRenderedPageBreak/>
         <w:t xml:space="preserve">Złośliwy węzeł – atak </w:t>
       </w:r>
       <w:r>
@@ -1256,7 +1388,6 @@
     </w:p>
     <w:p>
       <w:r>
-        <w:lastRenderedPageBreak/>
         <w:t>Żeby wykonać test należało dodać dwa elementy logiki węzła oszusta (port 5001):</w:t>
       </w:r>
     </w:p>
@@ -1347,6 +1478,9 @@
         <w:jc w:val="center"/>
       </w:pPr>
       <w:r>
+        <w:rPr>
+          <w:noProof/>
+        </w:rPr>
         <w:drawing>
           <wp:inline distT="0" distB="0" distL="0" distR="0" wp14:anchorId="2B08814F" wp14:editId="4C5CAB85">
             <wp:extent cx="5760720" cy="1382395"/>
@@ -1541,7 +1675,7 @@
       <w:r>
         <w:t xml:space="preserve"> (</w:t>
       </w:r>
-      <w:hyperlink r:id="rId12" w:history="1">
+      <w:hyperlink r:id="rId12" w:anchor="Attacker_has_a_lot_of_computing_power" w:history="1">
         <w:r>
           <w:rPr>
             <w:rStyle w:val="Hipercze"/>
@@ -1553,7 +1687,11 @@
         <w:t>)</w:t>
       </w:r>
       <w:r>
-        <w:t xml:space="preserve"> ataki związane z przejęciem większości mocy obliczeniowej są naturą tego typu systemów, ale są praktycznie niemożliwe do wystąpienia ze względu na skrajną nieopłacalność całego procesu z perspektywy atakującego – dla dużych sieci uzyskanie przewagi mocy wymagało by ogromnej liczby potężnych komputerów, a dla małych sieci potencjalny zysk jest dla takiej osoby praktycznie niczym w porównaniu do zwykłego kopania lepszych </w:t>
+        <w:t xml:space="preserve"> ataki związane z przejęciem większości mocy obliczeniowej są naturą tego typu systemów, ale są praktycznie </w:t>
+      </w:r>
+      <w:r>
+        <w:lastRenderedPageBreak/>
+        <w:t xml:space="preserve">niemożliwe do wystąpienia ze względu na skrajną nieopłacalność całego procesu z perspektywy atakującego – dla dużych sieci uzyskanie przewagi mocy wymagało by ogromnej liczby potężnych komputerów, a dla małych sieci potencjalny zysk jest dla takiej osoby praktycznie niczym w porównaniu do zwykłego kopania lepszych </w:t>
       </w:r>
       <w:r>
         <w:t>monet</w:t>
@@ -1580,7 +1718,9 @@
         <w:jc w:val="center"/>
       </w:pPr>
       <w:r>
-        <w:lastRenderedPageBreak/>
+        <w:rPr>
+          <w:noProof/>
+        </w:rPr>
         <w:drawing>
           <wp:inline distT="0" distB="0" distL="0" distR="0" wp14:anchorId="3367E0B8" wp14:editId="0B25E985">
             <wp:extent cx="5760720" cy="1017905"/>
@@ -1889,7 +2029,11 @@
         <w:t>Scenariusz to sytuacja, w której awarii ulega połączenie typu most. Prowadzi to do utworzenia dwóch podsieci, które mogą kopać zupełnie inne transakcje.</w:t>
       </w:r>
       <w:r>
-        <w:t xml:space="preserve"> Test odbył się poprzez utworzenie sieci, gdzie 5002 jest węzłem przegubowym mającym dwa mosty. Pauzowanie go, czyli wyłączanie odpowiedzi na jakikolwiek broadcast symulowało awarię</w:t>
+        <w:t xml:space="preserve"> Test odbył się poprzez utworzenie sieci, gdzie 5002 jest węzłem przegubowym mającym dwa mosty. Pauzowanie go, czyli wyłączanie odpowiedzi na </w:t>
+      </w:r>
+      <w:r>
+        <w:lastRenderedPageBreak/>
+        <w:t>jakikolwiek broadcast symulowało awarię</w:t>
       </w:r>
       <w:r>
         <w:t xml:space="preserve"> i tworzyło dwie podsieci: 5000 + 5001 oraz 5003 + 5004</w:t>
@@ -1947,7 +2091,6 @@
         </w:numPr>
       </w:pPr>
       <w:r>
-        <w:lastRenderedPageBreak/>
         <w:t>Odpytuje swojego mastera (adres do którego dołączył na początku), czy może opuścić sieć – ma to na celu zapobiec sytuacji, w której sąsiedzi są przekierowywani do nowego węzła, który zaraz opuści sieć</w:t>
       </w:r>
     </w:p>
@@ -2263,6 +2406,7 @@
         <w:rPr>
           <w:noProof/>
         </w:rPr>
+        <w:lastRenderedPageBreak/>
         <w:drawing>
           <wp:inline distT="0" distB="0" distL="0" distR="0" wp14:anchorId="05179D37" wp14:editId="2D5FC6FB">
             <wp:extent cx="5760720" cy="1240155"/>
@@ -2369,7 +2513,6 @@
         </w:numPr>
       </w:pPr>
       <w:r>
-        <w:lastRenderedPageBreak/>
         <w:t>Wyłączenie mostu</w:t>
       </w:r>
     </w:p>
@@ -4085,7 +4228,7 @@
           <v:shape id="_x0000_i1025" type="#_x0000_t75" style="width:453.6pt;height:174pt" o:ole="">
             <v:imagedata r:id="rId30" o:title=""/>
           </v:shape>
-          <o:OLEObject Type="Embed" ProgID="Word.Document.12" ShapeID="_x0000_i1025" DrawAspect="Content" ObjectID="_1795362913" r:id="rId31">
+          <o:OLEObject Type="Embed" ProgID="Word.Document.12" ShapeID="_x0000_i1025" DrawAspect="Content" ObjectID="_1795504217" r:id="rId31">
             <o:FieldCodes>\s</o:FieldCodes>
           </o:OLEObject>
         </w:object>
@@ -5690,10 +5833,7 @@
         <w:t xml:space="preserve"> jest monitorowanie potencjalnych atakujących i </w:t>
       </w:r>
       <w:r>
-        <w:t>migracja na mocniejsze algorytmy</w:t>
-      </w:r>
-      <w:r>
-        <w:t xml:space="preserve"> </w:t>
+        <w:t xml:space="preserve">migracja na mocniejsze algorytmy </w:t>
       </w:r>
       <w:r>
         <w:t>gdy dojdzie do sytuacji zwiększonego ryzyka przełamania</w:t>
@@ -5917,10 +6057,7 @@
     </w:p>
     <w:p>
       <w:r>
-        <w:t xml:space="preserve">Oczywiście biorąc pod uwagę, że testy tego typu wykonywane na jednej maszynie nie są w pełni miarodajne, wyniki i tak można uznać </w:t>
-      </w:r>
-      <w:r>
-        <w:t>za wystarcz</w:t>
+        <w:t>Oczywiście biorąc pod uwagę, że testy tego typu wykonywane na jednej maszynie nie są w pełni miarodajne, wyniki i tak można uznać za wystarcz</w:t>
       </w:r>
       <w:r>
         <w:t>a</w:t>
@@ -5961,6 +6098,9 @@
         <w:jc w:val="center"/>
       </w:pPr>
       <w:r>
+        <w:rPr>
+          <w:noProof/>
+        </w:rPr>
         <w:lastRenderedPageBreak/>
         <w:drawing>
           <wp:inline distT="0" distB="0" distL="0" distR="0" wp14:anchorId="0A8A9F87" wp14:editId="0316BD70">
@@ -6008,6 +6148,9 @@
         <w:jc w:val="center"/>
       </w:pPr>
       <w:r>
+        <w:rPr>
+          <w:noProof/>
+        </w:rPr>
         <w:drawing>
           <wp:inline distT="0" distB="0" distL="0" distR="0" wp14:anchorId="7C2FE2BB" wp14:editId="541A157F">
             <wp:extent cx="1771897" cy="914528"/>
@@ -6062,64 +6205,6 @@
     <w:p>
       <w:r>
         <w:t>Tak naprawdę, z powodu sekwencyjnego charakteru użytej sieci testowej wszystkie ataki opisane w sekcjach na temat przewagi obliczeniowej jednego węzła można interpretować jako przewagę grupy węzłów w sieciach z wieloma połączeniami.</w:t>
-      </w:r>
-    </w:p>
-    <w:p>
-      <w:pPr>
-        <w:pStyle w:val="Nagwek1"/>
-      </w:pPr>
-      <w:r>
-        <w:t>Test migracji na EC</w:t>
-      </w:r>
-    </w:p>
-    <w:p>
-      <w:r>
-        <w:t xml:space="preserve">Zgodnie z oczekiwaniami migracja z RSA na EC jest banalnie prosta w użytej bibliotece. Jedyną wymaganą zmianą było przestawienie parametru </w:t>
-      </w:r>
-      <w:proofErr w:type="spellStart"/>
-      <w:r>
-        <w:t>algortihm</w:t>
-      </w:r>
-      <w:proofErr w:type="spellEnd"/>
-      <w:r>
-        <w:t xml:space="preserve"> z ‘</w:t>
-      </w:r>
-      <w:proofErr w:type="spellStart"/>
-      <w:r>
-        <w:t>rsa</w:t>
-      </w:r>
-      <w:proofErr w:type="spellEnd"/>
-      <w:r>
-        <w:t>’ na ‘</w:t>
-      </w:r>
-      <w:proofErr w:type="spellStart"/>
-      <w:r>
-        <w:t>ec</w:t>
-      </w:r>
-      <w:proofErr w:type="spellEnd"/>
-      <w:r>
-        <w:t>’ oraz dodanie parametru ‘</w:t>
-      </w:r>
-      <w:proofErr w:type="spellStart"/>
-      <w:r>
-        <w:t>namedCurve</w:t>
-      </w:r>
-      <w:proofErr w:type="spellEnd"/>
-      <w:r>
-        <w:t>’. Wybrana została krzywa ‘secp384r1’, aby zapewnić długotrwałe bezpieczeństwo. Po wprowadzeniu takich modyfikacji należało jednak utworzyć nowe konta i poprawić adresy zawarte w skryptach testowych.</w:t>
-      </w:r>
-    </w:p>
-    <w:p>
-      <w:pPr>
-        <w:rPr>
-          <w:color w:val="FF0000"/>
-        </w:rPr>
-      </w:pPr>
-      <w:r>
-        <w:rPr>
-          <w:color w:val="FF0000"/>
-        </w:rPr>
-        <w:t>TODO</w:t>
       </w:r>
     </w:p>
     <w:sectPr>

</xml_diff>

<commit_message>
sprawozdanie pdf, usuniecie staroci, dodanie komentarzy objasniajacych
</commit_message>
<xml_diff>
--- a/docs/Sprawozdanie.docx
+++ b/docs/Sprawozdanie.docx
@@ -4,6 +4,37 @@
   <w:body>
     <w:p>
       <w:pPr>
+        <w:pStyle w:val="Tytu"/>
+        <w:jc w:val="center"/>
+      </w:pPr>
+      <w:r>
+        <w:t>Sprawozdanie</w:t>
+      </w:r>
+    </w:p>
+    <w:p>
+      <w:pPr>
+        <w:pStyle w:val="Tytu"/>
+        <w:jc w:val="center"/>
+      </w:pPr>
+      <w:r>
+        <w:t>system kryptowaluty BasicCoin</w:t>
+      </w:r>
+    </w:p>
+    <w:p>
+      <w:pPr>
+        <w:pStyle w:val="Podtytu"/>
+        <w:jc w:val="center"/>
+      </w:pPr>
+      <w:r>
+        <w:t>Kryptografia Stosowana 24Z</w:t>
+      </w:r>
+      <w:r>
+        <w:br/>
+        <w:t>Filip Horst 311257</w:t>
+      </w:r>
+    </w:p>
+    <w:p>
+      <w:pPr>
         <w:pStyle w:val="Nagwek1"/>
       </w:pPr>
       <w:r>
@@ -11,6 +42,105 @@
       </w:r>
       <w:r>
         <w:t xml:space="preserve"> o systemie</w:t>
+      </w:r>
+    </w:p>
+    <w:p>
+      <w:pPr>
+        <w:pStyle w:val="Nagwek2"/>
+      </w:pPr>
+      <w:r>
+        <w:t>Architektura</w:t>
+      </w:r>
+    </w:p>
+    <w:p>
+      <w:r>
+        <w:t>Pliki, z których składa się system:</w:t>
+      </w:r>
+    </w:p>
+    <w:p>
+      <w:pPr>
+        <w:pStyle w:val="Akapitzlist"/>
+        <w:numPr>
+          <w:ilvl w:val="0"/>
+          <w:numId w:val="19"/>
+        </w:numPr>
+      </w:pPr>
+      <w:r>
+        <w:rPr>
+          <w:b/>
+          <w:bCs/>
+        </w:rPr>
+        <w:t>Node.js</w:t>
+      </w:r>
+      <w:r>
+        <w:t xml:space="preserve"> – najważniejszy, implementuje uruchamiane węzły, czyli całą komunikację, mechanizmy weryfikacji i walidacji poszczególnych elementów itp.</w:t>
+      </w:r>
+      <w:r>
+        <w:t xml:space="preserve"> Z powodu zbieżności nazw z użytym środowiskiem programistycznym, kiedy jest mowa o pliku źródłowym to zawsze jest to zaznaczone.</w:t>
+      </w:r>
+    </w:p>
+    <w:p>
+      <w:pPr>
+        <w:pStyle w:val="Akapitzlist"/>
+        <w:numPr>
+          <w:ilvl w:val="0"/>
+          <w:numId w:val="19"/>
+        </w:numPr>
+      </w:pPr>
+      <w:r>
+        <w:t>ATM.js – program do obsługi lokalnego portfela, za jego pośrednictwem wysyłane są nowe transakcje</w:t>
+      </w:r>
+    </w:p>
+    <w:p>
+      <w:pPr>
+        <w:pStyle w:val="Akapitzlist"/>
+        <w:numPr>
+          <w:ilvl w:val="0"/>
+          <w:numId w:val="19"/>
+        </w:numPr>
+      </w:pPr>
+      <w:r>
+        <w:t>Wallet.js – backend portfela, tutaj generowane</w:t>
+      </w:r>
+      <w:r>
+        <w:t xml:space="preserve"> i szyfrowane są klucze, komunikuje się z bazą danych Sqlite3. Istnieje wersja Wallet_EC dostosowana do potrzeb krzywych eliptycznych – podział na dwa pliki w celu szybkiej i łatwej zmiany</w:t>
+      </w:r>
+    </w:p>
+    <w:p>
+      <w:pPr>
+        <w:pStyle w:val="Akapitzlist"/>
+        <w:numPr>
+          <w:ilvl w:val="0"/>
+          <w:numId w:val="19"/>
+        </w:numPr>
+      </w:pPr>
+      <w:r>
+        <w:t>Miner.js – funkcja kopiąca startowana jako oddzielny wątek przez Node</w:t>
+      </w:r>
+    </w:p>
+    <w:p>
+      <w:pPr>
+        <w:pStyle w:val="Akapitzlist"/>
+        <w:numPr>
+          <w:ilvl w:val="0"/>
+          <w:numId w:val="19"/>
+        </w:numPr>
+      </w:pPr>
+      <w:r>
+        <w:t>ConsoleLogger.js – własna implementacja loggera – nie ma znaczenia dla samego działania waluty</w:t>
+      </w:r>
+    </w:p>
+    <w:p>
+      <w:r>
+        <w:t>Poza tym w repozytorium znajdują się skrypty testowe, a w folderze tests dokładniejsze testy, gdzie wykorzystywane są zmodyfikowane wersje plików źródłowych. Podział testów jest w skrócie przybliżony w pliku md.</w:t>
+      </w:r>
+    </w:p>
+    <w:p>
+      <w:pPr>
+        <w:pStyle w:val="Nagwek2"/>
+      </w:pPr>
+      <w:r>
+        <w:t>Informacje ogólne</w:t>
       </w:r>
     </w:p>
     <w:p>
@@ -143,24 +273,17 @@
         </w:numPr>
       </w:pPr>
       <w:r>
+        <w:t>COINBASE</w:t>
+      </w:r>
+      <w:r>
         <w:rPr>
           <w:b/>
           <w:bCs/>
         </w:rPr>
-        <w:t>Kopacze</w:t>
-      </w:r>
-      <w:r>
         <w:t xml:space="preserve"> </w:t>
       </w:r>
       <w:r>
-        <w:rPr>
-          <w:b/>
-          <w:bCs/>
-        </w:rPr>
-        <w:t>pracują za darmo</w:t>
-      </w:r>
-      <w:r>
-        <w:t xml:space="preserve"> tj. nie otrzymują żadnego procenta, czy nagrody z transakcji </w:t>
+        <w:t>nie jest akceptowany przez żaden węzeł – jest możliwy do przekazania tylko przez wbudowany GENESIS</w:t>
       </w:r>
     </w:p>
     <w:p>
@@ -172,7 +295,30 @@
         </w:numPr>
       </w:pPr>
       <w:r>
-        <w:t>Bloki są tworzone dla pojedynczych transakcji</w:t>
+        <w:rPr>
+          <w:b/>
+          <w:bCs/>
+        </w:rPr>
+        <w:t>Kopacze</w:t>
+      </w:r>
+      <w:r>
+        <w:t xml:space="preserve"> </w:t>
+      </w:r>
+      <w:r>
+        <w:rPr>
+          <w:b/>
+          <w:bCs/>
+        </w:rPr>
+        <w:t>pracują za darmo</w:t>
+      </w:r>
+      <w:r>
+        <w:t xml:space="preserve"> tj. nie otrzymują żadnego procenta, czy </w:t>
+      </w:r>
+      <w:r>
+        <w:t xml:space="preserve">stałej </w:t>
+      </w:r>
+      <w:r>
+        <w:t xml:space="preserve">nagrody z transakcji </w:t>
       </w:r>
     </w:p>
     <w:p>
@@ -184,7 +330,7 @@
         </w:numPr>
       </w:pPr>
       <w:r>
-        <w:t xml:space="preserve">Lista kopaczy jest zawarta w kodzie węzła </w:t>
+        <w:t>Bloki są tworzone dla pojedynczych transakcji</w:t>
       </w:r>
     </w:p>
     <w:p>
@@ -196,7 +342,7 @@
         </w:numPr>
       </w:pPr>
       <w:r>
-        <w:t>Przetwarzanie transakcji odbywa się w dwóch etapach: pierwszym jest transmisja broadcast samej transakcji tak, aby mogła dotrzeć do kopaczy. Nie jest ona wtedy walidowana pod kątem logicznym (czy konto x ma wystarczająco monet itp.) tylko pod kątem poprawności struktury i mechanizmów zabezpieczających Drugim etapem jest transmisja wykopanego bloku.</w:t>
+        <w:t xml:space="preserve">Lista kopaczy jest zawarta w kodzie węzła </w:t>
       </w:r>
     </w:p>
     <w:p>
@@ -208,30 +354,17 @@
         </w:numPr>
       </w:pPr>
       <w:r>
-        <w:rPr>
-          <w:b/>
-          <w:bCs/>
-        </w:rPr>
-        <w:t>Walidacja transakcji</w:t>
-      </w:r>
-      <w:r>
-        <w:t xml:space="preserve"> polega na sprawdzeniu czy podany </w:t>
-      </w:r>
-      <w:proofErr w:type="spellStart"/>
-      <w:r>
-        <w:t>hash</w:t>
-      </w:r>
-      <w:proofErr w:type="spellEnd"/>
-      <w:r>
-        <w:t xml:space="preserve"> jest poprawny, czy podpis dla otrzymanego </w:t>
-      </w:r>
-      <w:proofErr w:type="spellStart"/>
-      <w:r>
-        <w:t>hasha</w:t>
-      </w:r>
-      <w:proofErr w:type="spellEnd"/>
-      <w:r>
-        <w:t xml:space="preserve"> jest poprawny oraz czy adres konta wysyłającego zgadza się z przesłanych kluczem publicznym</w:t>
+        <w:t xml:space="preserve">Przetwarzanie transakcji odbywa się w dwóch etapach: pierwszym jest transmisja broadcast samej transakcji tak, aby mogła dotrzeć do kopaczy. Nie jest ona wtedy walidowana pod kątem logicznym (czy konto x ma wystarczająco monet itp.) tylko pod kątem poprawności </w:t>
+      </w:r>
+      <w:r>
+        <w:lastRenderedPageBreak/>
+        <w:t>struktury i mechanizmów zabezpieczających</w:t>
+      </w:r>
+      <w:r>
+        <w:t>.</w:t>
+      </w:r>
+      <w:r>
+        <w:t xml:space="preserve"> Drugim etapem jest transmisja wykopanego bloku.</w:t>
       </w:r>
     </w:p>
     <w:p>
@@ -247,10 +380,10 @@
           <w:b/>
           <w:bCs/>
         </w:rPr>
-        <w:t>Weryfikacja transakcji</w:t>
-      </w:r>
-      <w:r>
-        <w:t xml:space="preserve"> (czy konto ma monety) polega na przejściu od początku najdłuższego łańcucha po wszystkich transakcjach i obliczenie aktualnych stan kont</w:t>
+        <w:t>Walidacja transakcji</w:t>
+      </w:r>
+      <w:r>
+        <w:t xml:space="preserve"> polega na sprawdzeniu czy podany hash jest poprawny, czy podpis dla otrzymanego hasha jest poprawny oraz czy adres konta wysyłającego zgadza się z przesłanych kluczem publicznym</w:t>
       </w:r>
     </w:p>
     <w:p>
@@ -266,18 +399,19 @@
           <w:b/>
           <w:bCs/>
         </w:rPr>
-        <w:t>Weryfikacja bloku</w:t>
-      </w:r>
-      <w:r>
-        <w:t xml:space="preserve"> polega na sprawdzeniu, czy przesłany </w:t>
-      </w:r>
-      <w:proofErr w:type="spellStart"/>
-      <w:r>
-        <w:t>hash</w:t>
-      </w:r>
-      <w:proofErr w:type="spellEnd"/>
-      <w:r>
-        <w:t xml:space="preserve"> jest poprawny i ma odpowiednią trudność oraz czy transakcja wewnątrz jest poprawna (ponowna walidacja i weryfikacja)</w:t>
+        <w:t>Weryfikacja transakcji</w:t>
+      </w:r>
+      <w:r>
+        <w:t xml:space="preserve"> (czy konto ma monety) polega na przejściu od początku najdłuższego łańcucha po wszystkich transakcjach</w:t>
+      </w:r>
+      <w:r>
+        <w:t xml:space="preserve">, </w:t>
+      </w:r>
+      <w:r>
+        <w:t>obliczenie aktualnych stan kont</w:t>
+      </w:r>
+      <w:r>
+        <w:t xml:space="preserve"> i sprawdzenie spójności po dodaniu sprawdzanej transakcji</w:t>
       </w:r>
     </w:p>
     <w:p>
@@ -289,25 +423,14 @@
         </w:numPr>
       </w:pPr>
       <w:r>
-        <w:t xml:space="preserve">System toleruje </w:t>
-      </w:r>
-      <w:r>
         <w:rPr>
           <w:b/>
           <w:bCs/>
         </w:rPr>
-        <w:t>tymczasowe (płytkie) rozwidlenia</w:t>
-      </w:r>
-      <w:r>
-        <w:t xml:space="preserve"> </w:t>
-      </w:r>
-      <w:proofErr w:type="spellStart"/>
-      <w:r>
-        <w:t>priorytetyzując</w:t>
-      </w:r>
-      <w:proofErr w:type="spellEnd"/>
-      <w:r>
-        <w:t xml:space="preserve"> wcześniej otrzymane bloki</w:t>
+        <w:t>Weryfikacja bloku</w:t>
+      </w:r>
+      <w:r>
+        <w:t xml:space="preserve"> polega na sprawdzeniu, czy przesłany hash jest poprawny i ma odpowiednią trudność oraz czy transakcja wewnątrz jest poprawna (ponowna walidacja i weryfikacja)</w:t>
       </w:r>
     </w:p>
     <w:p>
@@ -326,10 +449,10 @@
           <w:b/>
           <w:bCs/>
         </w:rPr>
-        <w:t>głębsze rozwidlenia</w:t>
-      </w:r>
-      <w:r>
-        <w:t xml:space="preserve"> (np. przy podziale na dwie podsieci). Synchronizacja polega na odpytaniu sąsiadów o podanie łańcucha dla nieznanego otrzymanego bloku i przejściu po nim od początku traktując bloki jak nowo otrzymane (weryfikacja, walidacja itp.) (jeśli nowy łańcuch jest dłuższy niż ten znany).</w:t>
+        <w:t>tymczasowe (płytkie) rozwidlenia</w:t>
+      </w:r>
+      <w:r>
+        <w:t xml:space="preserve"> priorytetyzując wcześniej otrzymane bloki</w:t>
       </w:r>
     </w:p>
     <w:p>
@@ -341,103 +464,127 @@
         </w:numPr>
       </w:pPr>
       <w:r>
-        <w:t xml:space="preserve">System obsługuje </w:t>
-      </w:r>
-      <w:proofErr w:type="spellStart"/>
+        <w:t xml:space="preserve">System toleruje </w:t>
+      </w:r>
       <w:r>
         <w:rPr>
           <w:b/>
           <w:bCs/>
         </w:rPr>
-        <w:t>orphan</w:t>
-      </w:r>
-      <w:proofErr w:type="spellEnd"/>
+        <w:t>głębsze rozwidlenia</w:t>
+      </w:r>
+      <w:r>
+        <w:t xml:space="preserve"> (np. przy podziale na dwie podsieci). Synchronizacja polega na odpytaniu sąsiadów o podanie łańcucha dla nieznanego otrzymanego bloku i przejściu po nim od początku traktując bloki jak nowo otrzymane (weryfikacja, walidacja itp.) (</w:t>
+      </w:r>
+      <w:r>
+        <w:t xml:space="preserve">proces wykonywany tylko </w:t>
+      </w:r>
+      <w:r>
+        <w:t>jeśli nowy łańcuch jest dłuższy niż ten znany).</w:t>
+      </w:r>
+    </w:p>
+    <w:p>
+      <w:pPr>
+        <w:pStyle w:val="Akapitzlist"/>
+        <w:numPr>
+          <w:ilvl w:val="0"/>
+          <w:numId w:val="18"/>
+        </w:numPr>
+      </w:pPr>
+      <w:r>
+        <w:t>System nie akceptuje przestarzałych bloków, ale pozwala na dołączenie bloków do łańcucha, kiedy poprzedni blok jest nie dalej niż 2 kroki od najdłuższego w ścieżce. Dzięki temu sieć działa przy niskiej trudności hasha, gdzie dochodzi do wielu rozwidleń.</w:t>
+      </w:r>
+    </w:p>
+    <w:p>
+      <w:pPr>
+        <w:pStyle w:val="Akapitzlist"/>
+        <w:numPr>
+          <w:ilvl w:val="0"/>
+          <w:numId w:val="18"/>
+        </w:numPr>
+      </w:pPr>
+      <w:r>
+        <w:t xml:space="preserve">System obsługuje </w:t>
+      </w:r>
       <w:r>
         <w:rPr>
           <w:b/>
           <w:bCs/>
         </w:rPr>
-        <w:t xml:space="preserve"> </w:t>
-      </w:r>
-      <w:proofErr w:type="spellStart"/>
+        <w:t>orphan blocks</w:t>
+      </w:r>
+      <w:r>
+        <w:t>. Jeśli wykryta zostanie gałąź, która ma długość krótszą niż najdłuższy łańcuch</w:t>
+      </w:r>
+      <w:r>
+        <w:t xml:space="preserve"> pomniejszony o</w:t>
+      </w:r>
+      <w:r>
+        <w:t xml:space="preserve"> 1 to transakcja jest wycofywana do pamięci na początek kolejki – pomaga to zachować spójność.</w:t>
+      </w:r>
+    </w:p>
+    <w:p>
+      <w:r>
+        <w:t>W razie niewystarczających danych, bądź braku zrozumienia działania sieci zalecane jest spojrzenie na plik Main: /doc/scenariusz.md</w:t>
+      </w:r>
+      <w:r>
+        <w:t xml:space="preserve"> na repozytorium,</w:t>
+      </w:r>
+      <w:r>
+        <w:t xml:space="preserve"> gdzie zawarty jest uproszczony scenariusz krok po kroku z zagnieżdżeniami prezentujący historię przetwarzania transakcji z uwzględnieniem wielu sytuacji wyjątkowych.</w:t>
+      </w:r>
+    </w:p>
+    <w:p>
+      <w:pPr>
+        <w:pStyle w:val="Nagwek1"/>
+      </w:pPr>
+      <w:r>
+        <w:t>Wybrane algorytmy kryptograficzne i uzasadnienie</w:t>
+      </w:r>
+    </w:p>
+    <w:p>
+      <w:pPr>
+        <w:pStyle w:val="Nagwek2"/>
+      </w:pPr>
+      <w:r>
+        <w:t>Biblioteka kryptograficzna</w:t>
+      </w:r>
+    </w:p>
+    <w:p>
+      <w:r>
+        <w:t xml:space="preserve">Wykorzystana została biblioteka </w:t>
+      </w:r>
       <w:r>
         <w:rPr>
           <w:b/>
           <w:bCs/>
         </w:rPr>
-        <w:t>blocks</w:t>
-      </w:r>
-      <w:proofErr w:type="spellEnd"/>
-      <w:r>
-        <w:t>. Jeśli wykryta zostanie gałąź, która ma długość krótszą niż najdłuższy łańcuch – 1 to transakcja jest wycofywana do pamięci na początek kolejki – pomaga to zachować spójność.</w:t>
-      </w:r>
-    </w:p>
-    <w:p>
-      <w:r>
-        <w:t xml:space="preserve">W razie niewystarczających danych, bądź braku zrozumienia działania sieci zalecane jest spojrzenie na plik </w:t>
-      </w:r>
-      <w:proofErr w:type="spellStart"/>
-      <w:r>
-        <w:t>Main</w:t>
-      </w:r>
-      <w:proofErr w:type="spellEnd"/>
-      <w:r>
-        <w:t>: /doc/scenariusz.md gdzie zawarty jest uproszczony scenariusz krok po kroku z zagnieżdżeniami prezentujący historię przetwarzania transakcji z uwzględnieniem wielu sytuacji wyjątkowych.</w:t>
-      </w:r>
-    </w:p>
-    <w:p>
-      <w:pPr>
-        <w:pStyle w:val="Nagwek1"/>
-      </w:pPr>
-      <w:r>
-        <w:t>Wybrane algorytmy kryptograficzne i uzasadnienie</w:t>
-      </w:r>
-    </w:p>
-    <w:p>
-      <w:pPr>
-        <w:pStyle w:val="Nagwek2"/>
-      </w:pPr>
-      <w:r>
-        <w:t>Biblioteka kryptograficzna</w:t>
-      </w:r>
-    </w:p>
-    <w:p>
-      <w:r>
-        <w:t xml:space="preserve">Wykorzystana została biblioteka </w:t>
-      </w:r>
-      <w:proofErr w:type="spellStart"/>
+        <w:t>Crypto</w:t>
+      </w:r>
+      <w:r>
+        <w:t xml:space="preserve"> wbudowana w </w:t>
+      </w:r>
       <w:r>
         <w:rPr>
           <w:b/>
           <w:bCs/>
         </w:rPr>
-        <w:t>Crypto</w:t>
-      </w:r>
-      <w:proofErr w:type="spellEnd"/>
-      <w:r>
-        <w:t xml:space="preserve"> wbudowana w </w:t>
-      </w:r>
-      <w:r>
-        <w:rPr>
-          <w:b/>
-          <w:bCs/>
-        </w:rPr>
         <w:t>Node.js</w:t>
       </w:r>
       <w:r>
         <w:t>. Powodem wyboru była powszechna popularność</w:t>
       </w:r>
       <w:r>
-        <w:t xml:space="preserve"> i dobre opinie. Jest ona pewnego rodzaju standardem dla operacji kryptograficznych w </w:t>
-      </w:r>
-      <w:proofErr w:type="spellStart"/>
-      <w:r>
-        <w:lastRenderedPageBreak/>
-        <w:t>Node</w:t>
-      </w:r>
-      <w:proofErr w:type="spellEnd"/>
-      <w:r>
-        <w:t xml:space="preserve">. Ponadto, biblioteka oferuje automatyzacje zaawansowanych metod i wymagań niektórych szyfrów. Mowa tutaj o przekształcaniu hasła w klucz oraz bezpieczna inicjalizacja </w:t>
+        <w:t xml:space="preserve">, </w:t>
+      </w:r>
+      <w:r>
+        <w:t>dobre opinie</w:t>
+      </w:r>
+      <w:r>
+        <w:t xml:space="preserve"> i deklarowana przez twórców wysoka jakość oraz bezpieczeństwo</w:t>
+      </w:r>
+      <w:r>
+        <w:t xml:space="preserve">. Jest ona pewnego rodzaju standardem dla operacji kryptograficznych w Node. Ponadto, biblioteka oferuje automatyzacje zaawansowanych metod i wymagań niektórych szyfrów. Mowa tutaj o przekształcaniu hasła w klucz oraz bezpieczna inicjalizacja </w:t>
       </w:r>
       <w:r>
         <w:t>wektora IV dla szyfru symetrycznego (</w:t>
@@ -505,15 +652,8 @@
     </w:p>
     <w:p>
       <w:r>
-        <w:t>Długość klucza (</w:t>
-      </w:r>
-      <w:proofErr w:type="spellStart"/>
-      <w:r>
-        <w:t>modulus</w:t>
-      </w:r>
-      <w:proofErr w:type="spellEnd"/>
-      <w:r>
-        <w:t xml:space="preserve">) została ustawiona na 4096 bitów. Celem takiego wyboru była zgodność z zaleceniami standardów bezpieczeństwa dostępnych pod adresem </w:t>
+        <w:lastRenderedPageBreak/>
+        <w:t xml:space="preserve">Długość klucza (modulus) została ustawiona na 4096 bitów. Celem takiego wyboru była zgodność z zaleceniami standardów bezpieczeństwa dostępnych pod adresem </w:t>
       </w:r>
       <w:hyperlink r:id="rId7" w:history="1">
         <w:r>
@@ -535,15 +675,7 @@
         <w:t xml:space="preserve"> Kryptografia Stosowana</w:t>
       </w:r>
       <w:r>
-        <w:t xml:space="preserve">, udało się dojść do wniosku, że ECC jest po prostu lepsze dlatego w nowej wersji to ten algorytm został by zaimplementowany. Jako długość klucza wystarczyło by wtedy przyjąć 384 lub dla absolutnej pewności 512 z tych samych powodów co przy rozmiarze </w:t>
-      </w:r>
-      <w:proofErr w:type="spellStart"/>
-      <w:r>
-        <w:t>modulus</w:t>
-      </w:r>
-      <w:proofErr w:type="spellEnd"/>
-      <w:r>
-        <w:t>.</w:t>
+        <w:t>, udało się dojść do wniosku, że ECC jest po prostu lepsze dlatego w nowej wersji to ten algorytm zostałby zaimplementowany. Jako długość klucza wystarczyło by wtedy przyjąć 384 lub dla absolutnej pewności 512 z tych samych powodów co przy rozmiarze modulus.</w:t>
       </w:r>
     </w:p>
     <w:p>
@@ -556,78 +688,19 @@
     </w:p>
     <w:p>
       <w:r>
-        <w:t xml:space="preserve">Zgodnie z oczekiwaniami migracja z RSA na EC jest banalnie prosta w użytej bibliotece. </w:t>
-      </w:r>
-      <w:r>
-        <w:t xml:space="preserve">Edycji wymagały tylko pliki </w:t>
-      </w:r>
-      <w:proofErr w:type="spellStart"/>
-      <w:r>
-        <w:t>AppConfig</w:t>
-      </w:r>
-      <w:proofErr w:type="spellEnd"/>
-      <w:r>
-        <w:t xml:space="preserve">, </w:t>
-      </w:r>
-      <w:proofErr w:type="spellStart"/>
-      <w:r>
-        <w:t>Wallet</w:t>
-      </w:r>
-      <w:proofErr w:type="spellEnd"/>
-      <w:r>
-        <w:t xml:space="preserve"> (druga wersja nazwana jako </w:t>
-      </w:r>
-      <w:proofErr w:type="spellStart"/>
-      <w:r>
-        <w:t>Wallet_EC</w:t>
-      </w:r>
-      <w:proofErr w:type="spellEnd"/>
-      <w:r>
-        <w:t xml:space="preserve"> by ułatwić przełączanie obu wersji) oraz import w ATM. Dokładniej,</w:t>
-      </w:r>
-      <w:r>
-        <w:t xml:space="preserve"> wymaganą zmianą było przestawienie parametru </w:t>
-      </w:r>
-      <w:proofErr w:type="spellStart"/>
-      <w:r>
-        <w:t>algor</w:t>
+        <w:t>Zgodnie z oczekiwaniami migracja z RSA na EC jest banalnie prosta w użytej bibliotece. Edycji wymagały tylko pliki AppConfig, Wallet (druga wersja nazwana jako Wallet_EC by ułatwić przełączanie obu wersji) oraz import w ATM. Dokładniej, wymaganą zmianą było przestawienie parametru algor</w:t>
       </w:r>
       <w:r>
         <w:t>it</w:t>
       </w:r>
       <w:r>
-        <w:t>hm</w:t>
-      </w:r>
-      <w:proofErr w:type="spellEnd"/>
-      <w:r>
-        <w:t xml:space="preserve"> z ‘</w:t>
-      </w:r>
-      <w:proofErr w:type="spellStart"/>
-      <w:r>
-        <w:t>rsa</w:t>
-      </w:r>
-      <w:proofErr w:type="spellEnd"/>
-      <w:r>
-        <w:t>’ na ‘</w:t>
-      </w:r>
-      <w:proofErr w:type="spellStart"/>
-      <w:r>
-        <w:t>ec</w:t>
-      </w:r>
-      <w:proofErr w:type="spellEnd"/>
-      <w:r>
-        <w:t>’ oraz dodanie parametru ‘</w:t>
-      </w:r>
-      <w:proofErr w:type="spellStart"/>
-      <w:r>
-        <w:t>namedCurve</w:t>
-      </w:r>
-      <w:proofErr w:type="spellEnd"/>
-      <w:r>
-        <w:t>’. Wybrana została krzywa ‘secp384r1’, aby zapewnić długotrwałe bezpieczeństwo. Po wprowadzeniu takich modyfikacji należało jednak utworzyć nowe konta i poprawić adresy zawarte w skryptach testowych.</w:t>
-      </w:r>
-      <w:r>
-        <w:t xml:space="preserve"> Po wykonaniu tych czynności sieć działała poprawnie.</w:t>
+        <w:t>hm z ‘rsa’ na ‘ec’ oraz dodanie parametru ‘namedCurve’. Wybrana została krzywa ‘secp384r1’, aby zapewnić długotrwałe bezpieczeństwo. Po wprowadzeniu takich modyfikacji należało jednak utworzyć nowe konta i poprawić adresy</w:t>
+      </w:r>
+      <w:r>
+        <w:t xml:space="preserve"> docelowe transakcji</w:t>
+      </w:r>
+      <w:r>
+        <w:t xml:space="preserve"> zawarte w skryptach testowych. Po wykonaniu tych czynności sieć działała poprawnie.</w:t>
       </w:r>
     </w:p>
     <w:p>
@@ -635,15 +708,7 @@
         <w:pStyle w:val="Nagwek2"/>
       </w:pPr>
       <w:r>
-        <w:t>Funkcja skrótu (</w:t>
-      </w:r>
-      <w:proofErr w:type="spellStart"/>
-      <w:r>
-        <w:t>hash</w:t>
-      </w:r>
-      <w:proofErr w:type="spellEnd"/>
-      <w:r>
-        <w:t>)</w:t>
+        <w:t>Funkcja skrótu (hash)</w:t>
       </w:r>
     </w:p>
     <w:p>
@@ -756,87 +821,94 @@
         <w:t xml:space="preserve">. </w:t>
       </w:r>
       <w:r>
-        <w:t xml:space="preserve">Cały ten proces powinien spełniać odpowiednie standardy, a biorąc pod uwagę, że projekt dotyczy również tworzenia niebanalnej sieci </w:t>
-      </w:r>
-      <w:proofErr w:type="spellStart"/>
-      <w:r>
-        <w:t>kryptowaluty</w:t>
-      </w:r>
-      <w:proofErr w:type="spellEnd"/>
-      <w:r>
-        <w:t xml:space="preserve"> to łatwo było by popełnić mniejszy lub większy błąd/niedopatrzenie, które naruszyłoby bezpieczeństwo szyfrowania. </w:t>
-      </w:r>
-      <w:r>
-        <w:t xml:space="preserve">Na </w:t>
-      </w:r>
+        <w:t xml:space="preserve">Cały ten proces powinien spełniać odpowiednie standardy, a biorąc pod uwagę, że projekt dotyczy również tworzenia niebanalnej sieci kryptowaluty to łatwo było by popełnić mniejszy lub większy błąd/niedopatrzenie, które naruszyłoby bezpieczeństwo szyfrowania. </w:t>
+      </w:r>
+      <w:r>
+        <w:t>Na podstawie wspomnian</w:t>
+      </w:r>
+      <w:r>
+        <w:t>ych</w:t>
+      </w:r>
+      <w:r>
+        <w:t xml:space="preserve"> wymog</w:t>
+      </w:r>
+      <w:r>
+        <w:t>ów</w:t>
+      </w:r>
+      <w:r>
+        <w:t xml:space="preserve"> oraz braku wystarczającej </w:t>
+      </w:r>
+      <w:r>
+        <w:t>wiedzy</w:t>
+      </w:r>
+      <w:r>
+        <w:t xml:space="preserve"> teoretycznej</w:t>
+      </w:r>
+      <w:r>
+        <w:t xml:space="preserve"> na temat </w:t>
+      </w:r>
+      <w:r>
+        <w:t xml:space="preserve">samego </w:t>
+      </w:r>
+      <w:r>
+        <w:t xml:space="preserve">GCM </w:t>
+      </w:r>
+      <w:r>
+        <w:t xml:space="preserve">(szczególnie na temat elementu autentykacji) </w:t>
+      </w:r>
+      <w:r>
+        <w:t xml:space="preserve">oraz </w:t>
+      </w:r>
+      <w:r>
+        <w:t>dostatecznego</w:t>
+      </w:r>
+      <w:r>
+        <w:t xml:space="preserve"> bezpieczeństwa CBC w zadaniu przechowywania plików lokalnych zdecydowano się ostatecznie użyć CBC. </w:t>
+      </w:r>
+    </w:p>
+    <w:p>
+      <w:pPr>
+        <w:pStyle w:val="Nagwek2"/>
+      </w:pPr>
+      <w:r>
+        <w:t>Dodatkowe</w:t>
+      </w:r>
+      <w:r>
+        <w:t xml:space="preserve"> uzasadnienie</w:t>
+      </w:r>
+    </w:p>
+    <w:p>
+      <w:r>
+        <w:t xml:space="preserve">W poprzednich sekcjach wiele razy wspomniana została popularność jako argument wyboru. W przypadku cyberbezpieczeństwa nie jest to oznaka lenistwa. Popularność jest przejawem tego, że metody są powszechnie uważane za bezpieczne, co jest kluczową cechą. Ponadto, szukając „nieoszlifowanych diamentów” w tym kontekście łatwo wpaść w pułapki jakimi są niedokładnie lub celowo zainfekowane biblioteki, czy algorytmy. </w:t>
+      </w:r>
+      <w:r>
+        <w:t>Oczywiście upewniono się, że parametry i zastosowania użyte jako punkt odniesienia mają podobne wymagania dotyczące bezpieczeństwa, co implementowany program.</w:t>
+      </w:r>
+    </w:p>
+    <w:p>
+      <w:pPr>
+        <w:pStyle w:val="Nagwek1"/>
+      </w:pPr>
       <w:r>
         <w:lastRenderedPageBreak/>
-        <w:t>podstawie wspomnian</w:t>
-      </w:r>
-      <w:r>
-        <w:t>ych</w:t>
-      </w:r>
-      <w:r>
-        <w:t xml:space="preserve"> wymog</w:t>
-      </w:r>
-      <w:r>
-        <w:t>ów</w:t>
-      </w:r>
-      <w:r>
-        <w:t xml:space="preserve"> oraz braku wystarczającej </w:t>
-      </w:r>
-      <w:r>
-        <w:t>wiedzy</w:t>
-      </w:r>
-      <w:r>
-        <w:t xml:space="preserve"> teoretycznej</w:t>
-      </w:r>
-      <w:r>
-        <w:t xml:space="preserve"> na temat GCM </w:t>
-      </w:r>
-      <w:r>
-        <w:t xml:space="preserve">(szczególnie na temat elementu autentykacji) </w:t>
-      </w:r>
-      <w:r>
-        <w:t xml:space="preserve">oraz </w:t>
-      </w:r>
-      <w:r>
-        <w:t>dostatecznego</w:t>
-      </w:r>
-      <w:r>
-        <w:t xml:space="preserve"> bezpieczeństwa CBC w zadaniu przechowywania plików lokalnych zdecydowano się ostatecznie użyć CBC. </w:t>
-      </w:r>
-    </w:p>
-    <w:p>
-      <w:pPr>
-        <w:pStyle w:val="Nagwek2"/>
-      </w:pPr>
-      <w:r>
-        <w:t>Dodatkowe</w:t>
-      </w:r>
-      <w:r>
-        <w:t xml:space="preserve"> uzasadnienie</w:t>
-      </w:r>
-    </w:p>
-    <w:p>
-      <w:r>
-        <w:t xml:space="preserve">W poprzednich sekcjach wiele razy wspomniana została popularność jako argument wyboru. W przypadku </w:t>
-      </w:r>
-      <w:proofErr w:type="spellStart"/>
-      <w:r>
-        <w:t>cyberbezpieczeństwa</w:t>
-      </w:r>
-      <w:proofErr w:type="spellEnd"/>
-      <w:r>
-        <w:t xml:space="preserve"> nie jest to oznaka lenistwa. Popularność jest przejawem tego, że metody są powszechnie uważane za bezpieczne, co jest kluczową cechą. Ponadto, szukając „nieoszlifowanych diamentów” w tym kontekście łatwo wpaść w pułapki jakimi są niedokładnie lub celowo zainfekowane biblioteki, czy algorytmy. Wybór w większości domyślnych parametrów był tutaj świadomy.</w:t>
-      </w:r>
-    </w:p>
-    <w:p>
-      <w:pPr>
-        <w:pStyle w:val="Nagwek1"/>
-      </w:pPr>
-      <w:r>
         <w:t>Analiza scenariuszy zaburzeń systemu</w:t>
+      </w:r>
+    </w:p>
+    <w:p>
+      <w:r>
+        <w:t>Sekcja zawiera analizę scenariuszy zaburzeń polegającą na testach, interpretacji wyników i ogólnych rozważaniach</w:t>
+      </w:r>
+      <w:r>
+        <w:t xml:space="preserve"> połączonych z własnymi wnioskami i obserwacjami</w:t>
+      </w:r>
+      <w:r>
+        <w:t xml:space="preserve">. Niektóre elementy mogą zostać uznane za nadmiarowe, ale jak chodzi o testy bezpieczeństwa to lepiej zbadać za dużo, niż za mało, dlatego mimo obszerności zostały załączone do sprawozdania – jeśli, któryś aspekt jest nieistotny w kontekście projektu to </w:t>
+      </w:r>
+      <w:r>
+        <w:t xml:space="preserve">zawsze </w:t>
+      </w:r>
+      <w:r>
+        <w:t>może zostać pominięty.</w:t>
       </w:r>
     </w:p>
     <w:p>
@@ -914,15 +986,13 @@
         <w:t>Do testów wykorzystywana była sieć składające się z 5 węzłów. Została użyta do wszystkich testów, chyba że we wstępie do opisu zostało wspomniane inaczej.</w:t>
       </w:r>
       <w:r>
-        <w:t xml:space="preserve"> Dla uproszczenia opisów każdy węzeł posługuje się tylko jednym kontem (z wyjątkiem 5001, który ma konto </w:t>
-      </w:r>
-      <w:proofErr w:type="spellStart"/>
-      <w:r>
-        <w:t>coinbase</w:t>
-      </w:r>
-      <w:proofErr w:type="spellEnd"/>
-      <w:r>
-        <w:t xml:space="preserve"> służące do inicjalizacji stanów kont), które można utożsamiać z jego nazwą, czyli numerem portu np.5003.</w:t>
+        <w:t xml:space="preserve"> Dla uproszczenia opisów każdy węzeł posługuje się tylko jednym kontem (z wyjątkiem 5001, który ma konto coinbase służące do inicjalizacji stanów kont), które można utożsamiać z jego nazwą, czyli numerem portu np.</w:t>
+      </w:r>
+      <w:r>
+        <w:t xml:space="preserve"> </w:t>
+      </w:r>
+      <w:r>
+        <w:t>5003.</w:t>
       </w:r>
     </w:p>
     <w:p>
@@ -943,15 +1013,7 @@
     </w:p>
     <w:p>
       <w:r>
-        <w:t xml:space="preserve">Scenariusz jest realizowany poprzez dodanie dodatkowej trudności (parametr DIFFICULTY + 2) do wymagań kopania dla każdego węzła oprócz 5001, który wciela się w rolę </w:t>
-      </w:r>
-      <w:proofErr w:type="spellStart"/>
-      <w:r>
-        <w:t>dominatora</w:t>
-      </w:r>
-      <w:proofErr w:type="spellEnd"/>
-      <w:r>
-        <w:t>. Węzły wykopane przez niego są wciąż poprawne, ponieważ trudność wymagana przy weryfikacji bloku nie ulega zmianie.</w:t>
+        <w:t>Scenariusz jest realizowany poprzez dodanie dodatkowej trudności (parametr DIFFICULTY + 2) do wymagań kopania dla każdego węzła oprócz 5001, który wciela się w rolę dominatora. Węzły wykopane przez niego są wciąż poprawne, ponieważ trudność wymagana przy weryfikacji bloku nie ulega zmianie.</w:t>
       </w:r>
       <w:r>
         <w:t xml:space="preserve"> Kopacze w tym teście to węzły 5001, 5002, 5003, 5004.</w:t>
@@ -962,56 +1024,22 @@
         <w:pStyle w:val="Nagwek3"/>
       </w:pPr>
       <w:r>
-        <w:t xml:space="preserve">Przypadek bez </w:t>
-      </w:r>
-      <w:proofErr w:type="spellStart"/>
-      <w:r>
-        <w:t>dominatora</w:t>
-      </w:r>
-      <w:proofErr w:type="spellEnd"/>
-    </w:p>
-    <w:p>
-      <w:r>
-        <w:t xml:space="preserve">Do porównania wyników wykorzystano wizualizacje oraz liczność bloków wykopanych przez różne węzły co można sprawdzić odpytując wybrany węzeł o listę bloków, grupując je według kopacza i przedstawiając liczebności (program gb.js do tego grupowania został wygenerowany przez </w:t>
-      </w:r>
-      <w:proofErr w:type="spellStart"/>
-      <w:r>
-        <w:t>Copilot</w:t>
-      </w:r>
-      <w:proofErr w:type="spellEnd"/>
-      <w:r>
-        <w:t xml:space="preserve"> i sprawdzony osobiście – było to możliwe ponieważ jest relatywnie prosty). Przy zwykłej pracy sieci:</w:t>
-      </w:r>
-    </w:p>
-    <w:p>
-      <w:r>
-        <w:t xml:space="preserve">Miner </w:t>
-      </w:r>
-      <w:proofErr w:type="spellStart"/>
-      <w:r>
-        <w:t>Counts</w:t>
-      </w:r>
-      <w:proofErr w:type="spellEnd"/>
-      <w:r>
-        <w:t xml:space="preserve">: { '5001': 5, '5002': 5, '5003': 3, '5004': 5, </w:t>
-      </w:r>
-      <w:proofErr w:type="spellStart"/>
-      <w:r>
-        <w:t>undefined</w:t>
-      </w:r>
-      <w:proofErr w:type="spellEnd"/>
-      <w:r>
-        <w:t>: 1 }</w:t>
-      </w:r>
-    </w:p>
-    <w:p>
-      <w:proofErr w:type="spellStart"/>
-      <w:r>
-        <w:t>Undefined</w:t>
-      </w:r>
-      <w:proofErr w:type="spellEnd"/>
-      <w:r>
-        <w:t xml:space="preserve"> to blok GENESIS. </w:t>
+        <w:t>Przypadek bez dominatora</w:t>
+      </w:r>
+    </w:p>
+    <w:p>
+      <w:r>
+        <w:t>Do porównania wyników wykorzystano wizualizacje oraz liczność bloków wykopanych przez różne węzły co można sprawdzić odpytując wybrany węzeł o listę bloków, grupując je według kopacza i przedstawiając liczebności (program gb.js do tego grupowania został wygenerowany przez Copilot i sprawdzony osobiście – było to możliwe ponieważ jest relatywnie prosty). Przy zwykłej pracy sieci:</w:t>
+      </w:r>
+    </w:p>
+    <w:p>
+      <w:r>
+        <w:t>Miner Counts: { '5001': 5, '5002': 5, '5003': 3, '5004': 5, undefined: 1 }</w:t>
+      </w:r>
+    </w:p>
+    <w:p>
+      <w:r>
+        <w:t xml:space="preserve">Undefined to blok GENESIS. </w:t>
       </w:r>
       <w:r>
         <w:t>W pozostałych przypadkach widać, ż</w:t>
@@ -1019,13 +1047,14 @@
       <w:r>
         <w:t xml:space="preserve">e różni kopacze wykopali podobne ilości bloków. W skrypcie wysyłane jest 9 transakcji, a suma jest dużo większa – jest to skutek losowo tworzonych </w:t>
       </w:r>
-      <w:proofErr w:type="spellStart"/>
-      <w:r>
-        <w:t>forków</w:t>
-      </w:r>
-      <w:proofErr w:type="spellEnd"/>
-      <w:r>
-        <w:t>, które nie przeszkadzają w badaniu.</w:t>
+      <w:r>
+        <w:t>rozwidleń</w:t>
+      </w:r>
+      <w:r>
+        <w:t>, które nie przeszkadzają w badaniu</w:t>
+      </w:r>
+      <w:r>
+        <w:t>, ale trzeba o nich pamiętać.</w:t>
       </w:r>
     </w:p>
     <w:p>
@@ -1048,15 +1077,7 @@
         </w:numPr>
       </w:pPr>
       <w:r>
-        <w:t xml:space="preserve">Trudność dla </w:t>
-      </w:r>
-      <w:proofErr w:type="spellStart"/>
-      <w:r>
-        <w:t>dominatora</w:t>
-      </w:r>
-      <w:proofErr w:type="spellEnd"/>
-      <w:r>
-        <w:t>: 2</w:t>
+        <w:t>Trudność dla dominatora: 2</w:t>
       </w:r>
     </w:p>
     <w:p>
@@ -1073,46 +1094,33 @@
     </w:p>
     <w:p>
       <w:r>
+        <w:t>Przypadek w którym jeden węzeł dominuje, ale jest uczciwy sprawia, że wszystkie bloki są wykopane przez niego</w:t>
+      </w:r>
+      <w:r>
+        <w:t xml:space="preserve">. </w:t>
+      </w:r>
+      <w:r>
+        <w:t>Wynikiem przykładowego skryptu jest liczność bloków:</w:t>
+      </w:r>
+    </w:p>
+    <w:p>
+      <w:r>
+        <w:t>Miner Counts: { '5001': 9, undefined: 1 }</w:t>
+      </w:r>
+    </w:p>
+    <w:p>
+      <w:r>
+        <w:t xml:space="preserve">Łatwo zauważyć dominację 5001 oraz fakt, że nie dochodzi do żadnych </w:t>
+      </w:r>
+      <w:r>
+        <w:t>rozwidleń</w:t>
+      </w:r>
+      <w:r>
+        <w:t xml:space="preserve">. W przypadku założenia, że kopacz nie dostaje nagrody za dany blok taka sytuacja nie ma większego znaczenia, </w:t>
+      </w:r>
+      <w:r>
         <w:lastRenderedPageBreak/>
-        <w:t>Przypadek w którym jeden węzeł dominuje, ale jest uczciwy sprawia, że wszystkie bloki są wykopane przez niego</w:t>
-      </w:r>
-      <w:r>
-        <w:t xml:space="preserve">. </w:t>
-      </w:r>
-      <w:r>
-        <w:t>Wynikiem przykładowego skryptu jest liczność bloków:</w:t>
-      </w:r>
-    </w:p>
-    <w:p>
-      <w:r>
-        <w:t xml:space="preserve">Miner </w:t>
-      </w:r>
-      <w:proofErr w:type="spellStart"/>
-      <w:r>
-        <w:t>Counts</w:t>
-      </w:r>
-      <w:proofErr w:type="spellEnd"/>
-      <w:r>
-        <w:t xml:space="preserve">: { '5001': 9, </w:t>
-      </w:r>
-      <w:proofErr w:type="spellStart"/>
-      <w:r>
-        <w:t>undefined</w:t>
-      </w:r>
-      <w:proofErr w:type="spellEnd"/>
-      <w:r>
-        <w:t>: 1 }</w:t>
-      </w:r>
-    </w:p>
-    <w:p>
-      <w:r>
-        <w:t xml:space="preserve">Łatwo zauważyć dominację 5001 oraz fakt, że nie dochodzi do żadnych </w:t>
-      </w:r>
-      <w:r>
-        <w:t>rozwidleń</w:t>
-      </w:r>
-      <w:r>
-        <w:t xml:space="preserve">. W przypadku założenia, że kopacz nie dostaje nagrody za dany blok taka sytuacja nie ma większego znaczenia, natomiast w prawdziwej sieci sprawiło by to, że 5001 bogacił by się znacznie szybciej niż inni. Mogło by to spowodować zarówno, że pozostali zrezygnowali by z </w:t>
+        <w:t xml:space="preserve">natomiast w prawdziwej sieci sprawiło by to, że 5001 bogacił by się znacznie szybciej niż inni. Mogło by to spowodować zarówno, że pozostali zrezygnowali by z </w:t>
       </w:r>
       <w:r>
         <w:t>monety</w:t>
@@ -1198,13 +1206,8 @@
       </w:r>
       <w:r>
         <w:br/>
-        <w:t xml:space="preserve">Łańcuch w sieci ze złośliwym </w:t>
-      </w:r>
-      <w:proofErr w:type="spellStart"/>
-      <w:r>
-        <w:t>dominatorem</w:t>
-      </w:r>
-      <w:proofErr w:type="spellEnd"/>
+        <w:t>Łańcuch w sieci ze złośliwym dominatorem</w:t>
+      </w:r>
     </w:p>
     <w:p>
       <w:r>
@@ -1244,15 +1247,7 @@
         <w:t>Ryzyko całkowitego zniszczenia sieci zależy od rozmiaru i parametrów trudności dla waluty. W bardzo rozległym systemie z odpowiednio krótkim czasem kopania istnieje szansa, że węzły</w:t>
       </w:r>
       <w:r>
-        <w:t xml:space="preserve">-sąsiedzi tego, który inicjalizuje transakcje byli by w stanie wykopać ją szybciej niż rozpropagowała by się do daleko położonego </w:t>
-      </w:r>
-      <w:proofErr w:type="spellStart"/>
-      <w:r>
-        <w:t>dominatora</w:t>
-      </w:r>
-      <w:proofErr w:type="spellEnd"/>
-      <w:r>
-        <w:t xml:space="preserve">. Nie zmienia to faktu, że nawet w optymistycznym przypadku sieć i jej działanie było by </w:t>
+        <w:t xml:space="preserve">-sąsiedzi tego, który inicjalizuje transakcje byli by w stanie wykopać ją szybciej niż rozpropagowała by się do daleko położonego dominatora. Nie zmienia to faktu, że nawet w optymistycznym przypadku sieć i jej działanie było by </w:t>
       </w:r>
       <w:r>
         <w:rPr>
@@ -1278,31 +1273,7 @@
     </w:p>
     <w:p>
       <w:r>
-        <w:t xml:space="preserve">Test wysyłania przestarzałych bloków polegał na tym, że złośliwy </w:t>
-      </w:r>
-      <w:proofErr w:type="spellStart"/>
-      <w:r>
-        <w:t>node</w:t>
-      </w:r>
-      <w:proofErr w:type="spellEnd"/>
-      <w:r>
-        <w:t xml:space="preserve"> podmieniał pole </w:t>
-      </w:r>
-      <w:proofErr w:type="spellStart"/>
-      <w:r>
-        <w:t>prev_hash</w:t>
-      </w:r>
-      <w:proofErr w:type="spellEnd"/>
-      <w:r>
-        <w:t xml:space="preserve"> przed kopaniem na wartość </w:t>
-      </w:r>
-      <w:proofErr w:type="spellStart"/>
-      <w:r>
-        <w:t>hasha</w:t>
-      </w:r>
-      <w:proofErr w:type="spellEnd"/>
-      <w:r>
-        <w:t xml:space="preserve"> bloku cofniętego o N miejsc w łańcuchu. Dla krótszych łańcuchów na starcie wykonywał wszystko uczciwie.</w:t>
+        <w:t>Test wysyłania przestarzałych bloków polegał na tym, że złośliwy node podmieniał pole prev_hash przed kopaniem na wartość hasha bloku cofniętego o N miejsc w łańcuchu. Dla krótszych łańcuchów na starcie wykonywał wszystko uczciwie.</w:t>
       </w:r>
     </w:p>
     <w:p>
@@ -1334,56 +1305,49 @@
         <w:pStyle w:val="Nagwek3"/>
       </w:pPr>
       <w:r>
+        <w:t xml:space="preserve">Złośliwy węzeł – atak </w:t>
+      </w:r>
+      <w:r>
+        <w:t>„</w:t>
+      </w:r>
+      <w:r>
+        <w:t>double spending</w:t>
+      </w:r>
+      <w:r>
+        <w:t>”</w:t>
+      </w:r>
+    </w:p>
+    <w:p>
+      <w:r>
+        <w:t xml:space="preserve">Węzeł dominujący posiada zdecydowaną większość zasobów obliczeniowych. Nie pozwala mu to na tworzenie niepoprawnych transakcji, ale daje możliwość wycofywania własnych wydatków poprzez celowe tworzenie </w:t>
+      </w:r>
+      <w:r>
+        <w:t>rozwidleń</w:t>
+      </w:r>
+      <w:r>
+        <w:t xml:space="preserve">. W takim scenariuszu atakujący może zapłacić za jakąś usługę, a następnie utworzyć </w:t>
+      </w:r>
+      <w:r>
+        <w:t>rozwidlenie</w:t>
+      </w:r>
+      <w:r>
+        <w:t>, któr</w:t>
+      </w:r>
+      <w:r>
+        <w:t>e</w:t>
+      </w:r>
+      <w:r>
+        <w:t xml:space="preserve"> nie zawiera tej transakcji i dzięki przewadze mocy obliczeniowej mieć dużą szansę na budowanie </w:t>
+      </w:r>
+      <w:r>
+        <w:t>dalszych bloków</w:t>
+      </w:r>
+      <w:r>
+        <w:t xml:space="preserve"> szybciej niż uczciwe węzły, które będą dążyć do wykopania tej wycofanej opłaty. Taka sytuacja pozwala oszustowi na wykorzystanie swoich </w:t>
+      </w:r>
+      <w:r>
         <w:lastRenderedPageBreak/>
-        <w:t xml:space="preserve">Złośliwy węzeł – atak </w:t>
-      </w:r>
-      <w:r>
-        <w:t>„</w:t>
-      </w:r>
-      <w:proofErr w:type="spellStart"/>
-      <w:r>
-        <w:t>double</w:t>
-      </w:r>
-      <w:proofErr w:type="spellEnd"/>
-      <w:r>
-        <w:t xml:space="preserve"> </w:t>
-      </w:r>
-      <w:proofErr w:type="spellStart"/>
-      <w:r>
-        <w:t>spending</w:t>
-      </w:r>
-      <w:proofErr w:type="spellEnd"/>
-      <w:r>
-        <w:t>”</w:t>
-      </w:r>
-    </w:p>
-    <w:p>
-      <w:r>
-        <w:t xml:space="preserve">Węzeł dominujący posiada zdecydowaną większość zasobów obliczeniowych. Nie pozwala mu to na tworzenie niepoprawnych transakcji, ale daje możliwość wycofywania własnych wydatków poprzez celowe tworzenie </w:t>
-      </w:r>
-      <w:r>
-        <w:t>rozwidleń</w:t>
-      </w:r>
-      <w:r>
-        <w:t xml:space="preserve">. W takim scenariuszu atakujący może zapłacić za jakąś usługę, a następnie utworzyć </w:t>
-      </w:r>
-      <w:r>
-        <w:t>rozwidlenie</w:t>
-      </w:r>
-      <w:r>
-        <w:t>, któr</w:t>
-      </w:r>
-      <w:r>
-        <w:t>e</w:t>
-      </w:r>
-      <w:r>
-        <w:t xml:space="preserve"> nie zawiera tej transakcji i dzięki przewadze mocy obliczeniowej mieć dużą szansę na budowanie </w:t>
-      </w:r>
-      <w:r>
-        <w:t>dalszych bloków</w:t>
-      </w:r>
-      <w:r>
-        <w:t xml:space="preserve"> szybciej niż uczciwe węzły, które będą dążyć do wykopania tej wycofanej opłaty. Taka sytuacja pozwala oszustowi na wykorzystanie swoich środków po raz drugi np. na otrzymanie usługi po raz drugi lub na przesłanie tych monet na swoje drugie konto żeby wywołać błąd balansu u uczciwych węzłów i zatrzymać ich próby dołączenia starszej opłaty do bloku. </w:t>
+        <w:t xml:space="preserve">środków po raz drugi np. na otrzymanie usługi po raz drugi lub na przesłanie tych monet na swoje drugie konto żeby wywołać błąd balansu u uczciwych węzłów i zatrzymać ich próby dołączenia starszej opłaty do bloku. </w:t>
       </w:r>
     </w:p>
     <w:p>
@@ -1519,23 +1483,7 @@
       </w:r>
       <w:r>
         <w:br/>
-        <w:t xml:space="preserve">Struktura łańcucha na uczciwym węźle 5003 – atak </w:t>
-      </w:r>
-      <w:proofErr w:type="spellStart"/>
-      <w:r>
-        <w:t>double</w:t>
-      </w:r>
-      <w:proofErr w:type="spellEnd"/>
-      <w:r>
-        <w:t xml:space="preserve"> </w:t>
-      </w:r>
-      <w:proofErr w:type="spellStart"/>
-      <w:r>
-        <w:t>spending</w:t>
-      </w:r>
-      <w:proofErr w:type="spellEnd"/>
-      <w:r>
-        <w:t xml:space="preserve"> z dominacją</w:t>
+        <w:t>Struktura łańcucha na uczciwym węźle 5003 – atak double spending z dominacją</w:t>
       </w:r>
       <w:r>
         <w:t xml:space="preserve"> obliczeniową</w:t>
@@ -1543,26 +1491,16 @@
     </w:p>
     <w:p>
       <w:r>
-        <w:t xml:space="preserve">Wykorzystując prosty program utworzony z pomocą </w:t>
-      </w:r>
-      <w:proofErr w:type="spellStart"/>
-      <w:r>
-        <w:t>Copilot</w:t>
-      </w:r>
-      <w:proofErr w:type="spellEnd"/>
-      <w:r>
-        <w:t xml:space="preserve"> można pokazać listę bloków, które zawierają transakcje, gdzie </w:t>
-      </w:r>
-      <w:r>
-        <w:t>wysyłający („</w:t>
-      </w:r>
-      <w:proofErr w:type="spellStart"/>
-      <w:r>
-        <w:t>sender</w:t>
-      </w:r>
-      <w:proofErr w:type="spellEnd"/>
-      <w:r>
-        <w:t>”)</w:t>
+        <w:t xml:space="preserve">Wykorzystując prosty program utworzony z pomocą Copilot </w:t>
+      </w:r>
+      <w:r>
+        <w:t xml:space="preserve">(nazwany pblocks.js) </w:t>
+      </w:r>
+      <w:r>
+        <w:t xml:space="preserve">można pokazać listę bloków, które zawierają transakcje, gdzie </w:t>
+      </w:r>
+      <w:r>
+        <w:t>wysyłający („sender”)</w:t>
       </w:r>
       <w:r>
         <w:t xml:space="preserve"> to konto oszusta:</w:t>
@@ -1622,39 +1560,7 @@
           <w:b/>
           <w:bCs/>
         </w:rPr>
-        <w:t xml:space="preserve">atak </w:t>
-      </w:r>
-      <w:proofErr w:type="spellStart"/>
-      <w:r>
-        <w:rPr>
-          <w:b/>
-          <w:bCs/>
-        </w:rPr>
-        <w:t>double</w:t>
-      </w:r>
-      <w:proofErr w:type="spellEnd"/>
-      <w:r>
-        <w:rPr>
-          <w:b/>
-          <w:bCs/>
-        </w:rPr>
-        <w:t xml:space="preserve"> </w:t>
-      </w:r>
-      <w:proofErr w:type="spellStart"/>
-      <w:r>
-        <w:rPr>
-          <w:b/>
-          <w:bCs/>
-        </w:rPr>
-        <w:t>spending</w:t>
-      </w:r>
-      <w:proofErr w:type="spellEnd"/>
-      <w:r>
-        <w:rPr>
-          <w:b/>
-          <w:bCs/>
-        </w:rPr>
-        <w:t xml:space="preserve"> miał prawo się udać</w:t>
+        <w:t>atak double spending miał prawo się udać</w:t>
       </w:r>
       <w:r>
         <w:t xml:space="preserve"> – zależy to od zasad uznania opłaty przez wybranego usługodawcę.</w:t>
@@ -1665,13 +1571,8 @@
     </w:p>
     <w:p>
       <w:r>
-        <w:t xml:space="preserve">Według artykułu dotyczącego słabości </w:t>
-      </w:r>
-      <w:proofErr w:type="spellStart"/>
-      <w:r>
-        <w:t>bitcoin</w:t>
-      </w:r>
-      <w:proofErr w:type="spellEnd"/>
+        <w:t>Według artykułu dotyczącego słabości bitcoin</w:t>
+      </w:r>
       <w:r>
         <w:t xml:space="preserve"> (</w:t>
       </w:r>
@@ -1687,40 +1588,37 @@
         <w:t>)</w:t>
       </w:r>
       <w:r>
-        <w:t xml:space="preserve"> ataki związane z przejęciem większości mocy obliczeniowej są naturą tego typu systemów, ale są praktycznie </w:t>
-      </w:r>
-      <w:r>
+        <w:t xml:space="preserve"> ataki związane z przejęciem większości mocy obliczeniowej są naturą tego typu systemów, ale są praktycznie niemożliwe do wystąpienia ze względu na skrajną nieopłacalność całego procesu z perspektywy atakującego – dla dużych sieci uzyskanie przewagi mocy wymagało by ogromnej liczby potężnych komputerów, a dla małych sieci potencjalny zysk jest dla takiej osoby praktycznie niczym w porównaniu do zwykłego kopania lepszych </w:t>
+      </w:r>
+      <w:r>
+        <w:t>monet</w:t>
+      </w:r>
+      <w:r>
+        <w:t>.</w:t>
+      </w:r>
+    </w:p>
+    <w:p>
+      <w:pPr>
+        <w:pStyle w:val="Nagwek4"/>
+      </w:pPr>
+      <w:r>
+        <w:t>Porównanie sytuacji bez dominacji</w:t>
+      </w:r>
+    </w:p>
+    <w:p>
+      <w:r>
+        <w:t>Po wyłączeniu mechanizmu symulującego dominację obliczeniową:</w:t>
+      </w:r>
+    </w:p>
+    <w:p>
+      <w:pPr>
+        <w:jc w:val="center"/>
+      </w:pPr>
+      <w:r>
+        <w:rPr>
+          <w:noProof/>
+        </w:rPr>
         <w:lastRenderedPageBreak/>
-        <w:t xml:space="preserve">niemożliwe do wystąpienia ze względu na skrajną nieopłacalność całego procesu z perspektywy atakującego – dla dużych sieci uzyskanie przewagi mocy wymagało by ogromnej liczby potężnych komputerów, a dla małych sieci potencjalny zysk jest dla takiej osoby praktycznie niczym w porównaniu do zwykłego kopania lepszych </w:t>
-      </w:r>
-      <w:r>
-        <w:t>monet</w:t>
-      </w:r>
-      <w:r>
-        <w:t>.</w:t>
-      </w:r>
-    </w:p>
-    <w:p>
-      <w:pPr>
-        <w:pStyle w:val="Nagwek4"/>
-      </w:pPr>
-      <w:r>
-        <w:t>Porównanie sytuacji bez dominacji</w:t>
-      </w:r>
-    </w:p>
-    <w:p>
-      <w:r>
-        <w:t>Po wyłączeniu mechanizmu symulującego dominację obliczeniową:</w:t>
-      </w:r>
-    </w:p>
-    <w:p>
-      <w:pPr>
-        <w:jc w:val="center"/>
-      </w:pPr>
-      <w:r>
-        <w:rPr>
-          <w:noProof/>
-        </w:rPr>
         <w:drawing>
           <wp:inline distT="0" distB="0" distL="0" distR="0" wp14:anchorId="3367E0B8" wp14:editId="0B25E985">
             <wp:extent cx="5760720" cy="1017905"/>
@@ -1759,23 +1657,7 @@
       </w:r>
       <w:r>
         <w:br/>
-        <w:t xml:space="preserve">Struktura łańcucha na uczciwym węźle 5003 – atak </w:t>
-      </w:r>
-      <w:proofErr w:type="spellStart"/>
-      <w:r>
-        <w:t>double</w:t>
-      </w:r>
-      <w:proofErr w:type="spellEnd"/>
-      <w:r>
-        <w:t xml:space="preserve"> </w:t>
-      </w:r>
-      <w:proofErr w:type="spellStart"/>
-      <w:r>
-        <w:t>spending</w:t>
-      </w:r>
-      <w:proofErr w:type="spellEnd"/>
-      <w:r>
-        <w:t xml:space="preserve"> bez dominacji</w:t>
+        <w:t>Struktura łańcucha na uczciwym węźle 5003 – atak double spending bez dominacji</w:t>
       </w:r>
     </w:p>
     <w:p>
@@ -1869,15 +1751,7 @@
         <w:t>kopania</w:t>
       </w:r>
       <w:r>
-        <w:t xml:space="preserve">. Dla bardzo wysokiej trudności element losowości przy poszukiwaniu będzie miał dużo większe znaczenie niż dla łatwych </w:t>
-      </w:r>
-      <w:proofErr w:type="spellStart"/>
-      <w:r>
-        <w:t>hashy</w:t>
-      </w:r>
-      <w:proofErr w:type="spellEnd"/>
-      <w:r>
-        <w:t xml:space="preserve">, gdzie przeszukanie wszystkich kombinacji jest błyskawiczne. </w:t>
+        <w:t xml:space="preserve">. Dla bardzo wysokiej trudności element losowości przy poszukiwaniu będzie miał dużo większe znaczenie niż dla łatwych hashy, gdzie przeszukanie wszystkich kombinacji jest błyskawiczne. </w:t>
       </w:r>
     </w:p>
     <w:p>
@@ -1897,15 +1771,7 @@
         </w:numPr>
       </w:pPr>
       <w:r>
-        <w:t xml:space="preserve">Trudność dla </w:t>
-      </w:r>
-      <w:proofErr w:type="spellStart"/>
-      <w:r>
-        <w:t>dominatora</w:t>
-      </w:r>
-      <w:proofErr w:type="spellEnd"/>
-      <w:r>
-        <w:t xml:space="preserve">: </w:t>
+        <w:t xml:space="preserve">Trudność dla dominatora: </w:t>
       </w:r>
       <w:r>
         <w:t>5</w:t>
@@ -1936,23 +1802,7 @@
     </w:p>
     <w:p>
       <w:r>
-        <w:t xml:space="preserve">Miner </w:t>
-      </w:r>
-      <w:proofErr w:type="spellStart"/>
-      <w:r>
-        <w:t>Counts</w:t>
-      </w:r>
-      <w:proofErr w:type="spellEnd"/>
-      <w:r>
-        <w:t xml:space="preserve">: { '5001': 7, </w:t>
-      </w:r>
-      <w:proofErr w:type="spellStart"/>
-      <w:r>
-        <w:t>undefined</w:t>
-      </w:r>
-      <w:proofErr w:type="spellEnd"/>
-      <w:r>
-        <w:t>: 1 }</w:t>
+        <w:t>Miner Counts: { '5001': 7, undefined: 1 }</w:t>
       </w:r>
       <w:r>
         <w:t xml:space="preserve"> (zatrzymane wcześnie</w:t>
@@ -2005,13 +1855,8 @@
         <w:t>metoda rozwiązania ma sens należałoby sprawdzić jeszcze większe trudności, bądź zastosować inną metodę spowalniania innych węzłów np. poprzez krótki</w:t>
       </w:r>
       <w:r>
-        <w:t xml:space="preserve">e opóźnienie każdej próby wykopania </w:t>
-      </w:r>
-      <w:proofErr w:type="spellStart"/>
-      <w:r>
-        <w:t>nonce</w:t>
-      </w:r>
-      <w:proofErr w:type="spellEnd"/>
+        <w:t>e opóźnienie każdej próby wykopania nonce</w:t>
+      </w:r>
       <w:r>
         <w:t>.</w:t>
       </w:r>
@@ -2029,11 +1874,7 @@
         <w:t>Scenariusz to sytuacja, w której awarii ulega połączenie typu most. Prowadzi to do utworzenia dwóch podsieci, które mogą kopać zupełnie inne transakcje.</w:t>
       </w:r>
       <w:r>
-        <w:t xml:space="preserve"> Test odbył się poprzez utworzenie sieci, gdzie 5002 jest węzłem przegubowym mającym dwa mosty. Pauzowanie go, czyli wyłączanie odpowiedzi na </w:t>
-      </w:r>
-      <w:r>
-        <w:lastRenderedPageBreak/>
-        <w:t>jakikolwiek broadcast symulowało awarię</w:t>
+        <w:t xml:space="preserve"> Test odbył się poprzez utworzenie sieci, gdzie 5002 jest węzłem przegubowym mającym dwa mosty. Pauzowanie go, czyli wyłączanie odpowiedzi na jakikolwiek broadcast symulowało awarię</w:t>
       </w:r>
       <w:r>
         <w:t xml:space="preserve"> i tworzyło dwie podsieci: 5000 + 5001 oraz 5003 + 5004</w:t>
@@ -2042,31 +1883,7 @@
         <w:t>.</w:t>
       </w:r>
       <w:r>
-        <w:t xml:space="preserve"> W testach wykorzystywane są </w:t>
-      </w:r>
-      <w:proofErr w:type="spellStart"/>
-      <w:r>
-        <w:t>endpointy</w:t>
-      </w:r>
-      <w:proofErr w:type="spellEnd"/>
-      <w:r>
-        <w:t xml:space="preserve"> </w:t>
-      </w:r>
-      <w:proofErr w:type="spellStart"/>
-      <w:r>
-        <w:t>leave_network</w:t>
-      </w:r>
-      <w:proofErr w:type="spellEnd"/>
-      <w:r>
-        <w:t xml:space="preserve"> i </w:t>
-      </w:r>
-      <w:proofErr w:type="spellStart"/>
-      <w:r>
-        <w:t>pause</w:t>
-      </w:r>
-      <w:proofErr w:type="spellEnd"/>
-      <w:r>
-        <w:t xml:space="preserve"> – więcej o nich w sekcji o nieautoryzowanej kontroli.</w:t>
+        <w:t xml:space="preserve"> W testach wykorzystywane są endpointy leave_network i pause – więcej o nich w sekcji o nieautoryzowanej kontroli.</w:t>
       </w:r>
     </w:p>
     <w:p>
@@ -2079,7 +1896,13 @@
     </w:p>
     <w:p>
       <w:r>
-        <w:t>Test polegał na przetestowaniu działanie mechanizmu kontrolowanego odłączenia. Kiedy węzeł otrzyma sygnał wykonuje następujące czynności:</w:t>
+        <w:t>Test polegał na przetestowaniu działani</w:t>
+      </w:r>
+      <w:r>
+        <w:t>a</w:t>
+      </w:r>
+      <w:r>
+        <w:t xml:space="preserve"> mechanizmu kontrolowanego odłączenia. Kiedy węzeł otrzyma sygnał wykonuje następujące czynności:</w:t>
       </w:r>
     </w:p>
     <w:p>
@@ -2091,6 +1914,7 @@
         </w:numPr>
       </w:pPr>
       <w:r>
+        <w:lastRenderedPageBreak/>
         <w:t>Odpytuje swojego mastera (adres do którego dołączył na początku), czy może opuścić sieć – ma to na celu zapobiec sytuacji, w której sąsiedzi są przekierowywani do nowego węzła, który zaraz opuści sieć</w:t>
       </w:r>
     </w:p>
@@ -2252,15 +2076,7 @@
     </w:p>
     <w:p>
       <w:r>
-        <w:t xml:space="preserve">Po zakończeniu skryptu </w:t>
-      </w:r>
-      <w:proofErr w:type="spellStart"/>
-      <w:r>
-        <w:t>blockchain</w:t>
-      </w:r>
-      <w:proofErr w:type="spellEnd"/>
-      <w:r>
-        <w:t xml:space="preserve"> był identyczny dla obu 5001 i 5003, co potwierdza, że </w:t>
+        <w:t xml:space="preserve">Po zakończeniu skryptu blockchain był identyczny dla obu 5001 i 5003, co potwierdza, że </w:t>
       </w:r>
       <w:r>
         <w:rPr>
@@ -2319,14 +2135,7 @@
       </w:r>
       <w:r>
         <w:br/>
-      </w:r>
-      <w:proofErr w:type="spellStart"/>
-      <w:r>
-        <w:t>Blockchain</w:t>
-      </w:r>
-      <w:proofErr w:type="spellEnd"/>
-      <w:r>
-        <w:t xml:space="preserve"> po badaniu (identyczny dla obu </w:t>
+        <w:t xml:space="preserve">Blockchain po badaniu (identyczny dla obu </w:t>
       </w:r>
       <w:r>
         <w:t>pod</w:t>
@@ -2406,7 +2215,6 @@
         <w:rPr>
           <w:noProof/>
         </w:rPr>
-        <w:lastRenderedPageBreak/>
         <w:drawing>
           <wp:inline distT="0" distB="0" distL="0" distR="0" wp14:anchorId="05179D37" wp14:editId="2D5FC6FB">
             <wp:extent cx="5760720" cy="1240155"/>
@@ -2458,23 +2266,7 @@
     </w:p>
     <w:p>
       <w:r>
-        <w:t xml:space="preserve">Ten scenariusz działa analogicznie do poprzedniego, z tą różnicą że węzeł przegubowy wraca po pewnym czasie. Zrealizowano to wykorzystując </w:t>
-      </w:r>
-      <w:proofErr w:type="spellStart"/>
-      <w:r>
-        <w:t>endpoint</w:t>
-      </w:r>
-      <w:proofErr w:type="spellEnd"/>
-      <w:r>
-        <w:t xml:space="preserve"> /</w:t>
-      </w:r>
-      <w:proofErr w:type="spellStart"/>
-      <w:r>
-        <w:t>pause</w:t>
-      </w:r>
-      <w:proofErr w:type="spellEnd"/>
-      <w:r>
-        <w:t xml:space="preserve"> węzła 5002. </w:t>
+        <w:t xml:space="preserve">Ten scenariusz działa analogicznie do poprzedniego, z tą różnicą że węzeł przegubowy wraca po pewnym czasie. Zrealizowano to wykorzystując endpoint /pause węzła 5002. </w:t>
       </w:r>
       <w:r>
         <w:t>Scenariusz testu to:</w:t>
@@ -2513,6 +2305,7 @@
         </w:numPr>
       </w:pPr>
       <w:r>
+        <w:lastRenderedPageBreak/>
         <w:t>Wyłączenie mostu</w:t>
       </w:r>
     </w:p>
@@ -2918,15 +2711,7 @@
       </w:r>
       <w:r>
         <w:lastRenderedPageBreak/>
-        <w:t xml:space="preserve">długość nowego wspólnego łańcucha to 17 (2 wstępne + 7 podsieć 1 + 5 podsieć 2 + 3 </w:t>
-      </w:r>
-      <w:proofErr w:type="spellStart"/>
-      <w:r>
-        <w:t>sychronizujące</w:t>
-      </w:r>
-      <w:proofErr w:type="spellEnd"/>
-      <w:r>
-        <w:t xml:space="preserve">). Stany kont sprawdzone po synchronizacji również były zgodne dla </w:t>
+        <w:t xml:space="preserve">długość nowego wspólnego łańcucha to 17 (2 wstępne + 7 podsieć 1 + 5 podsieć 2 + 3 sychronizujące). Stany kont sprawdzone po synchronizacji również były zgodne dla </w:t>
       </w:r>
       <w:r>
         <w:t>wszystkich</w:t>
@@ -3046,33 +2831,12 @@
     </w:p>
     <w:p>
       <w:r>
-        <w:t xml:space="preserve">W przypadku, gdy węzeł nie odpowiada to istnieje ryzyko zablokowania łącza i nieskończone oczekiwanie. Problem ten został napotkany w fazie tworzenia projektu i zabezpieczony parametrem metody </w:t>
-      </w:r>
-      <w:proofErr w:type="spellStart"/>
-      <w:r>
-        <w:t>fetch</w:t>
-      </w:r>
-      <w:proofErr w:type="spellEnd"/>
-      <w:r>
-        <w:t>:</w:t>
-      </w:r>
-    </w:p>
-    <w:p>
-      <w:proofErr w:type="spellStart"/>
-      <w:r>
-        <w:t>signal</w:t>
-      </w:r>
-      <w:proofErr w:type="spellEnd"/>
-      <w:r>
-        <w:t xml:space="preserve">: </w:t>
-      </w:r>
-      <w:proofErr w:type="spellStart"/>
-      <w:r>
-        <w:t>AbortSignal.timeout</w:t>
-      </w:r>
-      <w:proofErr w:type="spellEnd"/>
-      <w:r>
-        <w:t xml:space="preserve">(1500)   </w:t>
+        <w:t>W przypadku, gdy węzeł nie odpowiada to istnieje ryzyko zablokowania łącza i nieskończone oczekiwanie. Problem ten został napotkany w fazie tworzenia projektu i zabezpieczony parametrem metody fetch:</w:t>
+      </w:r>
+    </w:p>
+    <w:p>
+      <w:r>
+        <w:t xml:space="preserve">signal: AbortSignal.timeout(1500)   </w:t>
       </w:r>
     </w:p>
     <w:p>
@@ -3141,15 +2905,7 @@
     </w:p>
     <w:p>
       <w:r>
-        <w:t xml:space="preserve">Wadą zaimplementowanego </w:t>
-      </w:r>
-      <w:proofErr w:type="spellStart"/>
-      <w:r>
-        <w:t>loggera</w:t>
-      </w:r>
-      <w:proofErr w:type="spellEnd"/>
-      <w:r>
-        <w:t xml:space="preserve"> jest to, że pokazuje czas wyświetlenia wiadomości, niekoniecznie wydarzenia, a przy wielu asynchronicznych zapytaniach czasem powstaje tłok. To co jest ważne na zrzucie to to, że mimo nieudanych połączeń praca była kontynuowana, czyli </w:t>
+        <w:t xml:space="preserve">Wadą zaimplementowanego loggera jest to, że pokazuje czas wyświetlenia wiadomości, niekoniecznie wydarzenia, a przy wielu asynchronicznych zapytaniach czasem powstaje tłok. To co jest ważne na zrzucie to to, że mimo nieudanych połączeń praca była kontynuowana, czyli </w:t>
       </w:r>
       <w:r>
         <w:rPr>
@@ -3197,7 +2953,13 @@
     </w:p>
     <w:p>
       <w:r>
-        <w:t xml:space="preserve">Pierwszą sugestią jest tworzenie określonej liczby nadmiarowych połączeń przy dołączaniu do sieci. Dla poprawnej sieci jedno połączenie jest wystarczające jednak w celu zabezpieczenia można dołączyć np. do 3 </w:t>
+        <w:t xml:space="preserve">Pierwszą sugestią jest tworzenie określonej liczby nadmiarowych połączeń przy dołączaniu do sieci. Dla poprawnej sieci jedno połączenie jest wystarczające jednak w celu zabezpieczenia można dołączyć np. do </w:t>
+      </w:r>
+      <w:r>
+        <w:t xml:space="preserve">2 czy </w:t>
+      </w:r>
+      <w:r>
+        <w:t xml:space="preserve">3 </w:t>
       </w:r>
       <w:r>
         <w:t>węzłów, które już są w sieci. Sprawi to, że powstaną połączenia zapasowe, ale kosztem zwiększonej redundancji ruchu w sieci.  Liczbę nadmiarowych połączeń można by było dobrać eksperymentalnie w celu uzyskania balansu. Ważne jest też, aby nadmiarowe połączenia prowadziły do jak najbardziej odległych węzłów, aby zminimalizować ryzyko że będą one w zmowie.</w:t>
@@ -3218,143 +2980,45 @@
           <w:lang w:val="en-US"/>
         </w:rPr>
       </w:pPr>
-      <w:proofErr w:type="spellStart"/>
       <w:r>
         <w:rPr>
           <w:lang w:val="en-US"/>
         </w:rPr>
-        <w:t>Endpointy</w:t>
-      </w:r>
-      <w:proofErr w:type="spellEnd"/>
+        <w:t>Endpointy testowe - /pause</w:t>
+      </w:r>
       <w:r>
         <w:rPr>
           <w:lang w:val="en-US"/>
         </w:rPr>
-        <w:t xml:space="preserve"> </w:t>
-      </w:r>
-      <w:proofErr w:type="spellStart"/>
+        <w:t>,</w:t>
+      </w:r>
       <w:r>
         <w:rPr>
           <w:lang w:val="en-US"/>
         </w:rPr>
-        <w:t>testowe</w:t>
-      </w:r>
-      <w:proofErr w:type="spellEnd"/>
+        <w:t xml:space="preserve"> /leave_n</w:t>
+      </w:r>
       <w:r>
         <w:rPr>
           <w:lang w:val="en-US"/>
         </w:rPr>
-        <w:t xml:space="preserve"> - /pause</w:t>
-      </w:r>
-      <w:r>
-        <w:rPr>
-          <w:lang w:val="en-US"/>
-        </w:rPr>
-        <w:t>,</w:t>
-      </w:r>
-      <w:r>
-        <w:rPr>
-          <w:lang w:val="en-US"/>
-        </w:rPr>
-        <w:t xml:space="preserve"> /</w:t>
-      </w:r>
-      <w:proofErr w:type="spellStart"/>
-      <w:r>
-        <w:rPr>
-          <w:lang w:val="en-US"/>
-        </w:rPr>
-        <w:t>leave_n</w:t>
-      </w:r>
-      <w:r>
-        <w:rPr>
-          <w:lang w:val="en-US"/>
-        </w:rPr>
-        <w:t>etwork</w:t>
-      </w:r>
-      <w:proofErr w:type="spellEnd"/>
-      <w:r>
-        <w:rPr>
-          <w:lang w:val="en-US"/>
-        </w:rPr>
-        <w:t xml:space="preserve"> </w:t>
-      </w:r>
-      <w:proofErr w:type="spellStart"/>
-      <w:r>
-        <w:rPr>
-          <w:lang w:val="en-US"/>
-        </w:rPr>
-        <w:t>i</w:t>
-      </w:r>
-      <w:proofErr w:type="spellEnd"/>
-      <w:r>
-        <w:rPr>
-          <w:lang w:val="en-US"/>
-        </w:rPr>
-        <w:t xml:space="preserve"> </w:t>
-      </w:r>
-      <w:proofErr w:type="spellStart"/>
-      <w:r>
-        <w:rPr>
-          <w:lang w:val="en-US"/>
-        </w:rPr>
-        <w:t>inne</w:t>
-      </w:r>
-      <w:proofErr w:type="spellEnd"/>
-    </w:p>
-    <w:p>
-      <w:r>
-        <w:t xml:space="preserve">Pauzowanie to mechanizm powodujący zatrzymanie odpowiedzi węzła na broadcast. Opuszczanie sieci to kontrolowany sposób wyłączania węzła. Oba te </w:t>
-      </w:r>
-      <w:proofErr w:type="spellStart"/>
-      <w:r>
-        <w:t>endpointy</w:t>
-      </w:r>
-      <w:proofErr w:type="spellEnd"/>
-      <w:r>
-        <w:t xml:space="preserve"> są możliwe do użycia przez każdego atakującego – jest to jednak świadome i oznaczone. Służą one ułatwieniu dostępu i </w:t>
-      </w:r>
-      <w:proofErr w:type="spellStart"/>
-      <w:r>
-        <w:t>skryptowania</w:t>
-      </w:r>
-      <w:proofErr w:type="spellEnd"/>
-      <w:r>
-        <w:t xml:space="preserve"> w ramach testu. W ostatecznej wersji realnego programu (nie tylko proof of </w:t>
-      </w:r>
-      <w:proofErr w:type="spellStart"/>
-      <w:r>
-        <w:t>concept</w:t>
-      </w:r>
-      <w:proofErr w:type="spellEnd"/>
-      <w:r>
-        <w:t>) należało by je usunąć i ewentualnie zastąpić czymś dostępnym przez GUI bądź konsolę z poziomu użytkownika.</w:t>
-      </w:r>
-    </w:p>
-    <w:p>
-      <w:r>
-        <w:t xml:space="preserve">Program zawiera też kilka </w:t>
-      </w:r>
-      <w:proofErr w:type="spellStart"/>
-      <w:r>
-        <w:t>endpointów</w:t>
-      </w:r>
-      <w:proofErr w:type="spellEnd"/>
-      <w:r>
-        <w:t xml:space="preserve"> testowych do odczytu danych, które np. zwracają listę sąsiadów. Jest to oczywiście naruszenie poufności – sytuacja w tym przypadku jest analogiczna co do poprzedniej.</w:t>
+        <w:t>etwork i inne</w:t>
+      </w:r>
+    </w:p>
+    <w:p>
+      <w:r>
+        <w:t>Pauzowanie to mechanizm powodujący zatrzymanie odpowiedzi węzła na broadcast. Opuszczanie sieci to kontrolowany sposób wyłączania węzła. Oba te endpointy są możliwe do użycia przez każdego atakującego – jest to jednak świadome i oznaczone. Służą one ułatwieniu dostępu i skryptowania w ramach testu. W ostatecznej wersji realnego programu (nie tylko proof of concept) należało by je usunąć i ewentualnie zastąpić czymś dostępnym przez GUI bądź konsolę z poziomu użytkownika.</w:t>
+      </w:r>
+    </w:p>
+    <w:p>
+      <w:r>
+        <w:t>Program zawiera też kilka endpointów testowych do odczytu danych, które np. zwracają listę sąsiadów. Jest to oczywiście naruszenie poufności – sytuacja w tym przypadku jest analogiczna co do poprzedniej.</w:t>
       </w:r>
     </w:p>
     <w:p>
       <w:r>
         <w:lastRenderedPageBreak/>
-        <w:t xml:space="preserve">Podsumowując, istnieją </w:t>
-      </w:r>
-      <w:proofErr w:type="spellStart"/>
-      <w:r>
-        <w:t>endpointy</w:t>
-      </w:r>
-      <w:proofErr w:type="spellEnd"/>
-      <w:r>
-        <w:t xml:space="preserve"> </w:t>
+        <w:t xml:space="preserve">Podsumowując, istnieją endpointy </w:t>
       </w:r>
       <w:r>
         <w:t>umożliwiające</w:t>
@@ -3395,7 +3059,10 @@
         <w:pStyle w:val="Nagwek3"/>
       </w:pPr>
       <w:r>
-        <w:t>Kontrolowane odłączenie</w:t>
+        <w:t>Atak na k</w:t>
+      </w:r>
+      <w:r>
+        <w:t>ontrolowane odłączenie</w:t>
       </w:r>
     </w:p>
     <w:p>
@@ -3405,21 +3072,11 @@
       <w:r>
         <w:t xml:space="preserve">akie skutki można wywołać ręcznie </w:t>
       </w:r>
-      <w:proofErr w:type="spellStart"/>
-      <w:r>
-        <w:t>wysylając</w:t>
-      </w:r>
-      <w:proofErr w:type="spellEnd"/>
-      <w:r>
-        <w:t xml:space="preserve"> zapytania na </w:t>
-      </w:r>
-      <w:proofErr w:type="spellStart"/>
-      <w:r>
-        <w:t>endpointy</w:t>
-      </w:r>
-      <w:proofErr w:type="spellEnd"/>
-      <w:r>
-        <w:t xml:space="preserve"> odpowiedzialne za odłączenie.</w:t>
+      <w:r>
+        <w:t>wysyłając</w:t>
+      </w:r>
+      <w:r>
+        <w:t xml:space="preserve"> zapytania na endpointy odpowiedzialne za odłączenie.</w:t>
       </w:r>
     </w:p>
     <w:p>
@@ -3439,27 +3096,26 @@
         <w:rPr>
           <w:lang w:val="en-US"/>
         </w:rPr>
-        <w:t xml:space="preserve"> /neighbors </w:t>
-      </w:r>
-      <w:proofErr w:type="spellStart"/>
+        <w:t xml:space="preserve"> /neighbors oraz PUT /n</w:t>
+      </w:r>
       <w:r>
         <w:rPr>
           <w:lang w:val="en-US"/>
         </w:rPr>
-        <w:t>oraz</w:t>
-      </w:r>
-      <w:proofErr w:type="spellEnd"/>
-      <w:r>
+        <w:t>eighbors</w:t>
+      </w:r>
+    </w:p>
+    <w:p>
+      <w:pPr>
         <w:rPr>
           <w:lang w:val="en-US"/>
         </w:rPr>
-        <w:t xml:space="preserve"> PUT /n</w:t>
-      </w:r>
+      </w:pPr>
       <w:r>
         <w:rPr>
           <w:lang w:val="en-US"/>
         </w:rPr>
-        <w:t>eighbors</w:t>
+        <w:t>Poprzez wywołanie Powershell:</w:t>
       </w:r>
     </w:p>
     <w:p>
@@ -3468,102 +3124,11 @@
           <w:lang w:val="en-US"/>
         </w:rPr>
       </w:pPr>
-      <w:proofErr w:type="spellStart"/>
       <w:r>
         <w:rPr>
           <w:lang w:val="en-US"/>
         </w:rPr>
-        <w:t>Poprzez</w:t>
-      </w:r>
-      <w:proofErr w:type="spellEnd"/>
-      <w:r>
-        <w:rPr>
-          <w:lang w:val="en-US"/>
-        </w:rPr>
-        <w:t xml:space="preserve"> </w:t>
-      </w:r>
-      <w:proofErr w:type="spellStart"/>
-      <w:r>
-        <w:rPr>
-          <w:lang w:val="en-US"/>
-        </w:rPr>
-        <w:t>wywołanie</w:t>
-      </w:r>
-      <w:proofErr w:type="spellEnd"/>
-      <w:r>
-        <w:rPr>
-          <w:lang w:val="en-US"/>
-        </w:rPr>
-        <w:t xml:space="preserve"> </w:t>
-      </w:r>
-      <w:proofErr w:type="spellStart"/>
-      <w:r>
-        <w:rPr>
-          <w:lang w:val="en-US"/>
-        </w:rPr>
-        <w:t>Powershell</w:t>
-      </w:r>
-      <w:proofErr w:type="spellEnd"/>
-      <w:r>
-        <w:rPr>
-          <w:lang w:val="en-US"/>
-        </w:rPr>
-        <w:t>:</w:t>
-      </w:r>
-    </w:p>
-    <w:p>
-      <w:pPr>
-        <w:rPr>
-          <w:lang w:val="en-US"/>
-        </w:rPr>
-      </w:pPr>
-      <w:r>
-        <w:rPr>
-          <w:lang w:val="en-US"/>
-        </w:rPr>
-        <w:t>Invoke-</w:t>
-      </w:r>
-      <w:proofErr w:type="spellStart"/>
-      <w:r>
-        <w:rPr>
-          <w:lang w:val="en-US"/>
-        </w:rPr>
-        <w:t>WebRequest</w:t>
-      </w:r>
-      <w:proofErr w:type="spellEnd"/>
-      <w:r>
-        <w:rPr>
-          <w:lang w:val="en-US"/>
-        </w:rPr>
-        <w:t xml:space="preserve"> -Uri http://localhost:5001/neighbors -Method Delete -Body "[`"http://localhost:5008`"]" -</w:t>
-      </w:r>
-      <w:proofErr w:type="spellStart"/>
-      <w:r>
-        <w:rPr>
-          <w:lang w:val="en-US"/>
-        </w:rPr>
-        <w:t>ContentType</w:t>
-      </w:r>
-      <w:proofErr w:type="spellEnd"/>
-      <w:r>
-        <w:rPr>
-          <w:lang w:val="en-US"/>
-        </w:rPr>
-        <w:t xml:space="preserve"> "application/</w:t>
-      </w:r>
-      <w:proofErr w:type="spellStart"/>
-      <w:r>
-        <w:rPr>
-          <w:lang w:val="en-US"/>
-        </w:rPr>
-        <w:t>json</w:t>
-      </w:r>
-      <w:proofErr w:type="spellEnd"/>
-      <w:r>
-        <w:rPr>
-          <w:lang w:val="en-US"/>
-        </w:rPr>
-        <w:t>"</w:t>
+        <w:t>Invoke-WebRequest -Uri http://localhost:5001/neighbors -Method Delete -Body "[`"http://localhost:5008`"]" -ContentType "application/json"</w:t>
       </w:r>
     </w:p>
     <w:p>
@@ -3571,15 +3136,7 @@
         <w:t>Udało się d</w:t>
       </w:r>
       <w:r>
-        <w:t xml:space="preserve">oprowadzić do dodania </w:t>
-      </w:r>
-      <w:proofErr w:type="spellStart"/>
-      <w:r>
-        <w:t>niestniejącego</w:t>
-      </w:r>
-      <w:proofErr w:type="spellEnd"/>
-      <w:r>
-        <w:t xml:space="preserve"> węzła do listy </w:t>
+        <w:t xml:space="preserve">oprowadzić do dodania niestniejącego węzła do listy </w:t>
       </w:r>
       <w:r>
         <w:t>sąsiadów:</w:t>
@@ -3639,15 +3196,7 @@
     </w:p>
     <w:p>
       <w:r>
-        <w:t xml:space="preserve">Oznacza to, że </w:t>
-      </w:r>
-      <w:proofErr w:type="spellStart"/>
-      <w:r>
-        <w:t>endpoint</w:t>
-      </w:r>
-      <w:proofErr w:type="spellEnd"/>
-      <w:r>
-        <w:t xml:space="preserve"> umożliwia </w:t>
+        <w:t xml:space="preserve">Oznacza to, że endpoint umożliwia </w:t>
       </w:r>
       <w:r>
         <w:rPr>
@@ -3684,15 +3233,7 @@
     </w:p>
     <w:p>
       <w:r>
-        <w:t xml:space="preserve">Ważnym faktem opartym o analizę </w:t>
-      </w:r>
-      <w:proofErr w:type="spellStart"/>
-      <w:r>
-        <w:t>endpointów</w:t>
-      </w:r>
-      <w:proofErr w:type="spellEnd"/>
-      <w:r>
-        <w:t xml:space="preserve"> związanych z kontrolowanym odłączeniem jest to, że </w:t>
+        <w:t xml:space="preserve">Ważnym faktem opartym o analizę endpointów związanych z kontrolowanym odłączeniem jest to, że </w:t>
       </w:r>
       <w:r>
         <w:rPr>
@@ -3892,15 +3433,7 @@
         <w:t xml:space="preserve">: </w:t>
       </w:r>
       <w:r>
-        <w:t xml:space="preserve">po jej zaakceptowaniu złośliwy węzeł podwajał wartość przesyłanej waluty i podmieniał </w:t>
-      </w:r>
-      <w:proofErr w:type="spellStart"/>
-      <w:r>
-        <w:t>hash</w:t>
-      </w:r>
-      <w:proofErr w:type="spellEnd"/>
-      <w:r>
-        <w:t xml:space="preserve"> transakcji na nowy.</w:t>
+        <w:t>po jej zaakceptowaniu złośliwy węzeł podwajał wartość przesyłanej waluty i podmieniał hash transakcji na nowy.</w:t>
       </w:r>
     </w:p>
     <w:p>
@@ -3977,15 +3510,7 @@
         <w:t>. Błędem jest nieprawidłowość podpisu – oczywiście oszust ni</w:t>
       </w:r>
       <w:r>
-        <w:t xml:space="preserve">e może podpisać transakcji bez dostępu do czyjegoś klucza prywatnego, a jeśli ma do niego dostęp to może robić co chce bez „zabawy” w podwajanie i </w:t>
-      </w:r>
-      <w:proofErr w:type="spellStart"/>
-      <w:r>
-        <w:t>rehashowanie</w:t>
-      </w:r>
-      <w:proofErr w:type="spellEnd"/>
-      <w:r>
-        <w:t xml:space="preserve">. </w:t>
+        <w:t xml:space="preserve">e może podpisać transakcji bez dostępu do czyjegoś klucza prywatnego, a jeśli ma do niego dostęp to może robić co chce bez „zabawy” w podwajanie i rehashowanie. </w:t>
       </w:r>
     </w:p>
     <w:p>
@@ -3996,15 +3521,7 @@
         </w:rPr>
       </w:pPr>
       <w:r>
-        <w:t xml:space="preserve">Ze względu na fakt, że sprawdzany jest </w:t>
-      </w:r>
-      <w:proofErr w:type="spellStart"/>
-      <w:r>
-        <w:t>hash</w:t>
-      </w:r>
-      <w:proofErr w:type="spellEnd"/>
-      <w:r>
-        <w:t xml:space="preserve"> całego zestawu danych i jego podpis to wiadomo, że </w:t>
+        <w:t xml:space="preserve">Ze względu na fakt, że sprawdzany jest hash całego zestawu danych i jego podpis to wiadomo, że </w:t>
       </w:r>
       <w:r>
         <w:rPr>
@@ -4076,13 +3593,8 @@
         </w:numPr>
       </w:pPr>
       <w:r>
-        <w:t xml:space="preserve">zmiana danych i </w:t>
-      </w:r>
-      <w:proofErr w:type="spellStart"/>
-      <w:r>
-        <w:t>rehash</w:t>
-      </w:r>
-      <w:proofErr w:type="spellEnd"/>
+        <w:t>zmiana danych i rehash</w:t>
+      </w:r>
     </w:p>
     <w:p>
       <w:pPr>
@@ -4093,20 +3605,18 @@
         </w:numPr>
       </w:pPr>
       <w:r>
-        <w:t xml:space="preserve">zmiana danych i wstawienie łańcucha znaków z odpowiednią ilością zer jako </w:t>
-      </w:r>
-      <w:proofErr w:type="spellStart"/>
-      <w:r>
-        <w:t>hasha</w:t>
-      </w:r>
-      <w:proofErr w:type="spellEnd"/>
+        <w:t xml:space="preserve">zmiana danych i wstawienie łańcucha znaków z odpowiednią ilością zer jako hasha </w:t>
+      </w:r>
+    </w:p>
+    <w:p>
+      <w:r>
+        <w:t>Żaden z nich się nie powiódł. Mimo niedużej liczby testów pokazują</w:t>
+      </w:r>
+      <w:r>
+        <w:t xml:space="preserve"> one</w:t>
+      </w:r>
       <w:r>
         <w:t xml:space="preserve"> </w:t>
-      </w:r>
-    </w:p>
-    <w:p>
-      <w:r>
-        <w:t xml:space="preserve">Żaden z nich się nie powiódł. Mimo niedużej liczby testów wyczerpują one temat podmiany danych i pokazują </w:t>
       </w:r>
       <w:r>
         <w:rPr>
@@ -4154,23 +3664,7 @@
         </w:r>
       </w:hyperlink>
       <w:r>
-        <w:t xml:space="preserve"> ) przy podaniu parametrów </w:t>
-      </w:r>
-      <w:proofErr w:type="spellStart"/>
-      <w:r>
-        <w:t>cipher</w:t>
-      </w:r>
-      <w:proofErr w:type="spellEnd"/>
-      <w:r>
-        <w:t xml:space="preserve"> oraz </w:t>
-      </w:r>
-      <w:proofErr w:type="spellStart"/>
-      <w:r>
-        <w:t>passphrase</w:t>
-      </w:r>
-      <w:proofErr w:type="spellEnd"/>
-      <w:r>
-        <w:t xml:space="preserve"> do klucza prywatnego przy generacji sprawia to, że przy konwersji na łańcuch jest on szyfrowany zgodnie ze standardem PKCS 5 (v2) (</w:t>
+        <w:t xml:space="preserve"> ) przy podaniu parametrów cipher oraz passphrase do klucza prywatnego przy generacji sprawia to, że przy konwersji na łańcuch jest on szyfrowany zgodnie ze standardem PKCS 5 (v2) (</w:t>
       </w:r>
       <w:hyperlink r:id="rId29" w:history="1">
         <w:r>
@@ -4181,15 +3675,7 @@
         </w:r>
       </w:hyperlink>
       <w:r>
-        <w:t xml:space="preserve"> ) co oznacza m.in użycie soli, </w:t>
-      </w:r>
-      <w:proofErr w:type="spellStart"/>
-      <w:r>
-        <w:t>wieloiteracyjnej</w:t>
-      </w:r>
-      <w:proofErr w:type="spellEnd"/>
-      <w:r>
-        <w:t xml:space="preserve"> funkcji wyprowadzenia klucza na bazie hasła</w:t>
+        <w:t xml:space="preserve"> ) co oznacza m.in użycie soli, wieloiteracyjnej funkcji wyprowadzenia klucza na bazie hasła</w:t>
       </w:r>
       <w:r>
         <w:t xml:space="preserve"> oraz wyprowadzenia zarówno klucza ostatecznego i wektora IV dla AES z wyniku wspomnianej funkcji. </w:t>
@@ -4204,6 +3690,9 @@
     <w:bookmarkStart w:id="0" w:name="_MON_1795268875"/>
     <w:bookmarkEnd w:id="0"/>
     <w:p>
+      <w:pPr>
+        <w:jc w:val="center"/>
+      </w:pPr>
       <w:r>
         <w:object w:dxaOrig="9072" w:dyaOrig="3478" w14:anchorId="75DDC7EE">
           <v:shapetype id="_x0000_t75" coordsize="21600,21600" o:spt="75" o:preferrelative="t" path="m@4@5l@4@11@9@11@9@5xe" filled="f" stroked="f">
@@ -4228,7 +3717,7 @@
           <v:shape id="_x0000_i1025" type="#_x0000_t75" style="width:453.6pt;height:174pt" o:ole="">
             <v:imagedata r:id="rId30" o:title=""/>
           </v:shape>
-          <o:OLEObject Type="Embed" ProgID="Word.Document.12" ShapeID="_x0000_i1025" DrawAspect="Content" ObjectID="_1795504217" r:id="rId31">
+          <o:OLEObject Type="Embed" ProgID="Word.Document.12" ShapeID="_x0000_i1025" DrawAspect="Content" ObjectID="_1796039693" r:id="rId31">
             <o:FieldCodes>\s</o:FieldCodes>
           </o:OLEObject>
         </w:object>
@@ -4309,49 +3798,33 @@
           <w:b/>
           <w:bCs/>
         </w:rPr>
-        <w:t xml:space="preserve">integracja z </w:t>
-      </w:r>
-      <w:proofErr w:type="spellStart"/>
+        <w:t>integracja z sqlite działa</w:t>
+      </w:r>
+      <w:r>
+        <w:t xml:space="preserve">, ale z samym bezpieczeństwem klucza </w:t>
+      </w:r>
+      <w:r>
+        <w:t>jedyną możliwością jest</w:t>
+      </w:r>
       <w:r>
         <w:rPr>
           <w:b/>
           <w:bCs/>
         </w:rPr>
-        <w:t>sqlite</w:t>
-      </w:r>
-      <w:proofErr w:type="spellEnd"/>
+        <w:t xml:space="preserve"> zaufa</w:t>
+      </w:r>
       <w:r>
         <w:rPr>
           <w:b/>
           <w:bCs/>
         </w:rPr>
-        <w:t xml:space="preserve"> działa</w:t>
-      </w:r>
-      <w:r>
-        <w:t xml:space="preserve">, ale z samym bezpieczeństwem klucza </w:t>
-      </w:r>
-      <w:r>
-        <w:t>jedyną możliwością jest</w:t>
+        <w:t>nie</w:t>
       </w:r>
       <w:r>
         <w:rPr>
           <w:b/>
           <w:bCs/>
         </w:rPr>
-        <w:t xml:space="preserve"> zaufa</w:t>
-      </w:r>
-      <w:r>
-        <w:rPr>
-          <w:b/>
-          <w:bCs/>
-        </w:rPr>
-        <w:t>nie</w:t>
-      </w:r>
-      <w:r>
-        <w:rPr>
-          <w:b/>
-          <w:bCs/>
-        </w:rPr>
         <w:t xml:space="preserve"> twórcom biblioteki</w:t>
       </w:r>
       <w:r>
@@ -4368,18 +3841,10 @@
     </w:p>
     <w:p>
       <w:r>
-        <w:t xml:space="preserve">Jeśli użytkownik straci dane logowania to jedyne do czego może uzyskać dostęp to identyfikator konta, klucz publiczny oraz zaszyfrowany klucz prywatny. Zaszyfrowana postać klucza skutkuje tym, że tak naprawdę jedyną możliwością odzyskania środków jest </w:t>
-      </w:r>
-      <w:proofErr w:type="spellStart"/>
-      <w:r>
-        <w:t>BruteForce</w:t>
-      </w:r>
-      <w:proofErr w:type="spellEnd"/>
-      <w:r>
-        <w:t>, bądź znalezienie kolizji identyfikatora. Ze względu na użyte funkc</w:t>
-      </w:r>
-      <w:r>
-        <w:t xml:space="preserve">je szyfrowania i skrótu jest to statystycznie praktycznie niemożliwe zakładając, że biblioteka kryptograficzna działa. </w:t>
+        <w:t>Jeśli użytkownik straci dane logowania to jedyne do czego może uzyskać dostęp to identyfikator konta, klucz publiczny oraz zaszyfrowany klucz prywatny. Zaszyfrowana postać klucza skutkuje tym, że tak naprawdę jedyną możliwością odzyskania środków jest BruteForce, bądź znalezienie kolizji identyfikatora. Ze względu na użyte funkc</w:t>
+      </w:r>
+      <w:r>
+        <w:t xml:space="preserve">je szyfrowania i skrótu jest to statystycznie niemożliwe zakładając, że biblioteka kryptograficzna działa. </w:t>
       </w:r>
     </w:p>
     <w:p>
@@ -4392,15 +3857,6 @@
       <w:r>
         <w:t>żądania</w:t>
       </w:r>
-    </w:p>
-    <w:p>
-      <w:pPr>
-        <w:pStyle w:val="Nagwek3"/>
-        <w:numPr>
-          <w:ilvl w:val="0"/>
-          <w:numId w:val="0"/>
-        </w:numPr>
-      </w:pPr>
     </w:p>
     <w:p>
       <w:r>
@@ -4425,11 +3881,9 @@
             <w:shd w:val="clear" w:color="auto" w:fill="C5E0B3" w:themeFill="accent6" w:themeFillTint="66"/>
           </w:tcPr>
           <w:p>
-            <w:proofErr w:type="spellStart"/>
             <w:r>
               <w:t>Endpoint</w:t>
             </w:r>
-            <w:proofErr w:type="spellEnd"/>
           </w:p>
         </w:tc>
         <w:tc>
@@ -4472,21 +3926,8 @@
           </w:tcPr>
           <w:p>
             <w:r>
-              <w:t xml:space="preserve">Block </w:t>
+              <w:t>Block hash = null</w:t>
             </w:r>
-            <w:proofErr w:type="spellStart"/>
-            <w:r>
-              <w:t>hash</w:t>
-            </w:r>
-            <w:proofErr w:type="spellEnd"/>
-            <w:r>
-              <w:t xml:space="preserve"> = </w:t>
-            </w:r>
-            <w:proofErr w:type="spellStart"/>
-            <w:r>
-              <w:t>null</w:t>
-            </w:r>
-            <w:proofErr w:type="spellEnd"/>
           </w:p>
         </w:tc>
         <w:tc>
@@ -4560,33 +4001,11 @@
                 <w:lang w:val="en-US"/>
               </w:rPr>
             </w:pPr>
-            <w:proofErr w:type="spellStart"/>
             <w:r>
               <w:rPr>
                 <w:lang w:val="en-US"/>
               </w:rPr>
-              <w:t>Prev_hash</w:t>
-            </w:r>
-            <w:proofErr w:type="spellEnd"/>
-            <w:r>
-              <w:rPr>
-                <w:lang w:val="en-US"/>
-              </w:rPr>
-              <w:t xml:space="preserve"> = null </w:t>
-            </w:r>
-            <w:proofErr w:type="spellStart"/>
-            <w:r>
-              <w:rPr>
-                <w:lang w:val="en-US"/>
-              </w:rPr>
-              <w:t>i</w:t>
-            </w:r>
-            <w:proofErr w:type="spellEnd"/>
-            <w:r>
-              <w:rPr>
-                <w:lang w:val="en-US"/>
-              </w:rPr>
-              <w:t xml:space="preserve"> d</w:t>
+              <w:t>Prev_hash = null i d</w:t>
             </w:r>
             <w:r>
               <w:rPr>
@@ -4611,13 +4030,8 @@
               <w:t>aczął próbować synchronizować łańcuchy</w:t>
             </w:r>
             <w:r>
-              <w:t xml:space="preserve"> – nie wykonano, bo nikt nie znał bloku </w:t>
+              <w:t xml:space="preserve"> – nie wykonano, bo nikt nie znał bloku null</w:t>
             </w:r>
-            <w:proofErr w:type="spellStart"/>
-            <w:r>
-              <w:t>null</w:t>
-            </w:r>
-            <w:proofErr w:type="spellEnd"/>
           </w:p>
         </w:tc>
       </w:tr>
@@ -4694,11 +4108,9 @@
             <w:tcW w:w="3020" w:type="dxa"/>
           </w:tcPr>
           <w:p>
-            <w:proofErr w:type="spellStart"/>
             <w:r>
               <w:t>Register_neighbor</w:t>
             </w:r>
-            <w:proofErr w:type="spellEnd"/>
           </w:p>
         </w:tc>
         <w:tc>
@@ -4728,11 +4140,9 @@
             <w:tcW w:w="3020" w:type="dxa"/>
           </w:tcPr>
           <w:p>
-            <w:proofErr w:type="spellStart"/>
             <w:r>
               <w:t>Register_neighbor</w:t>
             </w:r>
-            <w:proofErr w:type="spellEnd"/>
           </w:p>
         </w:tc>
         <w:tc>
@@ -4751,13 +4161,8 @@
           </w:tcPr>
           <w:p>
             <w:r>
-              <w:t xml:space="preserve">OK, ale rejestruje </w:t>
+              <w:t>OK, ale rejestruje undefined</w:t>
             </w:r>
-            <w:proofErr w:type="spellStart"/>
-            <w:r>
-              <w:t>undefined</w:t>
-            </w:r>
-            <w:proofErr w:type="spellEnd"/>
           </w:p>
         </w:tc>
       </w:tr>
@@ -4767,11 +4172,9 @@
             <w:tcW w:w="3020" w:type="dxa"/>
           </w:tcPr>
           <w:p>
-            <w:proofErr w:type="spellStart"/>
             <w:r>
               <w:t>Register_neighbor</w:t>
             </w:r>
-            <w:proofErr w:type="spellEnd"/>
           </w:p>
         </w:tc>
         <w:tc>
@@ -4804,11 +4207,9 @@
             <w:tcW w:w="3020" w:type="dxa"/>
           </w:tcPr>
           <w:p>
-            <w:proofErr w:type="spellStart"/>
             <w:r>
               <w:t>Join_network</w:t>
             </w:r>
-            <w:proofErr w:type="spellEnd"/>
           </w:p>
         </w:tc>
         <w:tc>
@@ -4850,11 +4251,9 @@
             <w:tcW w:w="3020" w:type="dxa"/>
           </w:tcPr>
           <w:p>
-            <w:proofErr w:type="spellStart"/>
             <w:r>
               <w:t>Leave_network</w:t>
             </w:r>
-            <w:proofErr w:type="spellEnd"/>
           </w:p>
         </w:tc>
         <w:tc>
@@ -4873,13 +4272,8 @@
           </w:tcPr>
           <w:p>
             <w:r>
-              <w:t xml:space="preserve">OK, ale nie w formacie </w:t>
+              <w:t>OK, ale nie w formacie json</w:t>
             </w:r>
-            <w:proofErr w:type="spellStart"/>
-            <w:r>
-              <w:t>json</w:t>
-            </w:r>
-            <w:proofErr w:type="spellEnd"/>
           </w:p>
         </w:tc>
       </w:tr>
@@ -4889,11 +4283,9 @@
             <w:tcW w:w="3020" w:type="dxa"/>
           </w:tcPr>
           <w:p>
-            <w:proofErr w:type="spellStart"/>
             <w:r>
               <w:t>neighbors</w:t>
             </w:r>
-            <w:proofErr w:type="spellEnd"/>
           </w:p>
         </w:tc>
         <w:tc>
@@ -4912,13 +4304,8 @@
           </w:tcPr>
           <w:p>
             <w:r>
-              <w:t xml:space="preserve">OK, ale nie w formacie </w:t>
+              <w:t>OK, ale nie w formacie json</w:t>
             </w:r>
-            <w:proofErr w:type="spellStart"/>
-            <w:r>
-              <w:t>json</w:t>
-            </w:r>
-            <w:proofErr w:type="spellEnd"/>
           </w:p>
         </w:tc>
       </w:tr>
@@ -4928,11 +4315,9 @@
             <w:tcW w:w="3020" w:type="dxa"/>
           </w:tcPr>
           <w:p>
-            <w:proofErr w:type="spellStart"/>
             <w:r>
               <w:t>Neighbors</w:t>
             </w:r>
-            <w:proofErr w:type="spellEnd"/>
           </w:p>
         </w:tc>
         <w:tc>
@@ -4951,13 +4336,8 @@
           </w:tcPr>
           <w:p>
             <w:r>
-              <w:t xml:space="preserve">OK, ale przyjmuje wszystkie wartości i je zapisuje (nawet </w:t>
+              <w:t>OK, ale przyjmuje wszystkie wartości i je zapisuje (nawet integery</w:t>
             </w:r>
-            <w:proofErr w:type="spellStart"/>
-            <w:r>
-              <w:t>integery</w:t>
-            </w:r>
-            <w:proofErr w:type="spellEnd"/>
             <w:r>
               <w:t>, puste obiekty</w:t>
             </w:r>
@@ -4973,11 +4353,9 @@
             <w:tcW w:w="3020" w:type="dxa"/>
           </w:tcPr>
           <w:p>
-            <w:proofErr w:type="spellStart"/>
             <w:r>
               <w:t>Parent</w:t>
             </w:r>
-            <w:proofErr w:type="spellEnd"/>
           </w:p>
         </w:tc>
         <w:tc>
@@ -4986,13 +4364,8 @@
           </w:tcPr>
           <w:p>
             <w:r>
-              <w:t xml:space="preserve">Niepoprawne </w:t>
+              <w:t>Niepoprawne hashe</w:t>
             </w:r>
-            <w:proofErr w:type="spellStart"/>
-            <w:r>
-              <w:t>hashe</w:t>
-            </w:r>
-            <w:proofErr w:type="spellEnd"/>
           </w:p>
         </w:tc>
         <w:tc>
@@ -5023,13 +4396,8 @@
           </w:tcPr>
           <w:p>
             <w:r>
-              <w:t xml:space="preserve">Pusty </w:t>
+              <w:t>Pusty sync_chain</w:t>
             </w:r>
-            <w:proofErr w:type="spellStart"/>
-            <w:r>
-              <w:t>sync_chain</w:t>
-            </w:r>
-            <w:proofErr w:type="spellEnd"/>
           </w:p>
         </w:tc>
         <w:tc>
@@ -5038,15 +4406,7 @@
           </w:tcPr>
           <w:p>
             <w:r>
-              <w:t xml:space="preserve">Nie w formacie </w:t>
-            </w:r>
-            <w:proofErr w:type="spellStart"/>
-            <w:r>
-              <w:t>json</w:t>
-            </w:r>
-            <w:proofErr w:type="spellEnd"/>
-            <w:r>
-              <w:t xml:space="preserve">, status </w:t>
+              <w:t xml:space="preserve">Nie w formacie json, status </w:t>
             </w:r>
             <w:r>
               <w:t xml:space="preserve">500, </w:t>
@@ -5100,29 +4460,13 @@
         <w:t>niedokładnej implementacji pod kątem sprawdzania danych</w:t>
       </w:r>
       <w:r>
-        <w:t xml:space="preserve"> wejściowych. Dla wielu sprawdzonych scenariuszy odpowiedzi zwracane były w złym formacie, bądź jak w przypadku /</w:t>
-      </w:r>
-      <w:proofErr w:type="spellStart"/>
-      <w:r>
-        <w:t>neighbors</w:t>
-      </w:r>
-      <w:proofErr w:type="spellEnd"/>
-      <w:r>
-        <w:t xml:space="preserve"> dane wejściowe nie były </w:t>
+        <w:t xml:space="preserve"> wejściowych. Dla wielu sprawdzonych scenariuszy odpowiedzi zwracane były w złym formacie, bądź jak w przypadku /neighbors dane wejściowe nie były </w:t>
       </w:r>
       <w:r>
         <w:t xml:space="preserve">poprawnie </w:t>
       </w:r>
       <w:r>
-        <w:t xml:space="preserve">walidowane. Z drugiej strony, mechanizmy walidacji w ważniejszych częściach systemu naprawiały błędy popełnione przez prostsze </w:t>
-      </w:r>
-      <w:proofErr w:type="spellStart"/>
-      <w:r>
-        <w:t>endpointy</w:t>
-      </w:r>
-      <w:proofErr w:type="spellEnd"/>
-      <w:r>
-        <w:t xml:space="preserve">, więc </w:t>
+        <w:t xml:space="preserve">walidowane. Z drugiej strony, mechanizmy walidacji w ważniejszych częściach systemu naprawiały błędy popełnione przez prostsze endpointy, więc </w:t>
       </w:r>
       <w:r>
         <w:rPr>
@@ -5132,15 +4476,7 @@
         <w:t>nie ma też jasnego dowodu że system jest niebezpieczny</w:t>
       </w:r>
       <w:r>
-        <w:t xml:space="preserve">. Jednak zgodnie z zasadami </w:t>
-      </w:r>
-      <w:proofErr w:type="spellStart"/>
-      <w:r>
-        <w:t>cyberbezpieczeństwa</w:t>
-      </w:r>
-      <w:proofErr w:type="spellEnd"/>
-      <w:r>
-        <w:t xml:space="preserve"> można powiedzieć, że </w:t>
+        <w:t xml:space="preserve">. Jednak zgodnie z zasadami cyberbezpieczeństwa można powiedzieć, że </w:t>
       </w:r>
       <w:r>
         <w:rPr>
@@ -5175,72 +4511,38 @@
       </w:r>
     </w:p>
     <w:p>
+      <w:r>
+        <w:t>Potencjalne p</w:t>
+      </w:r>
+      <w:r>
+        <w:t xml:space="preserve">oprawki </w:t>
+      </w:r>
+      <w:r>
+        <w:t xml:space="preserve">są </w:t>
+      </w:r>
+      <w:r>
+        <w:t>oczywiste: lepsze walidowanie danych, większe przyłożenie się do przetwarzania danych i odpowiedzi nawet w mniej istotnych dla systemu endpointach – wkońcu podatność w nieistotnej części zazwyczaj jest miejscem uzyskania dostępu skąd atakujący przechodzi do tych ważniejszych.</w:t>
+      </w:r>
+    </w:p>
+    <w:p>
+      <w:pPr>
+        <w:pStyle w:val="Nagwek2"/>
+      </w:pPr>
+      <w:r>
+        <w:t>Złamanie algorytmów kryptograficznych</w:t>
+      </w:r>
+    </w:p>
+    <w:p>
       <w:pPr>
         <w:pStyle w:val="Nagwek3"/>
       </w:pPr>
       <w:r>
-        <w:t>Propozycja poprawek</w:t>
-      </w:r>
-    </w:p>
-    <w:p>
-      <w:r>
-        <w:t xml:space="preserve">Poprawki oczywiste: lepsze walidowanie danych, większe przyłożenie się do przetwarzania danych i odpowiedzi nawet w mniej istotnych dla systemu </w:t>
-      </w:r>
-      <w:proofErr w:type="spellStart"/>
-      <w:r>
-        <w:t>endpointach</w:t>
-      </w:r>
-      <w:proofErr w:type="spellEnd"/>
-      <w:r>
-        <w:t xml:space="preserve"> – </w:t>
-      </w:r>
-      <w:proofErr w:type="spellStart"/>
-      <w:r>
-        <w:t>wkońcu</w:t>
-      </w:r>
-      <w:proofErr w:type="spellEnd"/>
-      <w:r>
-        <w:t xml:space="preserve"> podatność w nieistotnej części zazwyczaj je</w:t>
-      </w:r>
-      <w:r>
-        <w:t>st</w:t>
-      </w:r>
-      <w:r>
-        <w:t xml:space="preserve"> miejscem uzyskania dostępu skąd atakujący przechodzi do tych ważniejszych.</w:t>
-      </w:r>
-    </w:p>
-    <w:p>
-      <w:pPr>
-        <w:pStyle w:val="Nagwek2"/>
-      </w:pPr>
-      <w:r>
-        <w:t>Złamanie algorytmów kryptograficznych</w:t>
-      </w:r>
-    </w:p>
-    <w:p>
-      <w:pPr>
-        <w:pStyle w:val="Nagwek3"/>
-      </w:pPr>
-      <w:r>
-        <w:t xml:space="preserve">Złamanie </w:t>
-      </w:r>
-      <w:proofErr w:type="spellStart"/>
-      <w:r>
-        <w:t>hasha</w:t>
-      </w:r>
-      <w:proofErr w:type="spellEnd"/>
-    </w:p>
-    <w:p>
-      <w:r>
-        <w:t xml:space="preserve">Złamanie </w:t>
-      </w:r>
-      <w:proofErr w:type="spellStart"/>
-      <w:r>
-        <w:t>hasha</w:t>
-      </w:r>
-      <w:proofErr w:type="spellEnd"/>
-      <w:r>
-        <w:t xml:space="preserve"> można zinterpretować jako możliwość powrotu do wartości oryginalnej bądź uzyskanie możliwości </w:t>
+        <w:t>Złamanie hasha</w:t>
+      </w:r>
+    </w:p>
+    <w:p>
+      <w:r>
+        <w:t xml:space="preserve">Złamanie hasha można zinterpretować jako możliwość powrotu do wartości oryginalnej bądź uzyskanie możliwości </w:t>
       </w:r>
       <w:r>
         <w:t xml:space="preserve">wyszukiwania </w:t>
@@ -5252,31 +4554,7 @@
         <w:t xml:space="preserve"> w krótkim czasie</w:t>
       </w:r>
       <w:r>
-        <w:t xml:space="preserve">. W projekcie </w:t>
-      </w:r>
-      <w:proofErr w:type="spellStart"/>
-      <w:r>
-        <w:t>hash</w:t>
-      </w:r>
-      <w:proofErr w:type="spellEnd"/>
-      <w:r>
-        <w:t xml:space="preserve"> jest używany tylko w celach weryfikacji oraz skracania danych (id jako </w:t>
-      </w:r>
-      <w:proofErr w:type="spellStart"/>
-      <w:r>
-        <w:t>hash</w:t>
-      </w:r>
-      <w:proofErr w:type="spellEnd"/>
-      <w:r>
-        <w:t xml:space="preserve"> z klucza), dlatego pierwsza możliwość nie jest tutaj zagrożeniem. Skuteczny atak na </w:t>
-      </w:r>
-      <w:proofErr w:type="spellStart"/>
-      <w:r>
-        <w:t>hash</w:t>
-      </w:r>
-      <w:proofErr w:type="spellEnd"/>
-      <w:r>
-        <w:t xml:space="preserve"> dający możliwość łatwego tworzenia kolizji można zasymulować poprzez wyłączenie mechanizmów weryfikujących, ponieważ nie są już wiarygodne.</w:t>
+        <w:t>. W projekcie hash jest używany tylko w celach weryfikacji oraz skracania danych (id jako hash z klucza), dlatego pierwsza możliwość nie jest tutaj zagrożeniem. Skuteczny atak na hash dający możliwość łatwego tworzenia kolizji można zasymulować poprzez wyłączenie mechanizmów weryfikujących, ponieważ nie są już wiarygodne.</w:t>
       </w:r>
       <w:r>
         <w:t xml:space="preserve"> Struktura testu:</w:t>
@@ -5291,7 +4569,6 @@
         </w:numPr>
       </w:pPr>
       <w:r>
-        <w:lastRenderedPageBreak/>
         <w:t>Kopacze na adresach 5000 i 5004</w:t>
       </w:r>
     </w:p>
@@ -5304,6 +4581,7 @@
         </w:numPr>
       </w:pPr>
       <w:r>
+        <w:lastRenderedPageBreak/>
         <w:t>Nieuczciwy węzeł 5001</w:t>
       </w:r>
       <w:r>
@@ -5361,13 +4639,8 @@
         <w:t xml:space="preserve"> o</w:t>
       </w:r>
       <w:r>
-        <w:t xml:space="preserve">d 5003 do 5000 (adres d7ef…) – niepoprawna, bo 5003 nie otrzymał żadnych środków startowych od </w:t>
-      </w:r>
-      <w:proofErr w:type="spellStart"/>
-      <w:r>
-        <w:t>coinbase</w:t>
-      </w:r>
-      <w:proofErr w:type="spellEnd"/>
+        <w:t>d 5003 do 5000 (adres d7ef…) – niepoprawna, bo 5003 nie otrzymał żadnych środków startowych od coinbase</w:t>
+      </w:r>
     </w:p>
     <w:p>
       <w:pPr>
@@ -5387,15 +4660,7 @@
         <w:t xml:space="preserve"> o</w:t>
       </w:r>
       <w:r>
-        <w:t xml:space="preserve">d 5001 do 5003 (adres </w:t>
-      </w:r>
-      <w:proofErr w:type="spellStart"/>
-      <w:r>
-        <w:t>bbb</w:t>
-      </w:r>
-      <w:proofErr w:type="spellEnd"/>
-      <w:r>
-        <w:t>…)</w:t>
+        <w:t>d 5001 do 5003 (adres bbb…)</w:t>
       </w:r>
     </w:p>
     <w:p>
@@ -5448,13 +4713,8 @@
           <w:numId w:val="13"/>
         </w:numPr>
       </w:pPr>
-      <w:proofErr w:type="spellStart"/>
-      <w:r>
-        <w:t>bbb</w:t>
-      </w:r>
-      <w:proofErr w:type="spellEnd"/>
-      <w:r>
-        <w:t>… : 5</w:t>
+      <w:r>
+        <w:t>bbb… : 5</w:t>
       </w:r>
     </w:p>
     <w:p>
@@ -5478,15 +4738,7 @@
         </w:numPr>
       </w:pPr>
       <w:r>
-        <w:t xml:space="preserve">a00b… (konto </w:t>
-      </w:r>
-      <w:proofErr w:type="spellStart"/>
-      <w:r>
-        <w:t>coinbase</w:t>
-      </w:r>
-      <w:proofErr w:type="spellEnd"/>
-      <w:r>
-        <w:t>): 80</w:t>
+        <w:t>a00b… (konto coinbase): 80</w:t>
       </w:r>
     </w:p>
     <w:p>
@@ -5597,160 +4849,79 @@
     </w:p>
     <w:p>
       <w:r>
-        <w:t xml:space="preserve">Innym zjawiskiem są początkowe transakcje pochodzące z 5001. Oryginalnie miały one wartość 10, ale z perspektywy 5000 są warte 20 (transakcja podwojona przez </w:t>
-      </w:r>
-      <w:proofErr w:type="spellStart"/>
-      <w:r>
-        <w:t>fałszera</w:t>
-      </w:r>
-      <w:proofErr w:type="spellEnd"/>
-      <w:r>
-        <w:t xml:space="preserve">), natomiast z widoku 5003 warte są aż 40 (najpierw transakcja podwojona, a później blok wykopany przez 5000 podwojony w drodze do 5003). </w:t>
-      </w:r>
-    </w:p>
-    <w:p>
-      <w:r>
-        <w:lastRenderedPageBreak/>
-        <w:t xml:space="preserve">Trzeba się jednak zastanowić jak wyglądało by tworzenie kolizji? Żeby otrzymać kolizję trzeba zmodyfikować jakieś pole – w przypadku transakcji są to </w:t>
-      </w:r>
-      <w:r>
-        <w:t xml:space="preserve">typ transakcji, </w:t>
-      </w:r>
-      <w:r>
-        <w:t xml:space="preserve">adresy kont, wartość oraz </w:t>
-      </w:r>
-      <w:proofErr w:type="spellStart"/>
-      <w:r>
-        <w:t>timestamp</w:t>
-      </w:r>
-      <w:proofErr w:type="spellEnd"/>
-      <w:r>
-        <w:t xml:space="preserve">. Węzeł atakujący musiałby więc manipulować </w:t>
-      </w:r>
-      <w:proofErr w:type="spellStart"/>
-      <w:r>
-        <w:t>timestamp</w:t>
-      </w:r>
-      <w:proofErr w:type="spellEnd"/>
-      <w:r>
-        <w:t xml:space="preserve">-em, by otrzymać kolizję, ponieważ </w:t>
-      </w:r>
-      <w:r>
-        <w:t xml:space="preserve">typ, adres wychodzący i adres docelowy mają określony zbiór wartości, natomiast </w:t>
-      </w:r>
-      <w:r>
-        <w:t>wartość</w:t>
-      </w:r>
-      <w:r>
-        <w:t xml:space="preserve"> ma stosunkowo mały przedział dozwolonych wartości spowodowany stanami kont (istnieje jednak szansa, że na wskutek procesów ekonomicznych użytkownicy przechowywali by miliardy monet, co całkowicie odwróciło by sytuację!)</w:t>
-      </w:r>
-      <w:r>
-        <w:t xml:space="preserve">. Można więc ten atak </w:t>
-      </w:r>
-      <w:r>
-        <w:t xml:space="preserve">częściowo </w:t>
-      </w:r>
-      <w:r>
-        <w:t>skontrować sprawdzaniem znaczników czasowych tak, aby nie akceptować przyszłych, bądź zbyt starych transakcji</w:t>
-      </w:r>
-      <w:r>
-        <w:t xml:space="preserve"> – wtedy ryzyko, że kolizja wystąpi dla pobliskiego znacznika jest bardzo niskie.</w:t>
-      </w:r>
-    </w:p>
-    <w:p>
-      <w:r>
-        <w:t xml:space="preserve">W przypadku bloków węzeł atakujący ma dowolność modyfikacji wszystkich pól oprócz wnętrza transakcji, ponieważ kolizje może znaleźć z użyciem </w:t>
-      </w:r>
-      <w:proofErr w:type="spellStart"/>
-      <w:r>
-        <w:t>nonce</w:t>
-      </w:r>
-      <w:proofErr w:type="spellEnd"/>
-      <w:r>
-        <w:t xml:space="preserve">, który nie jest sprawdzany. W kontekście podmiany wartości bądź adresu transakcji nie daje to żadnych możliwości, bo </w:t>
-      </w:r>
-      <w:proofErr w:type="spellStart"/>
-      <w:r>
-        <w:t>hash</w:t>
-      </w:r>
-      <w:proofErr w:type="spellEnd"/>
-      <w:r>
-        <w:t xml:space="preserve"> transakcji jest weryfikowany również oddzielnie od </w:t>
-      </w:r>
-      <w:proofErr w:type="spellStart"/>
-      <w:r>
-        <w:t>hasha</w:t>
-      </w:r>
-      <w:proofErr w:type="spellEnd"/>
-      <w:r>
-        <w:t xml:space="preserve"> bloku.</w:t>
-      </w:r>
-    </w:p>
-    <w:p>
-      <w:r>
-        <w:t xml:space="preserve"> </w:t>
-      </w:r>
-      <w:r>
-        <w:t xml:space="preserve">Podsumowując, złamanie </w:t>
-      </w:r>
-      <w:proofErr w:type="spellStart"/>
-      <w:r>
-        <w:t>hasha</w:t>
-      </w:r>
-      <w:proofErr w:type="spellEnd"/>
-      <w:r>
-        <w:t xml:space="preserve"> polegające na ułatwieniu wyszukiwania kolizji </w:t>
+        <w:t xml:space="preserve">Innym zjawiskiem są początkowe transakcje pochodzące z 5001. Oryginalnie miały one wartość 10, ale z perspektywy 5000 są warte 20 (transakcja podwojona przez fałszera), natomiast z widoku 5003 warte są aż 40 (najpierw transakcja podwojona, a później blok wykopany przez 5000 podwojony w drodze do 5003). </w:t>
+      </w:r>
+    </w:p>
+    <w:p>
+      <w:r>
+        <w:t xml:space="preserve">Trzeba się jednak zastanowić </w:t>
       </w:r>
       <w:r>
         <w:rPr>
           <w:b/>
           <w:bCs/>
         </w:rPr>
-        <w:t xml:space="preserve">niszczy bezpieczeństwo i potencjalnie spójność </w:t>
-      </w:r>
-      <w:r>
-        <w:t>całej sieci w aktualnej implementacji.</w:t>
-      </w:r>
-    </w:p>
-    <w:p>
-      <w:pPr>
-        <w:pStyle w:val="Nagwek3"/>
-      </w:pPr>
-      <w:r>
-        <w:t>Złamanie RSA</w:t>
-      </w:r>
-    </w:p>
-    <w:p>
-      <w:r>
-        <w:t>Ponieważ wykorzystywany jest asymetryczny algorytm RSA to największym zagrożeniem prawdopodobnie jest uzyskanie dostępu do klucza prywatnego na bazie publicznego np. na skutek dynamicznego rozwoju komputerów kwantowych. Na taki atak nie ma zabezpieczeń – kiedy do niego dojdzie to sieć przestanie działać, ponieważ pozwoli atakującemu na wysyłanie sobie dowolnych ilości monet i podpisywanie ich kluczami innych osób. Sprawa jest tak prosta, że nie potrzeba żadnych testów.</w:t>
-      </w:r>
-    </w:p>
-    <w:p>
-      <w:pPr>
-        <w:pStyle w:val="Nagwek4"/>
-      </w:pPr>
-      <w:r>
-        <w:t>Ryzyko ślepego podpisu</w:t>
-      </w:r>
-    </w:p>
-    <w:p>
-      <w:r>
-        <w:t>Teoretycznie istnieje ryzyko wykonania przez użytkownika ślepego podpisu, który atakujący mógłby wykorzystać do wyciągnięcia klucza prywatnego. Scenariusz to sytuacja, w której wiarygodny użytkownik chce zapłacić za coś złodziejowi (nie wie, że to złodziej – może np. płacić za jakąś prawdziwą usługę). Wtedy złodziej preparuje swój adres, by wykonać atak na ślepy podpis (ślepota polega na tym, że nikt naprawdę nie wie czy docelowy adres konta to nie jest coś innego) nawet jeśli oznaczało by to utratę paru monet – potencjalny zysk znacznie większy.</w:t>
-      </w:r>
-    </w:p>
-    <w:p>
-      <w:r>
-        <w:t xml:space="preserve">Takie ryzyko jest jednak w aktualnej implementacji stosunkowo niskie, ponieważ transakcja posiada znacznik czasowy ustalany przez wysyłającego, czyli podpisującego – oznacza to, że atakujący musiałby przewidzieć jego wartość z ogromną dokładnością. Sprawia to, że taki atak nie jest realnym zagrożeniem, ale jest wykonywalny, czyli gdyby atakujący sprzedawał tysiące usług na minutę to w końcu mógłby trafić. W implementacji nie jest użyty żaden mechanizm zabezpieczający przed tym, więc </w:t>
+        <w:t>jak wyglądało by tworzenie kolizji?</w:t>
+      </w:r>
+      <w:r>
+        <w:t xml:space="preserve"> Żeby otrzymać kolizję trzeba zmodyfikować jakieś pole – w przypadku transakcji są to </w:t>
+      </w:r>
+      <w:r>
+        <w:t xml:space="preserve">typ transakcji, </w:t>
+      </w:r>
+      <w:r>
+        <w:t xml:space="preserve">adresy kont, wartość oraz </w:t>
+      </w:r>
+      <w:r>
+        <w:lastRenderedPageBreak/>
+        <w:t xml:space="preserve">timestamp. Węzeł atakujący musiałby więc manipulować timestamp-em, by otrzymać kolizję, ponieważ </w:t>
+      </w:r>
+      <w:r>
+        <w:t xml:space="preserve">typ, adres wychodzący i adres docelowy mają określony zbiór wartości, natomiast </w:t>
+      </w:r>
+      <w:r>
+        <w:t>wartość</w:t>
+      </w:r>
+      <w:r>
+        <w:t xml:space="preserve"> ma stosunkowo mały przedział dozwolonych wartości spowodowany stanami kont (istnieje jednak szansa, że na wskutek procesów ekonomicznych użytkownicy przechowywali by miliardy monet, co całkowicie odwróciło by sytuację!)</w:t>
+      </w:r>
+      <w:r>
+        <w:t xml:space="preserve">. Można więc ten atak </w:t>
+      </w:r>
+      <w:r>
+        <w:t xml:space="preserve">częściowo </w:t>
+      </w:r>
+      <w:r>
+        <w:t>skontrować sprawdzaniem znaczników czasowych tak, aby nie akceptować przyszłych, bądź zbyt starych transakcji</w:t>
+      </w:r>
+      <w:r>
+        <w:t xml:space="preserve"> – wtedy ryzyko, że kolizja wystąpi dla pobliskiego znacznika jest bardzo niskie.</w:t>
+      </w:r>
+      <w:r>
+        <w:t xml:space="preserve"> Istnieje jednak możliwość, że atakujący modyfikował by adres docelowy transakcji, co mogło by umożliwić wysyłanie pieniędzy konkurenta do nieistniejących kont powodując ich utratę.</w:t>
+      </w:r>
+    </w:p>
+    <w:p>
+      <w:r>
+        <w:t>W przypadku bloków węzeł atakujący ma dowolność modyfikacji wszystkich pól oprócz wnętrza transakcji, ponieważ kolizje może znaleźć z użyciem nonce, który nie jest sprawdzany. W kontekście podmiany wartości bądź adresu transakcji nie daje to żadnych możliwości, bo hash transakcji jest weryfikowany również oddzielnie od hasha bloku.</w:t>
+      </w:r>
+    </w:p>
+    <w:p>
+      <w:r>
+        <w:t xml:space="preserve"> </w:t>
+      </w:r>
+      <w:r>
+        <w:t xml:space="preserve">Podsumowując, złamanie hasha polegające na ułatwieniu wyszukiwania kolizji </w:t>
       </w:r>
       <w:r>
         <w:rPr>
           <w:b/>
           <w:bCs/>
         </w:rPr>
-        <w:t>istnieje małe, ale ryzyko naruszenia bezpieczeństwa</w:t>
-      </w:r>
-      <w:r>
-        <w:t>!</w:t>
+        <w:t xml:space="preserve">niszczy bezpieczeństwo i potencjalnie spójność </w:t>
+      </w:r>
+      <w:r>
+        <w:t>całej sieci w aktualnej implementacji.</w:t>
       </w:r>
     </w:p>
     <w:p>
@@ -5758,47 +4929,72 @@
         <w:pStyle w:val="Nagwek3"/>
       </w:pPr>
       <w:r>
-        <w:t>Propozycje poprawek</w:t>
-      </w:r>
-    </w:p>
-    <w:p>
-      <w:r>
-        <w:t xml:space="preserve">Dodanie weryfikacji znacznika czasowego tak, aby uczciwe węzły akceptowały </w:t>
-      </w:r>
-      <w:r>
-        <w:t xml:space="preserve">tylko niedawne, przeszłe transakcje bardzo mocno ograniczyło by ryzyko akceptacji fałszywej transakcji, ponieważ to właśnie </w:t>
-      </w:r>
-      <w:proofErr w:type="spellStart"/>
-      <w:r>
-        <w:t>timestamp</w:t>
-      </w:r>
-      <w:proofErr w:type="spellEnd"/>
-      <w:r>
-        <w:t xml:space="preserve"> jest jedynym modyfikowalnym polem transakcji. Jak już zostało wspomniane, gdyby w skutek procesów ekonomicznych doszło do sytuacji gdzie przeciętny użytkownik ma miliony monet to pole </w:t>
-      </w:r>
-      <w:proofErr w:type="spellStart"/>
-      <w:r>
-        <w:t>amount</w:t>
-      </w:r>
-      <w:proofErr w:type="spellEnd"/>
-      <w:r>
-        <w:t xml:space="preserve"> stało by się dodatkową opcją do modyfikacji w poszukiwaniu kolizji znacznie zwiększając podatność sieci. Oznacza to, że nawet </w:t>
+        <w:t>Złamanie RSA</w:t>
+      </w:r>
+    </w:p>
+    <w:p>
+      <w:r>
+        <w:t>Ponieważ wykorzystywany jest asymetryczny algorytm RSA to największym zagrożeniem prawdopodobnie jest uzyskanie dostępu do klucza prywatnego na bazie publicznego np. na skutek dynamicznego rozwoju komputerów kwantowych. Na taki atak nie ma zabezpieczeń – kiedy do niego dojdzie to sieć przestanie działać, ponieważ pozwoli atakującemu na wysyłanie sobie dowolnych ilości monet i podpisywanie ich kluczami innych osób. Sprawa jest tak prosta, że nie potrzeba żadnych testów.</w:t>
+      </w:r>
+    </w:p>
+    <w:p>
+      <w:pPr>
+        <w:pStyle w:val="Nagwek4"/>
+      </w:pPr>
+      <w:r>
+        <w:t>Ryzyko ślepego podpisu</w:t>
+      </w:r>
+    </w:p>
+    <w:p>
+      <w:r>
+        <w:t>Teoretycznie istnieje ryzyko wykonania przez użytkownika ślepego podpisu, który atakujący mógłby wykorzystać do wyciągnięcia klucza prywatnego. Scenariusz to sytuacja, w której wiarygodny użytkownik chce zapłacić za coś złodziejowi (nie wie, że to złodziej – może np. płacić za jakąś prawdziwą usługę). Wtedy złodziej preparuje swój adres, by wykonać atak na ślepy podpis (ślepota polega na tym, że nikt naprawdę nie wie czy docelowy adres konta to nie jest coś innego) nawet jeśli oznaczało by to utratę paru monet – potencjalny zysk znacznie większy.</w:t>
+      </w:r>
+    </w:p>
+    <w:p>
+      <w:r>
+        <w:t xml:space="preserve">Takie ryzyko jest jednak w aktualnej implementacji stosunkowo niskie, ponieważ transakcja posiada znacznik czasowy ustalany przez wysyłającego, czyli podpisującego – oznacza to, że atakujący musiałby przewidzieć jego wartość z ogromną dokładnością. Sprawia to, że taki atak nie jest realnym zagrożeniem, ale jest wykonywalny, czyli gdyby atakujący sprzedawał tysiące usług na minutę to wkońcu mógłby trafić. W implementacji nie jest użyty żaden mechanizm zabezpieczający przed tym, więc </w:t>
       </w:r>
       <w:r>
         <w:rPr>
           <w:b/>
           <w:bCs/>
         </w:rPr>
-        <w:t>taka poprawka tylko zmniejsza, ale nie eliminuje negatywnych skutków</w:t>
-      </w:r>
-      <w:r>
-        <w:t xml:space="preserve"> sytuacji, czyli </w:t>
+        <w:t>istnieje małe, ale ryzyko naruszenia bezpieczeństwa</w:t>
+      </w:r>
+      <w:r>
+        <w:t>!</w:t>
+      </w:r>
+    </w:p>
+    <w:p>
+      <w:pPr>
+        <w:pStyle w:val="Nagwek3"/>
+      </w:pPr>
+      <w:r>
+        <w:t>Propozycje poprawek</w:t>
+      </w:r>
+    </w:p>
+    <w:p>
+      <w:r>
+        <w:t xml:space="preserve">Dodanie weryfikacji znacznika czasowego tak, aby uczciwe węzły akceptowały </w:t>
+      </w:r>
+      <w:r>
+        <w:t xml:space="preserve">tylko niedawne, przeszłe transakcje bardzo mocno ograniczyło by ryzyko akceptacji fałszywej transakcji, ponieważ to właśnie timestamp jest jedynym modyfikowalnym polem transakcji. Jak już zostało wspomniane, gdyby w skutek procesów ekonomicznych doszło do sytuacji gdzie przeciętny użytkownik ma miliony monet to pole amount stało by się dodatkową opcją do modyfikacji w poszukiwaniu kolizji znacznie zwiększając podatność sieci. Oznacza to, że nawet </w:t>
       </w:r>
       <w:r>
         <w:rPr>
           <w:b/>
           <w:bCs/>
         </w:rPr>
+        <w:t>taka poprawka tylko zmniejsza, ale nie eliminuje negatywnych skutków</w:t>
+      </w:r>
+      <w:r>
+        <w:t xml:space="preserve"> sytuacji, czyli </w:t>
+      </w:r>
+      <w:r>
+        <w:rPr>
+          <w:b/>
+          <w:bCs/>
+        </w:rPr>
         <w:t>nie daje bezpieczeństwa</w:t>
       </w:r>
       <w:r>
@@ -5822,15 +5018,7 @@
     </w:p>
     <w:p>
       <w:r>
-        <w:t xml:space="preserve">Inną strategią </w:t>
-      </w:r>
-      <w:proofErr w:type="spellStart"/>
-      <w:r>
-        <w:t>mitygacji</w:t>
-      </w:r>
-      <w:proofErr w:type="spellEnd"/>
-      <w:r>
-        <w:t xml:space="preserve"> jest monitorowanie potencjalnych atakujących i </w:t>
+        <w:t xml:space="preserve">Inną strategią mitygacji jest monitorowanie potencjalnych atakujących i </w:t>
       </w:r>
       <w:r>
         <w:t xml:space="preserve">migracja na mocniejsze algorytmy </w:t>
@@ -5852,6 +5040,35 @@
       </w:r>
     </w:p>
     <w:p>
+      <w:r>
+        <w:t>Ostatnim aspektem jest potencjalne szukanie kolizji przez podmienianie adresu docelowego transakcji. Aby się przed tym zabezpieczyć można by było dodać dodatkowy element weryfikacji poprawności adresu konta. Pierwszym pomysłem jest zastosowanie</w:t>
+      </w:r>
+      <w:r>
+        <w:t xml:space="preserve"> bardziej ustrukturyzowanego formatu, który zależał by od samej wartości hasha, ale jednocześnie byłby możliwy do rozpoznania</w:t>
+      </w:r>
+      <w:r>
+        <w:t xml:space="preserve">. </w:t>
+      </w:r>
+      <w:r>
+        <w:t>Niestety nie udało się znaleźć przykładu takiej transformacji. Zmiana o</w:t>
+      </w:r>
+      <w:r>
+        <w:t>graniczył</w:t>
+      </w:r>
+      <w:r>
+        <w:t>a</w:t>
+      </w:r>
+      <w:r>
+        <w:t xml:space="preserve"> by</w:t>
+      </w:r>
+      <w:r>
+        <w:t xml:space="preserve"> </w:t>
+      </w:r>
+      <w:r>
+        <w:t>możliwości atakujących.</w:t>
+      </w:r>
+    </w:p>
+    <w:p>
       <w:pPr>
         <w:pStyle w:val="Nagwek2"/>
       </w:pPr>
@@ -5876,23 +5093,7 @@
         <w:t>ym</w:t>
       </w:r>
       <w:r>
-        <w:t xml:space="preserve"> w węzeł 5004. Atak polegał na prostej pętli </w:t>
-      </w:r>
-      <w:proofErr w:type="spellStart"/>
-      <w:r>
-        <w:t>wywołań</w:t>
-      </w:r>
-      <w:proofErr w:type="spellEnd"/>
-      <w:r>
-        <w:t xml:space="preserve"> programu </w:t>
-      </w:r>
-      <w:proofErr w:type="spellStart"/>
-      <w:r>
-        <w:t>curl</w:t>
-      </w:r>
-      <w:proofErr w:type="spellEnd"/>
-      <w:r>
-        <w:t xml:space="preserve"> wysyłającego błędne żądanie POST na /broadcast</w:t>
+        <w:t xml:space="preserve"> w węzeł 5004. Atak polegał na prostej pętli wywołań programu curl wysyłającego błędne żądanie POST na /broadcast</w:t>
       </w:r>
       <w:r>
         <w:t xml:space="preserve">. </w:t>
@@ -5921,23 +5122,7 @@
         </w:numPr>
       </w:pPr>
       <w:r>
-        <w:t xml:space="preserve">Miner </w:t>
-      </w:r>
-      <w:proofErr w:type="spellStart"/>
-      <w:r>
-        <w:t>Counts</w:t>
-      </w:r>
-      <w:proofErr w:type="spellEnd"/>
-      <w:r>
-        <w:t xml:space="preserve">: { '5004': 7, </w:t>
-      </w:r>
-      <w:proofErr w:type="spellStart"/>
-      <w:r>
-        <w:t>undefined</w:t>
-      </w:r>
-      <w:proofErr w:type="spellEnd"/>
-      <w:r>
-        <w:t>: 1 }</w:t>
+        <w:t>Miner Counts: { '5004': 7, undefined: 1 }</w:t>
       </w:r>
     </w:p>
     <w:p>
@@ -5949,23 +5134,7 @@
         </w:numPr>
       </w:pPr>
       <w:r>
-        <w:t xml:space="preserve">Miner </w:t>
-      </w:r>
-      <w:proofErr w:type="spellStart"/>
-      <w:r>
-        <w:t>Counts</w:t>
-      </w:r>
-      <w:proofErr w:type="spellEnd"/>
-      <w:r>
-        <w:t xml:space="preserve">: { '5004': 7, </w:t>
-      </w:r>
-      <w:proofErr w:type="spellStart"/>
-      <w:r>
-        <w:t>undefined</w:t>
-      </w:r>
-      <w:proofErr w:type="spellEnd"/>
-      <w:r>
-        <w:t>: 1 }</w:t>
+        <w:t>Miner Counts: { '5004': 7, undefined: 1 }</w:t>
       </w:r>
     </w:p>
     <w:p>
@@ -6000,23 +5169,7 @@
         </w:numPr>
       </w:pPr>
       <w:r>
-        <w:t xml:space="preserve">Miner </w:t>
-      </w:r>
-      <w:proofErr w:type="spellStart"/>
-      <w:r>
-        <w:t>Counts</w:t>
-      </w:r>
-      <w:proofErr w:type="spellEnd"/>
-      <w:r>
-        <w:t xml:space="preserve">: { '5001': 7, </w:t>
-      </w:r>
-      <w:proofErr w:type="spellStart"/>
-      <w:r>
-        <w:t>undefined</w:t>
-      </w:r>
-      <w:proofErr w:type="spellEnd"/>
-      <w:r>
-        <w:t>: 1 }</w:t>
+        <w:t>Miner Counts: { '5001': 7, undefined: 1 }</w:t>
       </w:r>
     </w:p>
     <w:p>
@@ -6087,7 +5240,11 @@
         <w:t>Do przeprowadzenia testu wykorzystany został scenariusz, gdzie dodatkowo utworzone zostało połączenia od węzła 5004 do 5002, które sprawia, że złe intencje 5003 nie odcinają już węzła 5004 od sieci. Następnie symulacja zmowy odbyła się poprzez dodanie logiki w funkcji wysyłającej wiadomości</w:t>
       </w:r>
       <w:r>
-        <w:t xml:space="preserve"> przez złośliwe węzły</w:t>
+        <w:t xml:space="preserve"> </w:t>
+      </w:r>
+      <w:r>
+        <w:lastRenderedPageBreak/>
+        <w:t>przez złośliwe węzły</w:t>
       </w:r>
       <w:r>
         <w:t>, która blokowała wszystkie treści przeznaczone dla 5004. Skutki testu po wysłaniu przykładowej transakcji (rozpoczętej w węźle 5001):</w:t>
@@ -6101,7 +5258,6 @@
         <w:rPr>
           <w:noProof/>
         </w:rPr>
-        <w:lastRenderedPageBreak/>
         <w:drawing>
           <wp:inline distT="0" distB="0" distL="0" distR="0" wp14:anchorId="0A8A9F87" wp14:editId="0316BD70">
             <wp:extent cx="3057952" cy="895475"/>
@@ -6189,7 +5345,10 @@
       </w:r>
       <w:r>
         <w:br/>
-        <w:t>Łańcuch węzła 5001</w:t>
+        <w:t>Łańcuch węzła 500</w:t>
+      </w:r>
+      <w:r>
+        <w:t>4</w:t>
       </w:r>
     </w:p>
     <w:p>
@@ -6220,6 +5379,119 @@
 <file path=word/numbering.xml><?xml version="1.0" encoding="utf-8"?>
 <w:numbering xmlns:wpc="http://schemas.microsoft.com/office/word/2010/wordprocessingCanvas" xmlns:cx="http://schemas.microsoft.com/office/drawing/2014/chartex" xmlns:cx1="http://schemas.microsoft.com/office/drawing/2015/9/8/chartex" xmlns:cx2="http://schemas.microsoft.com/office/drawing/2015/10/21/chartex" xmlns:cx3="http://schemas.microsoft.com/office/drawing/2016/5/9/chartex" xmlns:cx4="http://schemas.microsoft.com/office/drawing/2016/5/10/chartex" xmlns:cx5="http://schemas.microsoft.com/office/drawing/2016/5/11/chartex" xmlns:cx6="http://schemas.microsoft.com/office/drawing/2016/5/12/chartex" xmlns:cx7="http://schemas.microsoft.com/office/drawing/2016/5/13/chartex" xmlns:cx8="http://schemas.microsoft.com/office/drawing/2016/5/14/chartex" xmlns:mc="http://schemas.openxmlformats.org/markup-compatibility/2006" xmlns:aink="http://schemas.microsoft.com/office/drawing/2016/ink" xmlns:am3d="http://schemas.microsoft.com/office/drawing/2017/model3d" xmlns:o="urn:schemas-microsoft-com:office:office" xmlns:oel="http://schemas.microsoft.com/office/2019/extlst" xmlns:r="http://schemas.openxmlformats.org/officeDocument/2006/relationships" xmlns:m="http://schemas.openxmlformats.org/officeDocument/2006/math" xmlns:v="urn:schemas-microsoft-com:vml" xmlns:wp14="http://schemas.microsoft.com/office/word/2010/wordprocessingDrawing" xmlns:wp="http://schemas.openxmlformats.org/drawingml/2006/wordprocessingDrawing" xmlns:w10="urn:schemas-microsoft-com:office:word" xmlns:w="http://schemas.openxmlformats.org/wordprocessingml/2006/main" xmlns:w14="http://schemas.microsoft.com/office/word/2010/wordml" xmlns:w15="http://schemas.microsoft.com/office/word/2012/wordml" xmlns:w16cex="http://schemas.microsoft.com/office/word/2018/wordml/cex" xmlns:w16cid="http://schemas.microsoft.com/office/word/2016/wordml/cid" xmlns:w16="http://schemas.microsoft.com/office/word/2018/wordml" xmlns:w16du="http://schemas.microsoft.com/office/word/2023/wordml/word16du" xmlns:w16sdtdh="http://schemas.microsoft.com/office/word/2020/wordml/sdtdatahash" xmlns:w16se="http://schemas.microsoft.com/office/word/2015/wordml/symex" xmlns:wpg="http://schemas.microsoft.com/office/word/2010/wordprocessingGroup" xmlns:wpi="http://schemas.microsoft.com/office/word/2010/wordprocessingInk" xmlns:wne="http://schemas.microsoft.com/office/word/2006/wordml" xmlns:wps="http://schemas.microsoft.com/office/word/2010/wordprocessingShape" mc:Ignorable="w14 w15 w16se w16cid w16 w16cex w16sdtdh w16du wp14">
   <w:abstractNum w:abstractNumId="0" w15:restartNumberingAfterBreak="0">
+    <w:nsid w:val="02B32B3D"/>
+    <w:multiLevelType w:val="hybridMultilevel"/>
+    <w:tmpl w:val="1F74FC36"/>
+    <w:lvl w:ilvl="0" w:tplc="04150001">
+      <w:start w:val="1"/>
+      <w:numFmt w:val="bullet"/>
+      <w:lvlText w:val=""/>
+      <w:lvlJc w:val="left"/>
+      <w:pPr>
+        <w:ind w:left="720" w:hanging="360"/>
+      </w:pPr>
+      <w:rPr>
+        <w:rFonts w:ascii="Symbol" w:hAnsi="Symbol" w:hint="default"/>
+      </w:rPr>
+    </w:lvl>
+    <w:lvl w:ilvl="1" w:tplc="04150003" w:tentative="1">
+      <w:start w:val="1"/>
+      <w:numFmt w:val="bullet"/>
+      <w:lvlText w:val="o"/>
+      <w:lvlJc w:val="left"/>
+      <w:pPr>
+        <w:ind w:left="1440" w:hanging="360"/>
+      </w:pPr>
+      <w:rPr>
+        <w:rFonts w:ascii="Courier New" w:hAnsi="Courier New" w:cs="Courier New" w:hint="default"/>
+      </w:rPr>
+    </w:lvl>
+    <w:lvl w:ilvl="2" w:tplc="04150005" w:tentative="1">
+      <w:start w:val="1"/>
+      <w:numFmt w:val="bullet"/>
+      <w:lvlText w:val=""/>
+      <w:lvlJc w:val="left"/>
+      <w:pPr>
+        <w:ind w:left="2160" w:hanging="360"/>
+      </w:pPr>
+      <w:rPr>
+        <w:rFonts w:ascii="Wingdings" w:hAnsi="Wingdings" w:hint="default"/>
+      </w:rPr>
+    </w:lvl>
+    <w:lvl w:ilvl="3" w:tplc="04150001" w:tentative="1">
+      <w:start w:val="1"/>
+      <w:numFmt w:val="bullet"/>
+      <w:lvlText w:val=""/>
+      <w:lvlJc w:val="left"/>
+      <w:pPr>
+        <w:ind w:left="2880" w:hanging="360"/>
+      </w:pPr>
+      <w:rPr>
+        <w:rFonts w:ascii="Symbol" w:hAnsi="Symbol" w:hint="default"/>
+      </w:rPr>
+    </w:lvl>
+    <w:lvl w:ilvl="4" w:tplc="04150003" w:tentative="1">
+      <w:start w:val="1"/>
+      <w:numFmt w:val="bullet"/>
+      <w:lvlText w:val="o"/>
+      <w:lvlJc w:val="left"/>
+      <w:pPr>
+        <w:ind w:left="3600" w:hanging="360"/>
+      </w:pPr>
+      <w:rPr>
+        <w:rFonts w:ascii="Courier New" w:hAnsi="Courier New" w:cs="Courier New" w:hint="default"/>
+      </w:rPr>
+    </w:lvl>
+    <w:lvl w:ilvl="5" w:tplc="04150005" w:tentative="1">
+      <w:start w:val="1"/>
+      <w:numFmt w:val="bullet"/>
+      <w:lvlText w:val=""/>
+      <w:lvlJc w:val="left"/>
+      <w:pPr>
+        <w:ind w:left="4320" w:hanging="360"/>
+      </w:pPr>
+      <w:rPr>
+        <w:rFonts w:ascii="Wingdings" w:hAnsi="Wingdings" w:hint="default"/>
+      </w:rPr>
+    </w:lvl>
+    <w:lvl w:ilvl="6" w:tplc="04150001" w:tentative="1">
+      <w:start w:val="1"/>
+      <w:numFmt w:val="bullet"/>
+      <w:lvlText w:val=""/>
+      <w:lvlJc w:val="left"/>
+      <w:pPr>
+        <w:ind w:left="5040" w:hanging="360"/>
+      </w:pPr>
+      <w:rPr>
+        <w:rFonts w:ascii="Symbol" w:hAnsi="Symbol" w:hint="default"/>
+      </w:rPr>
+    </w:lvl>
+    <w:lvl w:ilvl="7" w:tplc="04150003" w:tentative="1">
+      <w:start w:val="1"/>
+      <w:numFmt w:val="bullet"/>
+      <w:lvlText w:val="o"/>
+      <w:lvlJc w:val="left"/>
+      <w:pPr>
+        <w:ind w:left="5760" w:hanging="360"/>
+      </w:pPr>
+      <w:rPr>
+        <w:rFonts w:ascii="Courier New" w:hAnsi="Courier New" w:cs="Courier New" w:hint="default"/>
+      </w:rPr>
+    </w:lvl>
+    <w:lvl w:ilvl="8" w:tplc="04150005" w:tentative="1">
+      <w:start w:val="1"/>
+      <w:numFmt w:val="bullet"/>
+      <w:lvlText w:val=""/>
+      <w:lvlJc w:val="left"/>
+      <w:pPr>
+        <w:ind w:left="6480" w:hanging="360"/>
+      </w:pPr>
+      <w:rPr>
+        <w:rFonts w:ascii="Wingdings" w:hAnsi="Wingdings" w:hint="default"/>
+      </w:rPr>
+    </w:lvl>
+  </w:abstractNum>
+  <w:abstractNum w:abstractNumId="1" w15:restartNumberingAfterBreak="0">
     <w:nsid w:val="104562C2"/>
     <w:multiLevelType w:val="hybridMultilevel"/>
     <w:tmpl w:val="F6E41418"/>
@@ -6332,7 +5604,7 @@
       </w:rPr>
     </w:lvl>
   </w:abstractNum>
-  <w:abstractNum w:abstractNumId="1" w15:restartNumberingAfterBreak="0">
+  <w:abstractNum w:abstractNumId="2" w15:restartNumberingAfterBreak="0">
     <w:nsid w:val="270B1DF3"/>
     <w:multiLevelType w:val="hybridMultilevel"/>
     <w:tmpl w:val="4D9CE00C"/>
@@ -6445,7 +5717,7 @@
       </w:rPr>
     </w:lvl>
   </w:abstractNum>
-  <w:abstractNum w:abstractNumId="2" w15:restartNumberingAfterBreak="0">
+  <w:abstractNum w:abstractNumId="3" w15:restartNumberingAfterBreak="0">
     <w:nsid w:val="2A036064"/>
     <w:multiLevelType w:val="hybridMultilevel"/>
     <w:tmpl w:val="5DF053FA"/>
@@ -6558,7 +5830,7 @@
       </w:rPr>
     </w:lvl>
   </w:abstractNum>
-  <w:abstractNum w:abstractNumId="3" w15:restartNumberingAfterBreak="0">
+  <w:abstractNum w:abstractNumId="4" w15:restartNumberingAfterBreak="0">
     <w:nsid w:val="2CD65111"/>
     <w:multiLevelType w:val="hybridMultilevel"/>
     <w:tmpl w:val="91249E2E"/>
@@ -6671,7 +5943,7 @@
       </w:rPr>
     </w:lvl>
   </w:abstractNum>
-  <w:abstractNum w:abstractNumId="4" w15:restartNumberingAfterBreak="0">
+  <w:abstractNum w:abstractNumId="5" w15:restartNumberingAfterBreak="0">
     <w:nsid w:val="35F83712"/>
     <w:multiLevelType w:val="hybridMultilevel"/>
     <w:tmpl w:val="D480E5CC"/>
@@ -6784,7 +6056,7 @@
       </w:rPr>
     </w:lvl>
   </w:abstractNum>
-  <w:abstractNum w:abstractNumId="5" w15:restartNumberingAfterBreak="0">
+  <w:abstractNum w:abstractNumId="6" w15:restartNumberingAfterBreak="0">
     <w:nsid w:val="38B2434B"/>
     <w:multiLevelType w:val="hybridMultilevel"/>
     <w:tmpl w:val="B6F8D538"/>
@@ -6897,7 +6169,7 @@
       </w:rPr>
     </w:lvl>
   </w:abstractNum>
-  <w:abstractNum w:abstractNumId="6" w15:restartNumberingAfterBreak="0">
+  <w:abstractNum w:abstractNumId="7" w15:restartNumberingAfterBreak="0">
     <w:nsid w:val="3BBF44C1"/>
     <w:multiLevelType w:val="hybridMultilevel"/>
     <w:tmpl w:val="B740B324"/>
@@ -7010,7 +6282,7 @@
       </w:rPr>
     </w:lvl>
   </w:abstractNum>
-  <w:abstractNum w:abstractNumId="7" w15:restartNumberingAfterBreak="0">
+  <w:abstractNum w:abstractNumId="8" w15:restartNumberingAfterBreak="0">
     <w:nsid w:val="46990D72"/>
     <w:multiLevelType w:val="hybridMultilevel"/>
     <w:tmpl w:val="FCE20842"/>
@@ -7123,7 +6395,7 @@
       </w:rPr>
     </w:lvl>
   </w:abstractNum>
-  <w:abstractNum w:abstractNumId="8" w15:restartNumberingAfterBreak="0">
+  <w:abstractNum w:abstractNumId="9" w15:restartNumberingAfterBreak="0">
     <w:nsid w:val="49714AA4"/>
     <w:multiLevelType w:val="hybridMultilevel"/>
     <w:tmpl w:val="7BB0981E"/>
@@ -7236,7 +6508,7 @@
       </w:rPr>
     </w:lvl>
   </w:abstractNum>
-  <w:abstractNum w:abstractNumId="9" w15:restartNumberingAfterBreak="0">
+  <w:abstractNum w:abstractNumId="10" w15:restartNumberingAfterBreak="0">
     <w:nsid w:val="53603F7A"/>
     <w:multiLevelType w:val="hybridMultilevel"/>
     <w:tmpl w:val="C0B430FC"/>
@@ -7349,7 +6621,7 @@
       </w:rPr>
     </w:lvl>
   </w:abstractNum>
-  <w:abstractNum w:abstractNumId="10" w15:restartNumberingAfterBreak="0">
+  <w:abstractNum w:abstractNumId="11" w15:restartNumberingAfterBreak="0">
     <w:nsid w:val="59CD508E"/>
     <w:multiLevelType w:val="hybridMultilevel"/>
     <w:tmpl w:val="5932565E"/>
@@ -7462,7 +6734,7 @@
       </w:rPr>
     </w:lvl>
   </w:abstractNum>
-  <w:abstractNum w:abstractNumId="11" w15:restartNumberingAfterBreak="0">
+  <w:abstractNum w:abstractNumId="12" w15:restartNumberingAfterBreak="0">
     <w:nsid w:val="5B797463"/>
     <w:multiLevelType w:val="multilevel"/>
     <w:tmpl w:val="04150025"/>
@@ -7557,7 +6829,7 @@
       </w:pPr>
     </w:lvl>
   </w:abstractNum>
-  <w:abstractNum w:abstractNumId="12" w15:restartNumberingAfterBreak="0">
+  <w:abstractNum w:abstractNumId="13" w15:restartNumberingAfterBreak="0">
     <w:nsid w:val="5BCF5181"/>
     <w:multiLevelType w:val="hybridMultilevel"/>
     <w:tmpl w:val="00EEF48A"/>
@@ -7643,7 +6915,7 @@
       </w:pPr>
     </w:lvl>
   </w:abstractNum>
-  <w:abstractNum w:abstractNumId="13" w15:restartNumberingAfterBreak="0">
+  <w:abstractNum w:abstractNumId="14" w15:restartNumberingAfterBreak="0">
     <w:nsid w:val="605561FB"/>
     <w:multiLevelType w:val="hybridMultilevel"/>
     <w:tmpl w:val="45424662"/>
@@ -7756,7 +7028,7 @@
       </w:rPr>
     </w:lvl>
   </w:abstractNum>
-  <w:abstractNum w:abstractNumId="14" w15:restartNumberingAfterBreak="0">
+  <w:abstractNum w:abstractNumId="15" w15:restartNumberingAfterBreak="0">
     <w:nsid w:val="73AC663D"/>
     <w:multiLevelType w:val="hybridMultilevel"/>
     <w:tmpl w:val="1220C33C"/>
@@ -7869,7 +7141,7 @@
       </w:rPr>
     </w:lvl>
   </w:abstractNum>
-  <w:abstractNum w:abstractNumId="15" w15:restartNumberingAfterBreak="0">
+  <w:abstractNum w:abstractNumId="16" w15:restartNumberingAfterBreak="0">
     <w:nsid w:val="767E1236"/>
     <w:multiLevelType w:val="hybridMultilevel"/>
     <w:tmpl w:val="F67693CC"/>
@@ -7982,7 +7254,7 @@
       </w:rPr>
     </w:lvl>
   </w:abstractNum>
-  <w:abstractNum w:abstractNumId="16" w15:restartNumberingAfterBreak="0">
+  <w:abstractNum w:abstractNumId="17" w15:restartNumberingAfterBreak="0">
     <w:nsid w:val="792254D3"/>
     <w:multiLevelType w:val="hybridMultilevel"/>
     <w:tmpl w:val="B90ECDA4"/>
@@ -8095,7 +7367,7 @@
       </w:rPr>
     </w:lvl>
   </w:abstractNum>
-  <w:abstractNum w:abstractNumId="17" w15:restartNumberingAfterBreak="0">
+  <w:abstractNum w:abstractNumId="18" w15:restartNumberingAfterBreak="0">
     <w:nsid w:val="794B11EE"/>
     <w:multiLevelType w:val="hybridMultilevel"/>
     <w:tmpl w:val="185E3B84"/>
@@ -8209,58 +7481,61 @@
     </w:lvl>
   </w:abstractNum>
   <w:num w:numId="1" w16cid:durableId="224537911">
+    <w:abstractNumId w:val="13"/>
+  </w:num>
+  <w:num w:numId="2" w16cid:durableId="766384238">
     <w:abstractNumId w:val="12"/>
   </w:num>
-  <w:num w:numId="2" w16cid:durableId="766384238">
+  <w:num w:numId="3" w16cid:durableId="277031945">
+    <w:abstractNumId w:val="1"/>
+  </w:num>
+  <w:num w:numId="4" w16cid:durableId="2116168317">
+    <w:abstractNumId w:val="9"/>
+  </w:num>
+  <w:num w:numId="5" w16cid:durableId="1916429553">
+    <w:abstractNumId w:val="7"/>
+  </w:num>
+  <w:num w:numId="6" w16cid:durableId="1145659893">
+    <w:abstractNumId w:val="6"/>
+  </w:num>
+  <w:num w:numId="7" w16cid:durableId="1875922829">
+    <w:abstractNumId w:val="4"/>
+  </w:num>
+  <w:num w:numId="8" w16cid:durableId="1725983829">
+    <w:abstractNumId w:val="10"/>
+  </w:num>
+  <w:num w:numId="9" w16cid:durableId="1810005296">
+    <w:abstractNumId w:val="17"/>
+  </w:num>
+  <w:num w:numId="10" w16cid:durableId="1336155686">
+    <w:abstractNumId w:val="14"/>
+  </w:num>
+  <w:num w:numId="11" w16cid:durableId="305938873">
+    <w:abstractNumId w:val="2"/>
+  </w:num>
+  <w:num w:numId="12" w16cid:durableId="536313350">
+    <w:abstractNumId w:val="18"/>
+  </w:num>
+  <w:num w:numId="13" w16cid:durableId="334261776">
+    <w:abstractNumId w:val="3"/>
+  </w:num>
+  <w:num w:numId="14" w16cid:durableId="2060585968">
+    <w:abstractNumId w:val="5"/>
+  </w:num>
+  <w:num w:numId="15" w16cid:durableId="147013797">
+    <w:abstractNumId w:val="8"/>
+  </w:num>
+  <w:num w:numId="16" w16cid:durableId="1954360138">
+    <w:abstractNumId w:val="15"/>
+  </w:num>
+  <w:num w:numId="17" w16cid:durableId="1051149289">
+    <w:abstractNumId w:val="16"/>
+  </w:num>
+  <w:num w:numId="18" w16cid:durableId="1789735260">
     <w:abstractNumId w:val="11"/>
   </w:num>
-  <w:num w:numId="3" w16cid:durableId="277031945">
+  <w:num w:numId="19" w16cid:durableId="46730924">
     <w:abstractNumId w:val="0"/>
-  </w:num>
-  <w:num w:numId="4" w16cid:durableId="2116168317">
-    <w:abstractNumId w:val="8"/>
-  </w:num>
-  <w:num w:numId="5" w16cid:durableId="1916429553">
-    <w:abstractNumId w:val="6"/>
-  </w:num>
-  <w:num w:numId="6" w16cid:durableId="1145659893">
-    <w:abstractNumId w:val="5"/>
-  </w:num>
-  <w:num w:numId="7" w16cid:durableId="1875922829">
-    <w:abstractNumId w:val="3"/>
-  </w:num>
-  <w:num w:numId="8" w16cid:durableId="1725983829">
-    <w:abstractNumId w:val="9"/>
-  </w:num>
-  <w:num w:numId="9" w16cid:durableId="1810005296">
-    <w:abstractNumId w:val="16"/>
-  </w:num>
-  <w:num w:numId="10" w16cid:durableId="1336155686">
-    <w:abstractNumId w:val="13"/>
-  </w:num>
-  <w:num w:numId="11" w16cid:durableId="305938873">
-    <w:abstractNumId w:val="1"/>
-  </w:num>
-  <w:num w:numId="12" w16cid:durableId="536313350">
-    <w:abstractNumId w:val="17"/>
-  </w:num>
-  <w:num w:numId="13" w16cid:durableId="334261776">
-    <w:abstractNumId w:val="2"/>
-  </w:num>
-  <w:num w:numId="14" w16cid:durableId="2060585968">
-    <w:abstractNumId w:val="4"/>
-  </w:num>
-  <w:num w:numId="15" w16cid:durableId="147013797">
-    <w:abstractNumId w:val="7"/>
-  </w:num>
-  <w:num w:numId="16" w16cid:durableId="1954360138">
-    <w:abstractNumId w:val="14"/>
-  </w:num>
-  <w:num w:numId="17" w16cid:durableId="1051149289">
-    <w:abstractNumId w:val="15"/>
-  </w:num>
-  <w:num w:numId="18" w16cid:durableId="1789735260">
-    <w:abstractNumId w:val="10"/>
   </w:num>
 </w:numbering>
 </file>
@@ -9169,6 +8444,69 @@
       <w:szCs w:val="20"/>
     </w:rPr>
   </w:style>
+  <w:style w:type="paragraph" w:styleId="Tytu">
+    <w:name w:val="Title"/>
+    <w:basedOn w:val="Normalny"/>
+    <w:next w:val="Normalny"/>
+    <w:link w:val="TytuZnak"/>
+    <w:uiPriority w:val="10"/>
+    <w:qFormat/>
+    <w:rsid w:val="00ED2B01"/>
+    <w:pPr>
+      <w:spacing w:after="0" w:line="240" w:lineRule="auto"/>
+      <w:contextualSpacing/>
+    </w:pPr>
+    <w:rPr>
+      <w:rFonts w:asciiTheme="majorHAnsi" w:eastAsiaTheme="majorEastAsia" w:hAnsiTheme="majorHAnsi" w:cstheme="majorBidi"/>
+      <w:spacing w:val="-10"/>
+      <w:kern w:val="28"/>
+      <w:sz w:val="56"/>
+      <w:szCs w:val="56"/>
+    </w:rPr>
+  </w:style>
+  <w:style w:type="character" w:customStyle="1" w:styleId="TytuZnak">
+    <w:name w:val="Tytuł Znak"/>
+    <w:basedOn w:val="Domylnaczcionkaakapitu"/>
+    <w:link w:val="Tytu"/>
+    <w:uiPriority w:val="10"/>
+    <w:rsid w:val="00ED2B01"/>
+    <w:rPr>
+      <w:rFonts w:asciiTheme="majorHAnsi" w:eastAsiaTheme="majorEastAsia" w:hAnsiTheme="majorHAnsi" w:cstheme="majorBidi"/>
+      <w:spacing w:val="-10"/>
+      <w:kern w:val="28"/>
+      <w:sz w:val="56"/>
+      <w:szCs w:val="56"/>
+    </w:rPr>
+  </w:style>
+  <w:style w:type="paragraph" w:styleId="Podtytu">
+    <w:name w:val="Subtitle"/>
+    <w:basedOn w:val="Normalny"/>
+    <w:next w:val="Normalny"/>
+    <w:link w:val="PodtytuZnak"/>
+    <w:uiPriority w:val="11"/>
+    <w:qFormat/>
+    <w:rsid w:val="00ED2B01"/>
+    <w:pPr>
+      <w:numPr>
+        <w:ilvl w:val="1"/>
+      </w:numPr>
+    </w:pPr>
+    <w:rPr>
+      <w:color w:val="5A5A5A" w:themeColor="text1" w:themeTint="A5"/>
+      <w:spacing w:val="15"/>
+    </w:rPr>
+  </w:style>
+  <w:style w:type="character" w:customStyle="1" w:styleId="PodtytuZnak">
+    <w:name w:val="Podtytuł Znak"/>
+    <w:basedOn w:val="Domylnaczcionkaakapitu"/>
+    <w:link w:val="Podtytu"/>
+    <w:uiPriority w:val="11"/>
+    <w:rsid w:val="00ED2B01"/>
+    <w:rPr>
+      <w:color w:val="5A5A5A" w:themeColor="text1" w:themeTint="A5"/>
+      <w:spacing w:val="15"/>
+    </w:rPr>
+  </w:style>
 </w:styles>
 </file>
 

</xml_diff>

<commit_message>
dodanie notki, ze chodzi o preimage a nie sam atak kolizyjny
</commit_message>
<xml_diff>
--- a/docs/Sprawozdanie.docx
+++ b/docs/Sprawozdanie.docx
@@ -3717,7 +3717,7 @@
           <v:shape id="_x0000_i1025" type="#_x0000_t75" style="width:453.6pt;height:174pt" o:ole="">
             <v:imagedata r:id="rId30" o:title=""/>
           </v:shape>
-          <o:OLEObject Type="Embed" ProgID="Word.Document.12" ShapeID="_x0000_i1025" DrawAspect="Content" ObjectID="_1796039693" r:id="rId31">
+          <o:OLEObject Type="Embed" ProgID="Word.Document.12" ShapeID="_x0000_i1025" DrawAspect="Content" ObjectID="_1796041360" r:id="rId31">
             <o:FieldCodes>\s</o:FieldCodes>
           </o:OLEObject>
         </w:object>
@@ -4512,16 +4512,7 @@
     </w:p>
     <w:p>
       <w:r>
-        <w:t>Potencjalne p</w:t>
-      </w:r>
-      <w:r>
-        <w:t xml:space="preserve">oprawki </w:t>
-      </w:r>
-      <w:r>
-        <w:t xml:space="preserve">są </w:t>
-      </w:r>
-      <w:r>
-        <w:t>oczywiste: lepsze walidowanie danych, większe przyłożenie się do przetwarzania danych i odpowiedzi nawet w mniej istotnych dla systemu endpointach – wkońcu podatność w nieistotnej części zazwyczaj jest miejscem uzyskania dostępu skąd atakujący przechodzi do tych ważniejszych.</w:t>
+        <w:t>Potencjalne poprawki są oczywiste: lepsze walidowanie danych, większe przyłożenie się do przetwarzania danych i odpowiedzi nawet w mniej istotnych dla systemu endpointach – wkońcu podatność w nieistotnej części zazwyczaj jest miejscem uzyskania dostępu skąd atakujący przechodzi do tych ważniejszych.</w:t>
       </w:r>
     </w:p>
     <w:p>
@@ -4551,10 +4542,56 @@
         <w:t>kolizji</w:t>
       </w:r>
       <w:r>
+        <w:t>/preimage</w:t>
+      </w:r>
+      <w:r>
         <w:t xml:space="preserve"> w krótkim czasie</w:t>
       </w:r>
       <w:r>
-        <w:t>. W projekcie hash jest używany tylko w celach weryfikacji oraz skracania danych (id jako hash z klucza), dlatego pierwsza możliwość nie jest tutaj zagrożeniem. Skuteczny atak na hash dający możliwość łatwego tworzenia kolizji można zasymulować poprzez wyłączenie mechanizmów weryfikujących, ponieważ nie są już wiarygodne.</w:t>
+        <w:t xml:space="preserve">. W projekcie hash jest używany tylko w celach weryfikacji oraz skracania danych (id jako hash z klucza), dlatego pierwsza możliwość nie jest tutaj zagrożeniem. </w:t>
+      </w:r>
+      <w:r>
+        <w:t>Największym problemem są zarówno ataki preimage</w:t>
+      </w:r>
+      <w:r>
+        <w:t xml:space="preserve"> (obraz pierwotny)</w:t>
+      </w:r>
+      <w:r>
+        <w:t xml:space="preserve">, jak i szukanie kolizji. </w:t>
+      </w:r>
+      <w:r>
+        <w:t>Z powodu podobnych skutków</w:t>
+      </w:r>
+      <w:r>
+        <w:t xml:space="preserve"> oraz dla</w:t>
+      </w:r>
+      <w:r>
+        <w:t xml:space="preserve"> zapewnienia</w:t>
+      </w:r>
+      <w:r>
+        <w:t xml:space="preserve"> lepszej czytelności</w:t>
+      </w:r>
+      <w:r>
+        <w:t xml:space="preserve"> w sprawozdaniu oba ataki </w:t>
+      </w:r>
+      <w:r>
+        <w:t>zostały</w:t>
+      </w:r>
+      <w:r>
+        <w:t xml:space="preserve"> opisane jako kolizje. </w:t>
+      </w:r>
+      <w:r>
+        <w:t xml:space="preserve">Skuteczny atak na hash dający możliwość łatwego </w:t>
+      </w:r>
+      <w:r>
+        <w:lastRenderedPageBreak/>
+        <w:t xml:space="preserve">tworzenia </w:t>
+      </w:r>
+      <w:r>
+        <w:t>danych o tym samym skrócie</w:t>
+      </w:r>
+      <w:r>
+        <w:t xml:space="preserve"> można zasymulować poprzez wyłączenie mechanizmów weryfikujących, ponieważ nie są już wiarygodne.</w:t>
       </w:r>
       <w:r>
         <w:t xml:space="preserve"> Struktura testu:</w:t>
@@ -4581,7 +4618,6 @@
         </w:numPr>
       </w:pPr>
       <w:r>
-        <w:lastRenderedPageBreak/>
         <w:t>Nieuczciwy węzeł 5001</w:t>
       </w:r>
       <w:r>
@@ -4849,7 +4885,11 @@
     </w:p>
     <w:p>
       <w:r>
-        <w:t xml:space="preserve">Innym zjawiskiem są początkowe transakcje pochodzące z 5001. Oryginalnie miały one wartość 10, ale z perspektywy 5000 są warte 20 (transakcja podwojona przez fałszera), natomiast z widoku 5003 warte są aż 40 (najpierw transakcja podwojona, a później blok wykopany przez 5000 podwojony w drodze do 5003). </w:t>
+        <w:t xml:space="preserve">Innym zjawiskiem są początkowe transakcje pochodzące z 5001. Oryginalnie miały one wartość 10, ale z perspektywy 5000 są warte 20 (transakcja podwojona przez fałszera), natomiast z widoku 5003 </w:t>
+      </w:r>
+      <w:r>
+        <w:lastRenderedPageBreak/>
+        <w:t xml:space="preserve">warte są aż 40 (najpierw transakcja podwojona, a później blok wykopany przez 5000 podwojony w drodze do 5003). </w:t>
       </w:r>
     </w:p>
     <w:p>
@@ -4861,151 +4901,161 @@
           <w:b/>
           <w:bCs/>
         </w:rPr>
-        <w:t>jak wyglądało by tworzenie kolizji?</w:t>
-      </w:r>
-      <w:r>
-        <w:t xml:space="preserve"> Żeby otrzymać kolizję trzeba zmodyfikować jakieś pole – w przypadku transakcji są to </w:t>
-      </w:r>
-      <w:r>
-        <w:t xml:space="preserve">typ transakcji, </w:t>
-      </w:r>
-      <w:r>
-        <w:t xml:space="preserve">adresy kont, wartość oraz </w:t>
-      </w:r>
-      <w:r>
-        <w:lastRenderedPageBreak/>
-        <w:t xml:space="preserve">timestamp. Węzeł atakujący musiałby więc manipulować timestamp-em, by otrzymać kolizję, ponieważ </w:t>
-      </w:r>
-      <w:r>
-        <w:t xml:space="preserve">typ, adres wychodzący i adres docelowy mają określony zbiór wartości, natomiast </w:t>
-      </w:r>
-      <w:r>
-        <w:t>wartość</w:t>
-      </w:r>
-      <w:r>
-        <w:t xml:space="preserve"> ma stosunkowo mały przedział dozwolonych wartości spowodowany stanami kont (istnieje jednak szansa, że na wskutek procesów ekonomicznych użytkownicy przechowywali by miliardy monet, co całkowicie odwróciło by sytuację!)</w:t>
-      </w:r>
-      <w:r>
-        <w:t xml:space="preserve">. Można więc ten atak </w:t>
-      </w:r>
-      <w:r>
-        <w:t xml:space="preserve">częściowo </w:t>
-      </w:r>
-      <w:r>
-        <w:t>skontrować sprawdzaniem znaczników czasowych tak, aby nie akceptować przyszłych, bądź zbyt starych transakcji</w:t>
-      </w:r>
-      <w:r>
-        <w:t xml:space="preserve"> – wtedy ryzyko, że kolizja wystąpi dla pobliskiego znacznika jest bardzo niskie.</w:t>
-      </w:r>
-      <w:r>
-        <w:t xml:space="preserve"> Istnieje jednak możliwość, że atakujący modyfikował by adres docelowy transakcji, co mogło by umożliwić wysyłanie pieniędzy konkurenta do nieistniejących kont powodując ich utratę.</w:t>
-      </w:r>
-    </w:p>
-    <w:p>
-      <w:r>
-        <w:t>W przypadku bloków węzeł atakujący ma dowolność modyfikacji wszystkich pól oprócz wnętrza transakcji, ponieważ kolizje może znaleźć z użyciem nonce, który nie jest sprawdzany. W kontekście podmiany wartości bądź adresu transakcji nie daje to żadnych możliwości, bo hash transakcji jest weryfikowany również oddzielnie od hasha bloku.</w:t>
-      </w:r>
-    </w:p>
-    <w:p>
-      <w:r>
-        <w:t xml:space="preserve"> </w:t>
-      </w:r>
-      <w:r>
-        <w:t xml:space="preserve">Podsumowując, złamanie hasha polegające na ułatwieniu wyszukiwania kolizji </w:t>
+        <w:t xml:space="preserve">jak wyglądało by tworzenie </w:t>
       </w:r>
       <w:r>
         <w:rPr>
           <w:b/>
           <w:bCs/>
         </w:rPr>
-        <w:t xml:space="preserve">niszczy bezpieczeństwo i potencjalnie spójność </w:t>
-      </w:r>
-      <w:r>
-        <w:t>całej sieci w aktualnej implementacji.</w:t>
-      </w:r>
-    </w:p>
-    <w:p>
-      <w:pPr>
-        <w:pStyle w:val="Nagwek3"/>
-      </w:pPr>
-      <w:r>
-        <w:t>Złamanie RSA</w:t>
-      </w:r>
-    </w:p>
-    <w:p>
-      <w:r>
-        <w:t>Ponieważ wykorzystywany jest asymetryczny algorytm RSA to największym zagrożeniem prawdopodobnie jest uzyskanie dostępu do klucza prywatnego na bazie publicznego np. na skutek dynamicznego rozwoju komputerów kwantowych. Na taki atak nie ma zabezpieczeń – kiedy do niego dojdzie to sieć przestanie działać, ponieważ pozwoli atakującemu na wysyłanie sobie dowolnych ilości monet i podpisywanie ich kluczami innych osób. Sprawa jest tak prosta, że nie potrzeba żadnych testów.</w:t>
-      </w:r>
-    </w:p>
-    <w:p>
-      <w:pPr>
-        <w:pStyle w:val="Nagwek4"/>
-      </w:pPr>
-      <w:r>
-        <w:t>Ryzyko ślepego podpisu</w:t>
-      </w:r>
-    </w:p>
-    <w:p>
-      <w:r>
-        <w:t>Teoretycznie istnieje ryzyko wykonania przez użytkownika ślepego podpisu, który atakujący mógłby wykorzystać do wyciągnięcia klucza prywatnego. Scenariusz to sytuacja, w której wiarygodny użytkownik chce zapłacić za coś złodziejowi (nie wie, że to złodziej – może np. płacić za jakąś prawdziwą usługę). Wtedy złodziej preparuje swój adres, by wykonać atak na ślepy podpis (ślepota polega na tym, że nikt naprawdę nie wie czy docelowy adres konta to nie jest coś innego) nawet jeśli oznaczało by to utratę paru monet – potencjalny zysk znacznie większy.</w:t>
-      </w:r>
-    </w:p>
-    <w:p>
-      <w:r>
-        <w:t xml:space="preserve">Takie ryzyko jest jednak w aktualnej implementacji stosunkowo niskie, ponieważ transakcja posiada znacznik czasowy ustalany przez wysyłającego, czyli podpisującego – oznacza to, że atakujący musiałby przewidzieć jego wartość z ogromną dokładnością. Sprawia to, że taki atak nie jest realnym zagrożeniem, ale jest wykonywalny, czyli gdyby atakujący sprzedawał tysiące usług na minutę to wkońcu mógłby trafić. W implementacji nie jest użyty żaden mechanizm zabezpieczający przed tym, więc </w:t>
+        <w:t>kolizji</w:t>
       </w:r>
       <w:r>
         <w:rPr>
           <w:b/>
           <w:bCs/>
         </w:rPr>
-        <w:t>istnieje małe, ale ryzyko naruszenia bezpieczeństwa</w:t>
-      </w:r>
-      <w:r>
-        <w:t>!</w:t>
-      </w:r>
-    </w:p>
-    <w:p>
-      <w:pPr>
-        <w:pStyle w:val="Nagwek3"/>
-      </w:pPr>
-      <w:r>
-        <w:t>Propozycje poprawek</w:t>
-      </w:r>
-    </w:p>
-    <w:p>
-      <w:r>
-        <w:t xml:space="preserve">Dodanie weryfikacji znacznika czasowego tak, aby uczciwe węzły akceptowały </w:t>
-      </w:r>
-      <w:r>
-        <w:t xml:space="preserve">tylko niedawne, przeszłe transakcje bardzo mocno ograniczyło by ryzyko akceptacji fałszywej transakcji, ponieważ to właśnie timestamp jest jedynym modyfikowalnym polem transakcji. Jak już zostało wspomniane, gdyby w skutek procesów ekonomicznych doszło do sytuacji gdzie przeciętny użytkownik ma miliony monet to pole amount stało by się dodatkową opcją do modyfikacji w poszukiwaniu kolizji znacznie zwiększając podatność sieci. Oznacza to, że nawet </w:t>
+        <w:t>?</w:t>
+      </w:r>
+      <w:r>
+        <w:t xml:space="preserve"> Żeby otrzymać kolizję trzeba zmodyfikować jakieś pole – w przypadku transakcji są to </w:t>
+      </w:r>
+      <w:r>
+        <w:t xml:space="preserve">typ transakcji, </w:t>
+      </w:r>
+      <w:r>
+        <w:t xml:space="preserve">adresy kont, wartość oraz timestamp. Węzeł atakujący musiałby więc manipulować timestamp-em, by otrzymać kolizję, ponieważ </w:t>
+      </w:r>
+      <w:r>
+        <w:t xml:space="preserve">typ, adres wychodzący i adres docelowy mają określony zbiór wartości, natomiast </w:t>
+      </w:r>
+      <w:r>
+        <w:t>wartość</w:t>
+      </w:r>
+      <w:r>
+        <w:t xml:space="preserve"> ma stosunkowo mały przedział dozwolonych wartości spowodowany stanami kont (istnieje jednak szansa, że na wskutek procesów ekonomicznych użytkownicy przechowywali by miliardy monet, co całkowicie odwróciło by sytuację!)</w:t>
+      </w:r>
+      <w:r>
+        <w:t xml:space="preserve">. Można więc ten atak </w:t>
+      </w:r>
+      <w:r>
+        <w:t xml:space="preserve">częściowo </w:t>
+      </w:r>
+      <w:r>
+        <w:t>skontrować sprawdzaniem znaczników czasowych tak, aby nie akceptować przyszłych, bądź zbyt starych transakcji</w:t>
+      </w:r>
+      <w:r>
+        <w:t xml:space="preserve"> – wtedy ryzyko, że kolizja wystąpi dla pobliskiego znacznika jest bardzo niskie.</w:t>
+      </w:r>
+      <w:r>
+        <w:t xml:space="preserve"> Istnieje jednak możliwość, że atakujący modyfikował by adres docelowy transakcji, co mogło by umożliwić wysyłanie pieniędzy konkurenta do nieistniejących kont powodując ich utratę.</w:t>
+      </w:r>
+    </w:p>
+    <w:p>
+      <w:r>
+        <w:t>W przypadku bloków węzeł atakujący ma dowolność modyfikacji wszystkich pól oprócz wnętrza transakcji, ponieważ kolizje może znaleźć z użyciem nonce, który nie jest sprawdzany. W kontekście podmiany wartości bądź adresu transakcji nie daje to żadnych możliwości, bo hash transakcji jest weryfikowany również oddzielnie od hasha bloku.</w:t>
+      </w:r>
+    </w:p>
+    <w:p>
+      <w:r>
+        <w:t xml:space="preserve"> </w:t>
+      </w:r>
+      <w:r>
+        <w:t xml:space="preserve">Podsumowując, złamanie hasha polegające na ułatwieniu wyszukiwania kolizji </w:t>
       </w:r>
       <w:r>
         <w:rPr>
           <w:b/>
           <w:bCs/>
         </w:rPr>
-        <w:t>taka poprawka tylko zmniejsza, ale nie eliminuje negatywnych skutków</w:t>
-      </w:r>
-      <w:r>
-        <w:t xml:space="preserve"> sytuacji, czyli </w:t>
+        <w:t xml:space="preserve">niszczy bezpieczeństwo i potencjalnie spójność </w:t>
+      </w:r>
+      <w:r>
+        <w:t>całej sieci w aktualnej implementacji.</w:t>
+      </w:r>
+    </w:p>
+    <w:p>
+      <w:pPr>
+        <w:pStyle w:val="Nagwek3"/>
+      </w:pPr>
+      <w:r>
+        <w:t>Złamanie RSA</w:t>
+      </w:r>
+    </w:p>
+    <w:p>
+      <w:r>
+        <w:t>Ponieważ wykorzystywany jest asymetryczny algorytm RSA to największym zagrożeniem prawdopodobnie jest uzyskanie dostępu do klucza prywatnego na bazie publicznego np. na skutek dynamicznego rozwoju komputerów kwantowych. Na taki atak nie ma zabezpieczeń – kiedy do niego dojdzie to sieć przestanie działać, ponieważ pozwoli atakującemu na wysyłanie sobie dowolnych ilości monet i podpisywanie ich kluczami innych osób. Sprawa jest tak prosta, że nie potrzeba żadnych testów.</w:t>
+      </w:r>
+    </w:p>
+    <w:p>
+      <w:pPr>
+        <w:pStyle w:val="Nagwek4"/>
+      </w:pPr>
+      <w:r>
+        <w:t>Ryzyko ślepego podpisu</w:t>
+      </w:r>
+    </w:p>
+    <w:p>
+      <w:r>
+        <w:t>Teoretycznie istnieje ryzyko wykonania przez użytkownika ślepego podpisu, który atakujący mógłby wykorzystać do wyciągnięcia klucza prywatnego. Scenariusz to sytuacja, w której wiarygodny użytkownik chce zapłacić za coś złodziejowi (nie wie, że to złodziej – może np. płacić za jakąś prawdziwą usługę). Wtedy złodziej preparuje swój adres, by wykonać atak na ślepy podpis (ślepota polega na tym, że nikt naprawdę nie wie czy docelowy adres konta to nie jest coś innego) nawet jeśli oznaczało by to utratę paru monet – potencjalny zysk znacznie większy.</w:t>
+      </w:r>
+    </w:p>
+    <w:p>
+      <w:r>
+        <w:t xml:space="preserve">Takie ryzyko jest jednak w aktualnej implementacji stosunkowo niskie, ponieważ transakcja posiada znacznik czasowy ustalany przez wysyłającego, czyli podpisującego – oznacza to, że atakujący musiałby przewidzieć jego wartość z ogromną dokładnością. Sprawia to, że taki atak nie jest realnym zagrożeniem, ale jest wykonywalny, czyli gdyby atakujący sprzedawał tysiące usług na minutę to wkońcu mógłby trafić. W implementacji nie jest użyty żaden mechanizm zabezpieczający przed tym, więc </w:t>
       </w:r>
       <w:r>
         <w:rPr>
           <w:b/>
           <w:bCs/>
         </w:rPr>
+        <w:t>istnieje małe, ale ryzyko naruszenia bezpieczeństwa</w:t>
+      </w:r>
+      <w:r>
+        <w:t>!</w:t>
+      </w:r>
+    </w:p>
+    <w:p>
+      <w:pPr>
+        <w:pStyle w:val="Nagwek3"/>
+      </w:pPr>
+      <w:r>
+        <w:t>Propozycje poprawek</w:t>
+      </w:r>
+    </w:p>
+    <w:p>
+      <w:r>
+        <w:t xml:space="preserve">Dodanie weryfikacji znacznika czasowego tak, aby uczciwe węzły akceptowały </w:t>
+      </w:r>
+      <w:r>
+        <w:t xml:space="preserve">tylko niedawne, przeszłe transakcje bardzo mocno ograniczyło by ryzyko akceptacji fałszywej transakcji, ponieważ to właśnie timestamp jest jedynym modyfikowalnym polem transakcji. Jak już zostało wspomniane, gdyby w skutek procesów ekonomicznych doszło do sytuacji gdzie przeciętny użytkownik ma miliony </w:t>
+      </w:r>
+      <w:r>
+        <w:lastRenderedPageBreak/>
+        <w:t xml:space="preserve">monet to pole amount stało by się dodatkową opcją do modyfikacji w poszukiwaniu kolizji znacznie zwiększając podatność sieci. Oznacza to, że nawet </w:t>
+      </w:r>
+      <w:r>
+        <w:rPr>
+          <w:b/>
+          <w:bCs/>
+        </w:rPr>
+        <w:t>taka poprawka tylko zmniejsza, ale nie eliminuje negatywnych skutków</w:t>
+      </w:r>
+      <w:r>
+        <w:t xml:space="preserve"> sytuacji, czyli </w:t>
+      </w:r>
+      <w:r>
+        <w:rPr>
+          <w:b/>
+          <w:bCs/>
+        </w:rPr>
         <w:t>nie daje bezpieczeństwa</w:t>
       </w:r>
       <w:r>
         <w:t xml:space="preserve">. </w:t>
       </w:r>
       <w:r>
-        <w:t xml:space="preserve">Ponadto, taka zmiana mogła by </w:t>
-      </w:r>
-      <w:r>
-        <w:lastRenderedPageBreak/>
-        <w:t>spowodować problemy w mechanizmie synchronizacji dłuższego łańcucha otrzymanego z innej podsieci (jak w badaniu z awarią mostu).</w:t>
+        <w:t>Ponadto, taka zmiana mogła by spowodować problemy w mechanizmie synchronizacji dłuższego łańcucha otrzymanego z innej podsieci (jak w badaniu z awarią mostu).</w:t>
       </w:r>
     </w:p>
     <w:p>
@@ -5232,6 +5282,7 @@
         <w:pStyle w:val="Nagwek2"/>
       </w:pPr>
       <w:r>
+        <w:lastRenderedPageBreak/>
         <w:t>Działanie w zmowie</w:t>
       </w:r>
     </w:p>
@@ -5240,11 +5291,7 @@
         <w:t>Do przeprowadzenia testu wykorzystany został scenariusz, gdzie dodatkowo utworzone zostało połączenia od węzła 5004 do 5002, które sprawia, że złe intencje 5003 nie odcinają już węzła 5004 od sieci. Następnie symulacja zmowy odbyła się poprzez dodanie logiki w funkcji wysyłającej wiadomości</w:t>
       </w:r>
       <w:r>
-        <w:t xml:space="preserve"> </w:t>
-      </w:r>
-      <w:r>
-        <w:lastRenderedPageBreak/>
-        <w:t>przez złośliwe węzły</w:t>
+        <w:t xml:space="preserve"> przez złośliwe węzły</w:t>
       </w:r>
       <w:r>
         <w:t>, która blokowała wszystkie treści przeznaczone dla 5004. Skutki testu po wysłaniu przykładowej transakcji (rozpoczętej w węźle 5001):</w:t>

</xml_diff>